<commit_message>
Fixes for # 06
</commit_message>
<xml_diff>
--- a/lab/06.docx
+++ b/lab/06.docx
@@ -1,6 +1,6 @@
 
 <file path=word/document.xml><?xml version="1.0" encoding="utf-8"?>
-<w:document xmlns:wpc="http://schemas.microsoft.com/office/word/2010/wordprocessingCanvas" xmlns:mc="http://schemas.openxmlformats.org/markup-compatibility/2006" xmlns:o="urn:schemas-microsoft-com:office:office" xmlns:r="http://schemas.openxmlformats.org/officeDocument/2006/relationships" xmlns:m="http://schemas.openxmlformats.org/officeDocument/2006/math" xmlns:v="urn:schemas-microsoft-com:vml" xmlns:wp14="http://schemas.microsoft.com/office/word/2010/wordprocessingDrawing" xmlns:wp="http://schemas.openxmlformats.org/drawingml/2006/wordprocessingDrawing" xmlns:w10="urn:schemas-microsoft-com:office:word" xmlns:w="http://schemas.openxmlformats.org/wordprocessingml/2006/main" xmlns:w14="http://schemas.microsoft.com/office/word/2010/wordml" xmlns:wpg="http://schemas.microsoft.com/office/word/2010/wordprocessingGroup" xmlns:wpi="http://schemas.microsoft.com/office/word/2010/wordprocessingInk" xmlns:wne="http://schemas.microsoft.com/office/word/2006/wordml" xmlns:wps="http://schemas.microsoft.com/office/word/2010/wordprocessingShape" mc:Ignorable="w14 wp14">
+<w:document xmlns:wpc="http://schemas.microsoft.com/office/word/2010/wordprocessingCanvas" xmlns:cx="http://schemas.microsoft.com/office/drawing/2014/chartex" xmlns:cx1="http://schemas.microsoft.com/office/drawing/2015/9/8/chartex" xmlns:cx2="http://schemas.microsoft.com/office/drawing/2015/10/21/chartex" xmlns:cx3="http://schemas.microsoft.com/office/drawing/2016/5/9/chartex" xmlns:cx4="http://schemas.microsoft.com/office/drawing/2016/5/10/chartex" xmlns:cx5="http://schemas.microsoft.com/office/drawing/2016/5/11/chartex" xmlns:cx6="http://schemas.microsoft.com/office/drawing/2016/5/12/chartex" xmlns:cx7="http://schemas.microsoft.com/office/drawing/2016/5/13/chartex" xmlns:cx8="http://schemas.microsoft.com/office/drawing/2016/5/14/chartex" xmlns:mc="http://schemas.openxmlformats.org/markup-compatibility/2006" xmlns:aink="http://schemas.microsoft.com/office/drawing/2016/ink" xmlns:am3d="http://schemas.microsoft.com/office/drawing/2017/model3d" xmlns:o="urn:schemas-microsoft-com:office:office" xmlns:r="http://schemas.openxmlformats.org/officeDocument/2006/relationships" xmlns:m="http://schemas.openxmlformats.org/officeDocument/2006/math" xmlns:v="urn:schemas-microsoft-com:vml" xmlns:wp14="http://schemas.microsoft.com/office/word/2010/wordprocessingDrawing" xmlns:wp="http://schemas.openxmlformats.org/drawingml/2006/wordprocessingDrawing" xmlns:w10="urn:schemas-microsoft-com:office:word" xmlns:w="http://schemas.openxmlformats.org/wordprocessingml/2006/main" xmlns:w14="http://schemas.microsoft.com/office/word/2010/wordml" xmlns:w15="http://schemas.microsoft.com/office/word/2012/wordml" xmlns:w16cid="http://schemas.microsoft.com/office/word/2016/wordml/cid" xmlns:w16se="http://schemas.microsoft.com/office/word/2015/wordml/symex" xmlns:wpg="http://schemas.microsoft.com/office/word/2010/wordprocessingGroup" xmlns:wpi="http://schemas.microsoft.com/office/word/2010/wordprocessingInk" xmlns:wne="http://schemas.microsoft.com/office/word/2006/wordml" xmlns:wps="http://schemas.microsoft.com/office/word/2010/wordprocessingShape" mc:Ignorable="w14 w15 w16se w16cid wp14">
   <w:body>
     <w:p>
       <w:pPr>
@@ -12,10 +12,13 @@
         <w:t>Лабораторная работа №</w:t>
       </w:r>
       <w:r>
-        <w:t>4</w:t>
-      </w:r>
-      <w:r>
-        <w:t xml:space="preserve">. </w:t>
+        <w:t>6</w:t>
+      </w:r>
+      <w:r>
+        <w:t>.</w:t>
+      </w:r>
+      <w:r>
+        <w:br/>
       </w:r>
       <w:r>
         <w:t xml:space="preserve">Использование технологии </w:t>
@@ -849,7 +852,28 @@
           <w:sz w:val="24"/>
           <w:szCs w:val="24"/>
         </w:rPr>
-        <w:t>Добавляем коммутатор 2960;</w:t>
+        <w:t xml:space="preserve">Добавляем коммутатор </w:t>
+      </w:r>
+      <w:r>
+        <w:rPr>
+          <w:rStyle w:val="keyword"/>
+          <w:rFonts w:ascii="Times New Roman" w:hAnsi="Times New Roman" w:cs="Times New Roman"/>
+          <w:sz w:val="24"/>
+          <w:szCs w:val="24"/>
+          <w:lang w:val="en-US"/>
+        </w:rPr>
+        <w:t xml:space="preserve">Cisco </w:t>
+      </w:r>
+      <w:bookmarkStart w:id="2" w:name="_GoBack"/>
+      <w:bookmarkEnd w:id="2"/>
+      <w:r>
+        <w:rPr>
+          <w:rStyle w:val="keyword"/>
+          <w:rFonts w:ascii="Times New Roman" w:hAnsi="Times New Roman" w:cs="Times New Roman"/>
+          <w:sz w:val="24"/>
+          <w:szCs w:val="24"/>
+        </w:rPr>
+        <w:t>2960;</w:t>
       </w:r>
     </w:p>
     <w:p>
@@ -885,34 +909,16 @@
           <w:szCs w:val="24"/>
           <w:lang w:val="en-US"/>
         </w:rPr>
-        <w:t>2</w:t>
-      </w:r>
-      <w:r>
-        <w:rPr>
-          <w:rStyle w:val="keyword"/>
-          <w:rFonts w:ascii="Times New Roman" w:hAnsi="Times New Roman" w:cs="Times New Roman"/>
-          <w:sz w:val="24"/>
-          <w:szCs w:val="24"/>
-        </w:rPr>
-        <w:t xml:space="preserve"> компьютера</w:t>
-      </w:r>
-      <w:r>
-        <w:rPr>
-          <w:rStyle w:val="keyword"/>
-          <w:rFonts w:ascii="Times New Roman" w:hAnsi="Times New Roman" w:cs="Times New Roman"/>
-          <w:sz w:val="24"/>
-          <w:szCs w:val="24"/>
-        </w:rPr>
-        <w:t xml:space="preserve"> и 2 сервера</w:t>
-      </w:r>
-      <w:r>
-        <w:rPr>
-          <w:rStyle w:val="keyword"/>
-          <w:rFonts w:ascii="Times New Roman" w:hAnsi="Times New Roman" w:cs="Times New Roman"/>
-          <w:sz w:val="24"/>
-          <w:szCs w:val="24"/>
-        </w:rPr>
-        <w:t>;</w:t>
+        <w:t>4</w:t>
+      </w:r>
+      <w:r>
+        <w:rPr>
+          <w:rStyle w:val="keyword"/>
+          <w:rFonts w:ascii="Times New Roman" w:hAnsi="Times New Roman" w:cs="Times New Roman"/>
+          <w:sz w:val="24"/>
+          <w:szCs w:val="24"/>
+        </w:rPr>
+        <w:t xml:space="preserve"> компьютера и 2 сервера;</w:t>
       </w:r>
     </w:p>
     <w:p>
@@ -938,16 +944,7 @@
           <w:sz w:val="24"/>
           <w:szCs w:val="24"/>
         </w:rPr>
-        <w:t>Соединяем</w:t>
-      </w:r>
-      <w:r>
-        <w:rPr>
-          <w:rStyle w:val="keyword"/>
-          <w:rFonts w:ascii="Times New Roman" w:hAnsi="Times New Roman" w:cs="Times New Roman"/>
-          <w:sz w:val="24"/>
-          <w:szCs w:val="24"/>
-        </w:rPr>
-        <w:t xml:space="preserve"> прямым кабелем каждый компьютер с коммутатором;</w:t>
+        <w:t>Соединяем прямым кабелем каждый компьютер с коммутатором;</w:t>
       </w:r>
     </w:p>
     <w:p>
@@ -1029,16 +1026,16 @@
           <w:sz w:val="24"/>
           <w:szCs w:val="24"/>
         </w:rPr>
-        <w:t>принадлежат одному се</w:t>
-      </w:r>
-      <w:r>
-        <w:rPr>
-          <w:rStyle w:val="keyword"/>
-          <w:rFonts w:ascii="Times New Roman" w:hAnsi="Times New Roman" w:cs="Times New Roman"/>
-          <w:sz w:val="24"/>
-          <w:szCs w:val="24"/>
-        </w:rPr>
-        <w:t>гменту (например, технологи). А</w:t>
+        <w:t>принадлежат одному сегменту (например, технологи). А</w:t>
+      </w:r>
+      <w:r>
+        <w:rPr>
+          <w:rStyle w:val="keyword"/>
+          <w:rFonts w:ascii="Times New Roman" w:hAnsi="Times New Roman" w:cs="Times New Roman"/>
+          <w:sz w:val="24"/>
+          <w:szCs w:val="24"/>
+        </w:rPr>
+        <w:t xml:space="preserve"> </w:t>
       </w:r>
       <w:r>
         <w:rPr>
@@ -1048,7 +1045,16 @@
           <w:szCs w:val="24"/>
           <w:lang w:val="en-US"/>
         </w:rPr>
-        <w:t xml:space="preserve"> Server1</w:t>
+        <w:t>Server</w:t>
+      </w:r>
+      <w:r>
+        <w:rPr>
+          <w:rStyle w:val="keyword"/>
+          <w:rFonts w:ascii="Times New Roman" w:hAnsi="Times New Roman" w:cs="Times New Roman"/>
+          <w:sz w:val="24"/>
+          <w:szCs w:val="24"/>
+        </w:rPr>
+        <w:t>1</w:t>
       </w:r>
       <w:r>
         <w:rPr>
@@ -1075,7 +1081,6 @@
           <w:rFonts w:ascii="Times New Roman" w:hAnsi="Times New Roman" w:cs="Times New Roman"/>
           <w:sz w:val="24"/>
           <w:szCs w:val="24"/>
-          <w:lang w:val="en-US"/>
         </w:rPr>
         <w:t>1</w:t>
       </w:r>
@@ -1485,7 +1490,7 @@
           </mc:Choice>
           <mc:Fallback>
             <w:pict>
-              <v:oval id="Овал 4" o:spid="_x0000_s1026" style="position:absolute;margin-left:378.45pt;margin-top:128.3pt;width:63pt;height:30pt;z-index:251659264;visibility:visible;mso-wrap-style:square;mso-width-percent:0;mso-height-percent:0;mso-wrap-distance-left:9pt;mso-wrap-distance-top:0;mso-wrap-distance-right:9pt;mso-wrap-distance-bottom:0;mso-position-horizontal:absolute;mso-position-horizontal-relative:text;mso-position-vertical:absolute;mso-position-vertical-relative:text;mso-width-percent:0;mso-height-percent:0;mso-width-relative:page;mso-height-relative:page;v-text-anchor:top" o:gfxdata="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" filled="f" strokecolor="red" strokeweight="2.25pt"/>
+              <v:oval w14:anchorId="75CE8200" id="Овал 4" o:spid="_x0000_s1026" style="position:absolute;margin-left:378.45pt;margin-top:128.3pt;width:63pt;height:30pt;z-index:251659264;visibility:visible;mso-wrap-style:square;mso-width-percent:0;mso-height-percent:0;mso-wrap-distance-left:9pt;mso-wrap-distance-top:0;mso-wrap-distance-right:9pt;mso-wrap-distance-bottom:0;mso-position-horizontal:absolute;mso-position-horizontal-relative:text;mso-position-vertical:absolute;mso-position-vertical-relative:text;mso-width-percent:0;mso-height-percent:0;mso-width-relative:page;mso-height-relative:page;v-text-anchor:top" o:gfxdata="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" filled="f" strokecolor="red" strokeweight="2.25pt"/>
             </w:pict>
           </mc:Fallback>
         </mc:AlternateContent>
@@ -1515,7 +1520,7 @@
                     </pic:cNvPicPr>
                   </pic:nvPicPr>
                   <pic:blipFill>
-                    <a:blip r:embed="rId9" cstate="print"/>
+                    <a:blip r:embed="rId8" cstate="print"/>
                     <a:srcRect/>
                     <a:stretch>
                       <a:fillRect/>
@@ -1678,7 +1683,6 @@
         </w:rPr>
         <w:t xml:space="preserve"> </w:t>
       </w:r>
-      <w:proofErr w:type="spellStart"/>
       <w:r>
         <w:rPr>
           <w:rFonts w:ascii="Times New Roman" w:hAnsi="Times New Roman" w:cs="Times New Roman"/>
@@ -1688,14 +1692,38 @@
         </w:rPr>
         <w:t>sw</w:t>
       </w:r>
-      <w:proofErr w:type="spellEnd"/>
-      <w:r>
-        <w:rPr>
-          <w:rFonts w:ascii="Times New Roman" w:hAnsi="Times New Roman" w:cs="Times New Roman"/>
-          <w:sz w:val="24"/>
-          <w:szCs w:val="24"/>
-        </w:rPr>
-        <w:t>-04-1</w:t>
+      <w:r>
+        <w:rPr>
+          <w:rFonts w:ascii="Times New Roman" w:hAnsi="Times New Roman" w:cs="Times New Roman"/>
+          <w:sz w:val="24"/>
+          <w:szCs w:val="24"/>
+        </w:rPr>
+        <w:t>-0</w:t>
+      </w:r>
+      <w:r>
+        <w:rPr>
+          <w:rFonts w:ascii="Times New Roman" w:hAnsi="Times New Roman" w:cs="Times New Roman"/>
+          <w:sz w:val="24"/>
+          <w:szCs w:val="24"/>
+        </w:rPr>
+        <w:t>6</w:t>
+      </w:r>
+      <w:r>
+        <w:rPr>
+          <w:rFonts w:ascii="Times New Roman" w:hAnsi="Times New Roman" w:cs="Times New Roman"/>
+          <w:sz w:val="24"/>
+          <w:szCs w:val="24"/>
+        </w:rPr>
+        <w:t>-</w:t>
+      </w:r>
+      <w:r>
+        <w:rPr>
+          <w:rFonts w:ascii="Times New Roman" w:hAnsi="Times New Roman" w:cs="Times New Roman"/>
+          <w:sz w:val="24"/>
+          <w:szCs w:val="24"/>
+          <w:lang w:val="en-US"/>
+        </w:rPr>
+        <w:t>a</w:t>
       </w:r>
       <w:r>
         <w:rPr>
@@ -1754,16 +1782,14 @@
         </w:rPr>
         <w:t xml:space="preserve">в котором будут </w:t>
       </w:r>
-      <w:proofErr w:type="gramStart"/>
-      <w:r>
-        <w:rPr>
-          <w:rFonts w:ascii="Times New Roman" w:hAnsi="Times New Roman" w:cs="Times New Roman"/>
-          <w:sz w:val="24"/>
-          <w:szCs w:val="24"/>
-        </w:rPr>
-        <w:t>находится</w:t>
-      </w:r>
-      <w:proofErr w:type="gramEnd"/>
+      <w:r>
+        <w:rPr>
+          <w:rFonts w:ascii="Times New Roman" w:hAnsi="Times New Roman" w:cs="Times New Roman"/>
+          <w:sz w:val="24"/>
+          <w:szCs w:val="24"/>
+        </w:rPr>
+        <w:t>находиться</w:t>
+      </w:r>
       <w:r>
         <w:rPr>
           <w:rFonts w:ascii="Times New Roman" w:hAnsi="Times New Roman" w:cs="Times New Roman"/>
@@ -1787,25 +1813,7 @@
           <w:sz w:val="24"/>
           <w:szCs w:val="24"/>
         </w:rPr>
-        <w:t xml:space="preserve">1, мы определим в </w:t>
-      </w:r>
-      <w:proofErr w:type="gramStart"/>
-      <w:r>
-        <w:rPr>
-          <w:rFonts w:ascii="Times New Roman" w:hAnsi="Times New Roman" w:cs="Times New Roman"/>
-          <w:sz w:val="24"/>
-          <w:szCs w:val="24"/>
-        </w:rPr>
-        <w:t>другой</w:t>
-      </w:r>
-      <w:proofErr w:type="gramEnd"/>
-      <w:r>
-        <w:rPr>
-          <w:rFonts w:ascii="Times New Roman" w:hAnsi="Times New Roman" w:cs="Times New Roman"/>
-          <w:sz w:val="24"/>
-          <w:szCs w:val="24"/>
-        </w:rPr>
-        <w:t xml:space="preserve">. Для этого создадим </w:t>
+        <w:t xml:space="preserve">1, мы определим в другой. Для этого создадим </w:t>
       </w:r>
       <w:r>
         <w:rPr>
@@ -1868,7 +1876,6 @@
         </w:rPr>
         <w:t>») и дадим имя «</w:t>
       </w:r>
-      <w:proofErr w:type="spellStart"/>
       <w:r>
         <w:rPr>
           <w:rFonts w:ascii="Times New Roman" w:hAnsi="Times New Roman" w:cs="Times New Roman"/>
@@ -1878,7 +1885,6 @@
         </w:rPr>
         <w:t>technologi</w:t>
       </w:r>
-      <w:proofErr w:type="spellEnd"/>
       <w:r>
         <w:rPr>
           <w:rFonts w:ascii="Times New Roman" w:hAnsi="Times New Roman" w:cs="Times New Roman"/>
@@ -1906,7 +1912,6 @@
         </w:rPr>
         <w:t xml:space="preserve"> </w:t>
       </w:r>
-      <w:proofErr w:type="spellStart"/>
       <w:r>
         <w:rPr>
           <w:rFonts w:ascii="Times New Roman" w:hAnsi="Times New Roman" w:cs="Times New Roman"/>
@@ -1916,7 +1921,6 @@
         </w:rPr>
         <w:t>technologi</w:t>
       </w:r>
-      <w:proofErr w:type="spellEnd"/>
       <w:r>
         <w:rPr>
           <w:rFonts w:ascii="Times New Roman" w:hAnsi="Times New Roman" w:cs="Times New Roman"/>
@@ -2003,7 +2007,6 @@
         </w:rPr>
         <w:t xml:space="preserve"> к порту </w:t>
       </w:r>
-      <w:proofErr w:type="spellStart"/>
       <w:r>
         <w:rPr>
           <w:rStyle w:val="keyword"/>
@@ -2014,7 +2017,6 @@
         </w:rPr>
         <w:t>fastEthernet</w:t>
       </w:r>
-      <w:proofErr w:type="spellEnd"/>
       <w:r>
         <w:rPr>
           <w:rStyle w:val="keyword"/>
@@ -2061,7 +2063,6 @@
         </w:rPr>
         <w:t xml:space="preserve"> к порту </w:t>
       </w:r>
-      <w:proofErr w:type="spellStart"/>
       <w:r>
         <w:rPr>
           <w:rStyle w:val="keyword"/>
@@ -2072,7 +2073,6 @@
         </w:rPr>
         <w:t>fastEthernet</w:t>
       </w:r>
-      <w:proofErr w:type="spellEnd"/>
       <w:r>
         <w:rPr>
           <w:rStyle w:val="keyword"/>
@@ -2089,19 +2089,74 @@
           <w:sz w:val="24"/>
           <w:szCs w:val="24"/>
         </w:rPr>
-        <w:t xml:space="preserve">4. Данные порты необходимо определить в только что </w:t>
-      </w:r>
-      <w:proofErr w:type="gramStart"/>
-      <w:r>
-        <w:rPr>
-          <w:rStyle w:val="keyword"/>
-          <w:rFonts w:ascii="Times New Roman" w:hAnsi="Times New Roman" w:cs="Times New Roman"/>
-          <w:sz w:val="24"/>
-          <w:szCs w:val="24"/>
-        </w:rPr>
-        <w:t>созданный</w:t>
-      </w:r>
-      <w:proofErr w:type="gramEnd"/>
+        <w:t xml:space="preserve">4. Данные порты необходимо определить в только что созданный </w:t>
+      </w:r>
+      <w:r>
+        <w:rPr>
+          <w:rStyle w:val="keyword"/>
+          <w:rFonts w:ascii="Times New Roman" w:hAnsi="Times New Roman" w:cs="Times New Roman"/>
+          <w:sz w:val="24"/>
+          <w:szCs w:val="24"/>
+          <w:lang w:val="en-US"/>
+        </w:rPr>
+        <w:t>VLAN</w:t>
+      </w:r>
+      <w:r>
+        <w:rPr>
+          <w:rStyle w:val="keyword"/>
+          <w:rFonts w:ascii="Times New Roman" w:hAnsi="Times New Roman" w:cs="Times New Roman"/>
+          <w:sz w:val="24"/>
+          <w:szCs w:val="24"/>
+        </w:rPr>
+        <w:t xml:space="preserve">2. </w:t>
+      </w:r>
+      <w:r>
+        <w:rPr>
+          <w:rStyle w:val="keyword"/>
+          <w:rFonts w:ascii="Times New Roman" w:hAnsi="Times New Roman" w:cs="Times New Roman"/>
+          <w:sz w:val="24"/>
+          <w:szCs w:val="24"/>
+        </w:rPr>
+        <w:t xml:space="preserve">Для этого заходим в настройки интерфейса </w:t>
+      </w:r>
+      <w:r>
+        <w:rPr>
+          <w:rStyle w:val="keyword"/>
+          <w:rFonts w:ascii="Times New Roman" w:hAnsi="Times New Roman" w:cs="Times New Roman"/>
+          <w:sz w:val="24"/>
+          <w:szCs w:val="24"/>
+          <w:lang w:val="en-US"/>
+        </w:rPr>
+        <w:t>FastEthernet</w:t>
+      </w:r>
+      <w:r>
+        <w:rPr>
+          <w:rStyle w:val="keyword"/>
+          <w:rFonts w:ascii="Times New Roman" w:hAnsi="Times New Roman" w:cs="Times New Roman"/>
+          <w:sz w:val="24"/>
+          <w:szCs w:val="24"/>
+        </w:rPr>
+        <w:t>0/1</w:t>
+      </w:r>
+      <w:r>
+        <w:rPr>
+          <w:rStyle w:val="keyword"/>
+          <w:rFonts w:ascii="Times New Roman" w:hAnsi="Times New Roman" w:cs="Times New Roman"/>
+          <w:sz w:val="24"/>
+          <w:szCs w:val="24"/>
+        </w:rPr>
+        <w:t xml:space="preserve"> с помощью команды «</w:t>
+      </w:r>
+      <w:r>
+        <w:rPr>
+          <w:rStyle w:val="keyword"/>
+          <w:rFonts w:ascii="Times New Roman" w:hAnsi="Times New Roman" w:cs="Times New Roman"/>
+          <w:sz w:val="24"/>
+          <w:szCs w:val="24"/>
+          <w:lang w:val="en-US"/>
+        </w:rPr>
+        <w:t>interface</w:t>
+      </w:r>
       <w:r>
         <w:rPr>
           <w:rStyle w:val="keyword"/>
@@ -2119,6 +2174,164 @@
           <w:szCs w:val="24"/>
           <w:lang w:val="en-US"/>
         </w:rPr>
+        <w:t>fastEthernet</w:t>
+      </w:r>
+      <w:r>
+        <w:rPr>
+          <w:rStyle w:val="keyword"/>
+          <w:rFonts w:ascii="Times New Roman" w:hAnsi="Times New Roman" w:cs="Times New Roman"/>
+          <w:sz w:val="24"/>
+          <w:szCs w:val="24"/>
+        </w:rPr>
+        <w:t xml:space="preserve"> </w:t>
+      </w:r>
+      <w:r>
+        <w:rPr>
+          <w:rStyle w:val="keyword"/>
+          <w:rFonts w:ascii="Times New Roman" w:hAnsi="Times New Roman" w:cs="Times New Roman"/>
+          <w:sz w:val="24"/>
+          <w:szCs w:val="24"/>
+        </w:rPr>
+        <w:t>0/1</w:t>
+      </w:r>
+      <w:r>
+        <w:rPr>
+          <w:rStyle w:val="keyword"/>
+          <w:rFonts w:ascii="Times New Roman" w:hAnsi="Times New Roman" w:cs="Times New Roman"/>
+          <w:sz w:val="24"/>
+          <w:szCs w:val="24"/>
+        </w:rPr>
+        <w:t>»</w:t>
+      </w:r>
+      <w:r>
+        <w:rPr>
+          <w:rStyle w:val="keyword"/>
+          <w:rFonts w:ascii="Times New Roman" w:hAnsi="Times New Roman" w:cs="Times New Roman"/>
+          <w:sz w:val="24"/>
+          <w:szCs w:val="24"/>
+        </w:rPr>
+        <w:t xml:space="preserve">. </w:t>
+      </w:r>
+      <w:r>
+        <w:rPr>
+          <w:rStyle w:val="keyword"/>
+          <w:rFonts w:ascii="Times New Roman" w:hAnsi="Times New Roman" w:cs="Times New Roman"/>
+          <w:sz w:val="24"/>
+          <w:szCs w:val="24"/>
+        </w:rPr>
+        <w:t xml:space="preserve">Определеляем, что данный порт функционирует в режиме </w:t>
+      </w:r>
+      <w:r>
+        <w:rPr>
+          <w:rStyle w:val="keyword"/>
+          <w:rFonts w:ascii="Times New Roman" w:hAnsi="Times New Roman" w:cs="Times New Roman"/>
+          <w:sz w:val="24"/>
+          <w:szCs w:val="24"/>
+          <w:lang w:val="en-US"/>
+        </w:rPr>
+        <w:t>Access</w:t>
+      </w:r>
+      <w:r>
+        <w:rPr>
+          <w:rStyle w:val="keyword"/>
+          <w:rFonts w:ascii="Times New Roman" w:hAnsi="Times New Roman" w:cs="Times New Roman"/>
+          <w:sz w:val="24"/>
+          <w:szCs w:val="24"/>
+        </w:rPr>
+        <w:t xml:space="preserve"> (</w:t>
+      </w:r>
+      <w:r>
+        <w:rPr>
+          <w:rStyle w:val="keyword"/>
+          <w:rFonts w:ascii="Times New Roman" w:hAnsi="Times New Roman" w:cs="Times New Roman"/>
+          <w:sz w:val="24"/>
+          <w:szCs w:val="24"/>
+        </w:rPr>
+        <w:t>команда «</w:t>
+      </w:r>
+      <w:r>
+        <w:rPr>
+          <w:rStyle w:val="keyword"/>
+          <w:rFonts w:ascii="Times New Roman" w:hAnsi="Times New Roman" w:cs="Times New Roman"/>
+          <w:sz w:val="24"/>
+          <w:szCs w:val="24"/>
+          <w:lang w:val="en-US"/>
+        </w:rPr>
+        <w:t>switchport</w:t>
+      </w:r>
+      <w:r>
+        <w:rPr>
+          <w:rStyle w:val="keyword"/>
+          <w:rFonts w:ascii="Times New Roman" w:hAnsi="Times New Roman" w:cs="Times New Roman"/>
+          <w:sz w:val="24"/>
+          <w:szCs w:val="24"/>
+        </w:rPr>
+        <w:t xml:space="preserve"> </w:t>
+      </w:r>
+      <w:r>
+        <w:rPr>
+          <w:rStyle w:val="keyword"/>
+          <w:rFonts w:ascii="Times New Roman" w:hAnsi="Times New Roman" w:cs="Times New Roman"/>
+          <w:sz w:val="24"/>
+          <w:szCs w:val="24"/>
+          <w:lang w:val="en-US"/>
+        </w:rPr>
+        <w:t>mode</w:t>
+      </w:r>
+      <w:r>
+        <w:rPr>
+          <w:rStyle w:val="keyword"/>
+          <w:rFonts w:ascii="Times New Roman" w:hAnsi="Times New Roman" w:cs="Times New Roman"/>
+          <w:sz w:val="24"/>
+          <w:szCs w:val="24"/>
+        </w:rPr>
+        <w:t xml:space="preserve"> </w:t>
+      </w:r>
+      <w:r>
+        <w:rPr>
+          <w:rStyle w:val="keyword"/>
+          <w:rFonts w:ascii="Times New Roman" w:hAnsi="Times New Roman" w:cs="Times New Roman"/>
+          <w:sz w:val="24"/>
+          <w:szCs w:val="24"/>
+          <w:lang w:val="en-US"/>
+        </w:rPr>
+        <w:t>access</w:t>
+      </w:r>
+      <w:r>
+        <w:rPr>
+          <w:rStyle w:val="keyword"/>
+          <w:rFonts w:ascii="Times New Roman" w:hAnsi="Times New Roman" w:cs="Times New Roman"/>
+          <w:sz w:val="24"/>
+          <w:szCs w:val="24"/>
+        </w:rPr>
+        <w:t>»</w:t>
+      </w:r>
+      <w:r>
+        <w:rPr>
+          <w:rStyle w:val="keyword"/>
+          <w:rFonts w:ascii="Times New Roman" w:hAnsi="Times New Roman" w:cs="Times New Roman"/>
+          <w:sz w:val="24"/>
+          <w:szCs w:val="24"/>
+        </w:rPr>
+        <w:t>)</w:t>
+      </w:r>
+      <w:r>
+        <w:rPr>
+          <w:rStyle w:val="keyword"/>
+          <w:rFonts w:ascii="Times New Roman" w:hAnsi="Times New Roman" w:cs="Times New Roman"/>
+          <w:sz w:val="24"/>
+          <w:szCs w:val="24"/>
+        </w:rPr>
+        <w:t xml:space="preserve">, и определяем </w:t>
+      </w:r>
+      <w:r>
+        <w:rPr>
+          <w:rStyle w:val="keyword"/>
+          <w:rFonts w:ascii="Times New Roman" w:hAnsi="Times New Roman" w:cs="Times New Roman"/>
+          <w:sz w:val="24"/>
+          <w:szCs w:val="24"/>
+          <w:lang w:val="en-US"/>
+        </w:rPr>
         <w:t>VLAN</w:t>
       </w:r>
       <w:r>
@@ -2128,18 +2341,17 @@
           <w:sz w:val="24"/>
           <w:szCs w:val="24"/>
         </w:rPr>
-        <w:t xml:space="preserve">2. </w:t>
-      </w:r>
-      <w:r>
-        <w:rPr>
-          <w:rStyle w:val="keyword"/>
-          <w:rFonts w:ascii="Times New Roman" w:hAnsi="Times New Roman" w:cs="Times New Roman"/>
-          <w:sz w:val="24"/>
-          <w:szCs w:val="24"/>
-        </w:rPr>
-        <w:t xml:space="preserve">Для этого заходим в настройки интерфейса </w:t>
-      </w:r>
-      <w:proofErr w:type="spellStart"/>
+        <w:t>2</w:t>
+      </w:r>
+      <w:r>
+        <w:rPr>
+          <w:rStyle w:val="keyword"/>
+          <w:rFonts w:ascii="Times New Roman" w:hAnsi="Times New Roman" w:cs="Times New Roman"/>
+          <w:sz w:val="24"/>
+          <w:szCs w:val="24"/>
+        </w:rPr>
+        <w:t xml:space="preserve"> (команда «</w:t>
+      </w:r>
       <w:r>
         <w:rPr>
           <w:rStyle w:val="keyword"/>
@@ -2148,9 +2360,251 @@
           <w:szCs w:val="24"/>
           <w:lang w:val="en-US"/>
         </w:rPr>
-        <w:t>FastEthernet</w:t>
-      </w:r>
-      <w:proofErr w:type="spellEnd"/>
+        <w:t>switchport</w:t>
+      </w:r>
+      <w:r>
+        <w:rPr>
+          <w:rStyle w:val="keyword"/>
+          <w:rFonts w:ascii="Times New Roman" w:hAnsi="Times New Roman" w:cs="Times New Roman"/>
+          <w:sz w:val="24"/>
+          <w:szCs w:val="24"/>
+        </w:rPr>
+        <w:t xml:space="preserve"> </w:t>
+      </w:r>
+      <w:r>
+        <w:rPr>
+          <w:rStyle w:val="keyword"/>
+          <w:rFonts w:ascii="Times New Roman" w:hAnsi="Times New Roman" w:cs="Times New Roman"/>
+          <w:sz w:val="24"/>
+          <w:szCs w:val="24"/>
+          <w:lang w:val="en-US"/>
+        </w:rPr>
+        <w:t>access</w:t>
+      </w:r>
+      <w:r>
+        <w:rPr>
+          <w:rStyle w:val="keyword"/>
+          <w:rFonts w:ascii="Times New Roman" w:hAnsi="Times New Roman" w:cs="Times New Roman"/>
+          <w:sz w:val="24"/>
+          <w:szCs w:val="24"/>
+        </w:rPr>
+        <w:t xml:space="preserve"> </w:t>
+      </w:r>
+      <w:r>
+        <w:rPr>
+          <w:rStyle w:val="keyword"/>
+          <w:rFonts w:ascii="Times New Roman" w:hAnsi="Times New Roman" w:cs="Times New Roman"/>
+          <w:sz w:val="24"/>
+          <w:szCs w:val="24"/>
+          <w:lang w:val="en-US"/>
+        </w:rPr>
+        <w:t>VLAN</w:t>
+      </w:r>
+      <w:r>
+        <w:rPr>
+          <w:rStyle w:val="keyword"/>
+          <w:rFonts w:ascii="Times New Roman" w:hAnsi="Times New Roman" w:cs="Times New Roman"/>
+          <w:sz w:val="24"/>
+          <w:szCs w:val="24"/>
+        </w:rPr>
+        <w:t xml:space="preserve"> </w:t>
+      </w:r>
+      <w:r>
+        <w:rPr>
+          <w:rStyle w:val="keyword"/>
+          <w:rFonts w:ascii="Times New Roman" w:hAnsi="Times New Roman" w:cs="Times New Roman"/>
+          <w:sz w:val="24"/>
+          <w:szCs w:val="24"/>
+        </w:rPr>
+        <w:t>2</w:t>
+      </w:r>
+      <w:r>
+        <w:rPr>
+          <w:rStyle w:val="keyword"/>
+          <w:rFonts w:ascii="Times New Roman" w:hAnsi="Times New Roman" w:cs="Times New Roman"/>
+          <w:sz w:val="24"/>
+          <w:szCs w:val="24"/>
+        </w:rPr>
+        <w:t xml:space="preserve">»). Аналогично настраиваем порт </w:t>
+      </w:r>
+      <w:r>
+        <w:rPr>
+          <w:rStyle w:val="keyword"/>
+          <w:rFonts w:ascii="Times New Roman" w:hAnsi="Times New Roman" w:cs="Times New Roman"/>
+          <w:sz w:val="24"/>
+          <w:szCs w:val="24"/>
+          <w:lang w:val="en-US"/>
+        </w:rPr>
+        <w:t>fastEthernet</w:t>
+      </w:r>
+      <w:r>
+        <w:rPr>
+          <w:rStyle w:val="keyword"/>
+          <w:rFonts w:ascii="Times New Roman" w:hAnsi="Times New Roman" w:cs="Times New Roman"/>
+          <w:sz w:val="24"/>
+          <w:szCs w:val="24"/>
+        </w:rPr>
+        <w:t>0/</w:t>
+      </w:r>
+      <w:r>
+        <w:rPr>
+          <w:rStyle w:val="keyword"/>
+          <w:rFonts w:ascii="Times New Roman" w:hAnsi="Times New Roman" w:cs="Times New Roman"/>
+          <w:sz w:val="24"/>
+          <w:szCs w:val="24"/>
+        </w:rPr>
+        <w:t>4. Выходим из режима конфигурирования. Проделанную работу можно проверить с помощью команды «</w:t>
+      </w:r>
+      <w:r>
+        <w:rPr>
+          <w:rStyle w:val="keyword"/>
+          <w:rFonts w:ascii="Times New Roman" w:hAnsi="Times New Roman" w:cs="Times New Roman"/>
+          <w:sz w:val="24"/>
+          <w:szCs w:val="24"/>
+          <w:lang w:val="en-US"/>
+        </w:rPr>
+        <w:t>show</w:t>
+      </w:r>
+      <w:r>
+        <w:rPr>
+          <w:rStyle w:val="keyword"/>
+          <w:rFonts w:ascii="Times New Roman" w:hAnsi="Times New Roman" w:cs="Times New Roman"/>
+          <w:sz w:val="24"/>
+          <w:szCs w:val="24"/>
+        </w:rPr>
+        <w:t xml:space="preserve"> </w:t>
+      </w:r>
+      <w:r>
+        <w:rPr>
+          <w:rStyle w:val="keyword"/>
+          <w:rFonts w:ascii="Times New Roman" w:hAnsi="Times New Roman" w:cs="Times New Roman"/>
+          <w:sz w:val="24"/>
+          <w:szCs w:val="24"/>
+          <w:lang w:val="en-US"/>
+        </w:rPr>
+        <w:t>VLAN</w:t>
+      </w:r>
+      <w:r>
+        <w:rPr>
+          <w:rStyle w:val="keyword"/>
+          <w:rFonts w:ascii="Times New Roman" w:hAnsi="Times New Roman" w:cs="Times New Roman"/>
+          <w:sz w:val="24"/>
+          <w:szCs w:val="24"/>
+        </w:rPr>
+        <w:t>»</w:t>
+      </w:r>
+      <w:r>
+        <w:rPr>
+          <w:rStyle w:val="keyword"/>
+          <w:rFonts w:ascii="Times New Roman" w:hAnsi="Times New Roman" w:cs="Times New Roman"/>
+          <w:sz w:val="24"/>
+          <w:szCs w:val="24"/>
+        </w:rPr>
+        <w:t xml:space="preserve"> </w:t>
+      </w:r>
+      <w:r>
+        <w:rPr>
+          <w:rStyle w:val="keyword"/>
+          <w:rFonts w:ascii="Times New Roman" w:hAnsi="Times New Roman" w:cs="Times New Roman"/>
+          <w:sz w:val="24"/>
+          <w:szCs w:val="24"/>
+        </w:rPr>
+        <w:t>или «</w:t>
+      </w:r>
+      <w:r>
+        <w:rPr>
+          <w:rStyle w:val="keyword"/>
+          <w:rFonts w:ascii="Times New Roman" w:hAnsi="Times New Roman" w:cs="Times New Roman"/>
+          <w:sz w:val="24"/>
+          <w:szCs w:val="24"/>
+          <w:lang w:val="en-US"/>
+        </w:rPr>
+        <w:t>show</w:t>
+      </w:r>
+      <w:r>
+        <w:rPr>
+          <w:rStyle w:val="keyword"/>
+          <w:rFonts w:ascii="Times New Roman" w:hAnsi="Times New Roman" w:cs="Times New Roman"/>
+          <w:sz w:val="24"/>
+          <w:szCs w:val="24"/>
+        </w:rPr>
+        <w:t xml:space="preserve"> </w:t>
+      </w:r>
+      <w:r>
+        <w:rPr>
+          <w:rStyle w:val="keyword"/>
+          <w:rFonts w:ascii="Times New Roman" w:hAnsi="Times New Roman" w:cs="Times New Roman"/>
+          <w:sz w:val="24"/>
+          <w:szCs w:val="24"/>
+          <w:lang w:val="en-US"/>
+        </w:rPr>
+        <w:t>VLAN</w:t>
+      </w:r>
+      <w:r>
+        <w:rPr>
+          <w:rStyle w:val="keyword"/>
+          <w:rFonts w:ascii="Times New Roman" w:hAnsi="Times New Roman" w:cs="Times New Roman"/>
+          <w:sz w:val="24"/>
+          <w:szCs w:val="24"/>
+        </w:rPr>
+        <w:t xml:space="preserve"> </w:t>
+      </w:r>
+      <w:r>
+        <w:rPr>
+          <w:rStyle w:val="keyword"/>
+          <w:rFonts w:ascii="Times New Roman" w:hAnsi="Times New Roman" w:cs="Times New Roman"/>
+          <w:sz w:val="24"/>
+          <w:szCs w:val="24"/>
+          <w:lang w:val="en-US"/>
+        </w:rPr>
+        <w:t>brief</w:t>
+      </w:r>
+      <w:r>
+        <w:rPr>
+          <w:rStyle w:val="keyword"/>
+          <w:rFonts w:ascii="Times New Roman" w:hAnsi="Times New Roman" w:cs="Times New Roman"/>
+          <w:sz w:val="24"/>
+          <w:szCs w:val="24"/>
+        </w:rPr>
+        <w:t>»</w:t>
+      </w:r>
+      <w:r>
+        <w:rPr>
+          <w:rStyle w:val="keyword"/>
+          <w:rFonts w:ascii="Times New Roman" w:hAnsi="Times New Roman" w:cs="Times New Roman"/>
+          <w:sz w:val="24"/>
+          <w:szCs w:val="24"/>
+        </w:rPr>
+        <w:t xml:space="preserve">. </w:t>
+      </w:r>
+      <w:r>
+        <w:rPr>
+          <w:rStyle w:val="keyword"/>
+          <w:rFonts w:ascii="Times New Roman" w:hAnsi="Times New Roman" w:cs="Times New Roman"/>
+          <w:sz w:val="24"/>
+          <w:szCs w:val="24"/>
+        </w:rPr>
+        <w:t xml:space="preserve">Из рис.13 можно увидеть, что порты </w:t>
+      </w:r>
+      <w:r>
+        <w:rPr>
+          <w:rStyle w:val="keyword"/>
+          <w:rFonts w:ascii="Times New Roman" w:hAnsi="Times New Roman" w:cs="Times New Roman"/>
+          <w:sz w:val="24"/>
+          <w:szCs w:val="24"/>
+          <w:lang w:val="en-US"/>
+        </w:rPr>
+        <w:t>fastEthernet</w:t>
+      </w:r>
+      <w:r>
+        <w:rPr>
+          <w:rStyle w:val="keyword"/>
+          <w:rFonts w:ascii="Times New Roman" w:hAnsi="Times New Roman" w:cs="Times New Roman"/>
+          <w:sz w:val="24"/>
+          <w:szCs w:val="24"/>
+        </w:rPr>
+        <w:t xml:space="preserve"> </w:t>
+      </w:r>
       <w:r>
         <w:rPr>
           <w:rStyle w:val="keyword"/>
@@ -2167,7 +2621,7 @@
           <w:sz w:val="24"/>
           <w:szCs w:val="24"/>
         </w:rPr>
-        <w:t xml:space="preserve"> с помощью команды «</w:t>
+        <w:t xml:space="preserve"> и </w:t>
       </w:r>
       <w:r>
         <w:rPr>
@@ -2177,507 +2631,8 @@
           <w:szCs w:val="24"/>
           <w:lang w:val="en-US"/>
         </w:rPr>
-        <w:t>interface</w:t>
-      </w:r>
-      <w:r>
-        <w:rPr>
-          <w:rStyle w:val="keyword"/>
-          <w:rFonts w:ascii="Times New Roman" w:hAnsi="Times New Roman" w:cs="Times New Roman"/>
-          <w:sz w:val="24"/>
-          <w:szCs w:val="24"/>
-        </w:rPr>
-        <w:t xml:space="preserve"> </w:t>
-      </w:r>
-      <w:proofErr w:type="spellStart"/>
-      <w:r>
-        <w:rPr>
-          <w:rStyle w:val="keyword"/>
-          <w:rFonts w:ascii="Times New Roman" w:hAnsi="Times New Roman" w:cs="Times New Roman"/>
-          <w:sz w:val="24"/>
-          <w:szCs w:val="24"/>
-          <w:lang w:val="en-US"/>
-        </w:rPr>
         <w:t>fastEthernet</w:t>
       </w:r>
-      <w:proofErr w:type="spellEnd"/>
-      <w:r>
-        <w:rPr>
-          <w:rStyle w:val="keyword"/>
-          <w:rFonts w:ascii="Times New Roman" w:hAnsi="Times New Roman" w:cs="Times New Roman"/>
-          <w:sz w:val="24"/>
-          <w:szCs w:val="24"/>
-        </w:rPr>
-        <w:t xml:space="preserve"> </w:t>
-      </w:r>
-      <w:r>
-        <w:rPr>
-          <w:rStyle w:val="keyword"/>
-          <w:rFonts w:ascii="Times New Roman" w:hAnsi="Times New Roman" w:cs="Times New Roman"/>
-          <w:sz w:val="24"/>
-          <w:szCs w:val="24"/>
-        </w:rPr>
-        <w:t>0/1</w:t>
-      </w:r>
-      <w:r>
-        <w:rPr>
-          <w:rStyle w:val="keyword"/>
-          <w:rFonts w:ascii="Times New Roman" w:hAnsi="Times New Roman" w:cs="Times New Roman"/>
-          <w:sz w:val="24"/>
-          <w:szCs w:val="24"/>
-        </w:rPr>
-        <w:t>»</w:t>
-      </w:r>
-      <w:r>
-        <w:rPr>
-          <w:rStyle w:val="keyword"/>
-          <w:rFonts w:ascii="Times New Roman" w:hAnsi="Times New Roman" w:cs="Times New Roman"/>
-          <w:sz w:val="24"/>
-          <w:szCs w:val="24"/>
-        </w:rPr>
-        <w:t xml:space="preserve">. </w:t>
-      </w:r>
-      <w:proofErr w:type="spellStart"/>
-      <w:r>
-        <w:rPr>
-          <w:rStyle w:val="keyword"/>
-          <w:rFonts w:ascii="Times New Roman" w:hAnsi="Times New Roman" w:cs="Times New Roman"/>
-          <w:sz w:val="24"/>
-          <w:szCs w:val="24"/>
-        </w:rPr>
-        <w:t>Определеляем</w:t>
-      </w:r>
-      <w:proofErr w:type="spellEnd"/>
-      <w:r>
-        <w:rPr>
-          <w:rStyle w:val="keyword"/>
-          <w:rFonts w:ascii="Times New Roman" w:hAnsi="Times New Roman" w:cs="Times New Roman"/>
-          <w:sz w:val="24"/>
-          <w:szCs w:val="24"/>
-        </w:rPr>
-        <w:t xml:space="preserve">, что данный порт функционирует в режиме </w:t>
-      </w:r>
-      <w:r>
-        <w:rPr>
-          <w:rStyle w:val="keyword"/>
-          <w:rFonts w:ascii="Times New Roman" w:hAnsi="Times New Roman" w:cs="Times New Roman"/>
-          <w:sz w:val="24"/>
-          <w:szCs w:val="24"/>
-          <w:lang w:val="en-US"/>
-        </w:rPr>
-        <w:t>Access</w:t>
-      </w:r>
-      <w:r>
-        <w:rPr>
-          <w:rStyle w:val="keyword"/>
-          <w:rFonts w:ascii="Times New Roman" w:hAnsi="Times New Roman" w:cs="Times New Roman"/>
-          <w:sz w:val="24"/>
-          <w:szCs w:val="24"/>
-        </w:rPr>
-        <w:t xml:space="preserve"> (</w:t>
-      </w:r>
-      <w:r>
-        <w:rPr>
-          <w:rStyle w:val="keyword"/>
-          <w:rFonts w:ascii="Times New Roman" w:hAnsi="Times New Roman" w:cs="Times New Roman"/>
-          <w:sz w:val="24"/>
-          <w:szCs w:val="24"/>
-        </w:rPr>
-        <w:t>команда «</w:t>
-      </w:r>
-      <w:proofErr w:type="spellStart"/>
-      <w:r>
-        <w:rPr>
-          <w:rStyle w:val="keyword"/>
-          <w:rFonts w:ascii="Times New Roman" w:hAnsi="Times New Roman" w:cs="Times New Roman"/>
-          <w:sz w:val="24"/>
-          <w:szCs w:val="24"/>
-          <w:lang w:val="en-US"/>
-        </w:rPr>
-        <w:t>switchport</w:t>
-      </w:r>
-      <w:proofErr w:type="spellEnd"/>
-      <w:r>
-        <w:rPr>
-          <w:rStyle w:val="keyword"/>
-          <w:rFonts w:ascii="Times New Roman" w:hAnsi="Times New Roman" w:cs="Times New Roman"/>
-          <w:sz w:val="24"/>
-          <w:szCs w:val="24"/>
-        </w:rPr>
-        <w:t xml:space="preserve"> </w:t>
-      </w:r>
-      <w:r>
-        <w:rPr>
-          <w:rStyle w:val="keyword"/>
-          <w:rFonts w:ascii="Times New Roman" w:hAnsi="Times New Roman" w:cs="Times New Roman"/>
-          <w:sz w:val="24"/>
-          <w:szCs w:val="24"/>
-          <w:lang w:val="en-US"/>
-        </w:rPr>
-        <w:t>mode</w:t>
-      </w:r>
-      <w:r>
-        <w:rPr>
-          <w:rStyle w:val="keyword"/>
-          <w:rFonts w:ascii="Times New Roman" w:hAnsi="Times New Roman" w:cs="Times New Roman"/>
-          <w:sz w:val="24"/>
-          <w:szCs w:val="24"/>
-        </w:rPr>
-        <w:t xml:space="preserve"> </w:t>
-      </w:r>
-      <w:r>
-        <w:rPr>
-          <w:rStyle w:val="keyword"/>
-          <w:rFonts w:ascii="Times New Roman" w:hAnsi="Times New Roman" w:cs="Times New Roman"/>
-          <w:sz w:val="24"/>
-          <w:szCs w:val="24"/>
-          <w:lang w:val="en-US"/>
-        </w:rPr>
-        <w:t>access</w:t>
-      </w:r>
-      <w:r>
-        <w:rPr>
-          <w:rStyle w:val="keyword"/>
-          <w:rFonts w:ascii="Times New Roman" w:hAnsi="Times New Roman" w:cs="Times New Roman"/>
-          <w:sz w:val="24"/>
-          <w:szCs w:val="24"/>
-        </w:rPr>
-        <w:t>»</w:t>
-      </w:r>
-      <w:r>
-        <w:rPr>
-          <w:rStyle w:val="keyword"/>
-          <w:rFonts w:ascii="Times New Roman" w:hAnsi="Times New Roman" w:cs="Times New Roman"/>
-          <w:sz w:val="24"/>
-          <w:szCs w:val="24"/>
-        </w:rPr>
-        <w:t>)</w:t>
-      </w:r>
-      <w:r>
-        <w:rPr>
-          <w:rStyle w:val="keyword"/>
-          <w:rFonts w:ascii="Times New Roman" w:hAnsi="Times New Roman" w:cs="Times New Roman"/>
-          <w:sz w:val="24"/>
-          <w:szCs w:val="24"/>
-        </w:rPr>
-        <w:t xml:space="preserve">, и определяем </w:t>
-      </w:r>
-      <w:r>
-        <w:rPr>
-          <w:rStyle w:val="keyword"/>
-          <w:rFonts w:ascii="Times New Roman" w:hAnsi="Times New Roman" w:cs="Times New Roman"/>
-          <w:sz w:val="24"/>
-          <w:szCs w:val="24"/>
-          <w:lang w:val="en-US"/>
-        </w:rPr>
-        <w:t>VLAN</w:t>
-      </w:r>
-      <w:r>
-        <w:rPr>
-          <w:rStyle w:val="keyword"/>
-          <w:rFonts w:ascii="Times New Roman" w:hAnsi="Times New Roman" w:cs="Times New Roman"/>
-          <w:sz w:val="24"/>
-          <w:szCs w:val="24"/>
-        </w:rPr>
-        <w:t>2</w:t>
-      </w:r>
-      <w:r>
-        <w:rPr>
-          <w:rStyle w:val="keyword"/>
-          <w:rFonts w:ascii="Times New Roman" w:hAnsi="Times New Roman" w:cs="Times New Roman"/>
-          <w:sz w:val="24"/>
-          <w:szCs w:val="24"/>
-        </w:rPr>
-        <w:t xml:space="preserve"> (команда «</w:t>
-      </w:r>
-      <w:proofErr w:type="spellStart"/>
-      <w:r>
-        <w:rPr>
-          <w:rStyle w:val="keyword"/>
-          <w:rFonts w:ascii="Times New Roman" w:hAnsi="Times New Roman" w:cs="Times New Roman"/>
-          <w:sz w:val="24"/>
-          <w:szCs w:val="24"/>
-          <w:lang w:val="en-US"/>
-        </w:rPr>
-        <w:t>switchport</w:t>
-      </w:r>
-      <w:proofErr w:type="spellEnd"/>
-      <w:r>
-        <w:rPr>
-          <w:rStyle w:val="keyword"/>
-          <w:rFonts w:ascii="Times New Roman" w:hAnsi="Times New Roman" w:cs="Times New Roman"/>
-          <w:sz w:val="24"/>
-          <w:szCs w:val="24"/>
-        </w:rPr>
-        <w:t xml:space="preserve"> </w:t>
-      </w:r>
-      <w:r>
-        <w:rPr>
-          <w:rStyle w:val="keyword"/>
-          <w:rFonts w:ascii="Times New Roman" w:hAnsi="Times New Roman" w:cs="Times New Roman"/>
-          <w:sz w:val="24"/>
-          <w:szCs w:val="24"/>
-          <w:lang w:val="en-US"/>
-        </w:rPr>
-        <w:t>access</w:t>
-      </w:r>
-      <w:r>
-        <w:rPr>
-          <w:rStyle w:val="keyword"/>
-          <w:rFonts w:ascii="Times New Roman" w:hAnsi="Times New Roman" w:cs="Times New Roman"/>
-          <w:sz w:val="24"/>
-          <w:szCs w:val="24"/>
-        </w:rPr>
-        <w:t xml:space="preserve"> </w:t>
-      </w:r>
-      <w:r>
-        <w:rPr>
-          <w:rStyle w:val="keyword"/>
-          <w:rFonts w:ascii="Times New Roman" w:hAnsi="Times New Roman" w:cs="Times New Roman"/>
-          <w:sz w:val="24"/>
-          <w:szCs w:val="24"/>
-          <w:lang w:val="en-US"/>
-        </w:rPr>
-        <w:t>VLAN</w:t>
-      </w:r>
-      <w:r>
-        <w:rPr>
-          <w:rStyle w:val="keyword"/>
-          <w:rFonts w:ascii="Times New Roman" w:hAnsi="Times New Roman" w:cs="Times New Roman"/>
-          <w:sz w:val="24"/>
-          <w:szCs w:val="24"/>
-        </w:rPr>
-        <w:t xml:space="preserve"> </w:t>
-      </w:r>
-      <w:r>
-        <w:rPr>
-          <w:rStyle w:val="keyword"/>
-          <w:rFonts w:ascii="Times New Roman" w:hAnsi="Times New Roman" w:cs="Times New Roman"/>
-          <w:sz w:val="24"/>
-          <w:szCs w:val="24"/>
-        </w:rPr>
-        <w:t>2</w:t>
-      </w:r>
-      <w:r>
-        <w:rPr>
-          <w:rStyle w:val="keyword"/>
-          <w:rFonts w:ascii="Times New Roman" w:hAnsi="Times New Roman" w:cs="Times New Roman"/>
-          <w:sz w:val="24"/>
-          <w:szCs w:val="24"/>
-        </w:rPr>
-        <w:t xml:space="preserve">»). Аналогично настраиваем порт </w:t>
-      </w:r>
-      <w:proofErr w:type="spellStart"/>
-      <w:r>
-        <w:rPr>
-          <w:rStyle w:val="keyword"/>
-          <w:rFonts w:ascii="Times New Roman" w:hAnsi="Times New Roman" w:cs="Times New Roman"/>
-          <w:sz w:val="24"/>
-          <w:szCs w:val="24"/>
-          <w:lang w:val="en-US"/>
-        </w:rPr>
-        <w:t>fastEthernet</w:t>
-      </w:r>
-      <w:proofErr w:type="spellEnd"/>
-      <w:r>
-        <w:rPr>
-          <w:rStyle w:val="keyword"/>
-          <w:rFonts w:ascii="Times New Roman" w:hAnsi="Times New Roman" w:cs="Times New Roman"/>
-          <w:sz w:val="24"/>
-          <w:szCs w:val="24"/>
-        </w:rPr>
-        <w:t>0/</w:t>
-      </w:r>
-      <w:r>
-        <w:rPr>
-          <w:rStyle w:val="keyword"/>
-          <w:rFonts w:ascii="Times New Roman" w:hAnsi="Times New Roman" w:cs="Times New Roman"/>
-          <w:sz w:val="24"/>
-          <w:szCs w:val="24"/>
-        </w:rPr>
-        <w:t>4. Выходим из режима конфигурирования. Проделанную работу можно проверить с помощью команды «</w:t>
-      </w:r>
-      <w:r>
-        <w:rPr>
-          <w:rStyle w:val="keyword"/>
-          <w:rFonts w:ascii="Times New Roman" w:hAnsi="Times New Roman" w:cs="Times New Roman"/>
-          <w:sz w:val="24"/>
-          <w:szCs w:val="24"/>
-          <w:lang w:val="en-US"/>
-        </w:rPr>
-        <w:t>show</w:t>
-      </w:r>
-      <w:r>
-        <w:rPr>
-          <w:rStyle w:val="keyword"/>
-          <w:rFonts w:ascii="Times New Roman" w:hAnsi="Times New Roman" w:cs="Times New Roman"/>
-          <w:sz w:val="24"/>
-          <w:szCs w:val="24"/>
-        </w:rPr>
-        <w:t xml:space="preserve"> </w:t>
-      </w:r>
-      <w:r>
-        <w:rPr>
-          <w:rStyle w:val="keyword"/>
-          <w:rFonts w:ascii="Times New Roman" w:hAnsi="Times New Roman" w:cs="Times New Roman"/>
-          <w:sz w:val="24"/>
-          <w:szCs w:val="24"/>
-          <w:lang w:val="en-US"/>
-        </w:rPr>
-        <w:t>VLAN</w:t>
-      </w:r>
-      <w:r>
-        <w:rPr>
-          <w:rStyle w:val="keyword"/>
-          <w:rFonts w:ascii="Times New Roman" w:hAnsi="Times New Roman" w:cs="Times New Roman"/>
-          <w:sz w:val="24"/>
-          <w:szCs w:val="24"/>
-        </w:rPr>
-        <w:t>»</w:t>
-      </w:r>
-      <w:r>
-        <w:rPr>
-          <w:rStyle w:val="keyword"/>
-          <w:rFonts w:ascii="Times New Roman" w:hAnsi="Times New Roman" w:cs="Times New Roman"/>
-          <w:sz w:val="24"/>
-          <w:szCs w:val="24"/>
-        </w:rPr>
-        <w:t xml:space="preserve"> </w:t>
-      </w:r>
-      <w:r>
-        <w:rPr>
-          <w:rStyle w:val="keyword"/>
-          <w:rFonts w:ascii="Times New Roman" w:hAnsi="Times New Roman" w:cs="Times New Roman"/>
-          <w:sz w:val="24"/>
-          <w:szCs w:val="24"/>
-        </w:rPr>
-        <w:t>или «</w:t>
-      </w:r>
-      <w:r>
-        <w:rPr>
-          <w:rStyle w:val="keyword"/>
-          <w:rFonts w:ascii="Times New Roman" w:hAnsi="Times New Roman" w:cs="Times New Roman"/>
-          <w:sz w:val="24"/>
-          <w:szCs w:val="24"/>
-          <w:lang w:val="en-US"/>
-        </w:rPr>
-        <w:t>show</w:t>
-      </w:r>
-      <w:r>
-        <w:rPr>
-          <w:rStyle w:val="keyword"/>
-          <w:rFonts w:ascii="Times New Roman" w:hAnsi="Times New Roman" w:cs="Times New Roman"/>
-          <w:sz w:val="24"/>
-          <w:szCs w:val="24"/>
-        </w:rPr>
-        <w:t xml:space="preserve"> </w:t>
-      </w:r>
-      <w:r>
-        <w:rPr>
-          <w:rStyle w:val="keyword"/>
-          <w:rFonts w:ascii="Times New Roman" w:hAnsi="Times New Roman" w:cs="Times New Roman"/>
-          <w:sz w:val="24"/>
-          <w:szCs w:val="24"/>
-          <w:lang w:val="en-US"/>
-        </w:rPr>
-        <w:t>VLAN</w:t>
-      </w:r>
-      <w:r>
-        <w:rPr>
-          <w:rStyle w:val="keyword"/>
-          <w:rFonts w:ascii="Times New Roman" w:hAnsi="Times New Roman" w:cs="Times New Roman"/>
-          <w:sz w:val="24"/>
-          <w:szCs w:val="24"/>
-        </w:rPr>
-        <w:t xml:space="preserve"> </w:t>
-      </w:r>
-      <w:r>
-        <w:rPr>
-          <w:rStyle w:val="keyword"/>
-          <w:rFonts w:ascii="Times New Roman" w:hAnsi="Times New Roman" w:cs="Times New Roman"/>
-          <w:sz w:val="24"/>
-          <w:szCs w:val="24"/>
-          <w:lang w:val="en-US"/>
-        </w:rPr>
-        <w:t>brief</w:t>
-      </w:r>
-      <w:r>
-        <w:rPr>
-          <w:rStyle w:val="keyword"/>
-          <w:rFonts w:ascii="Times New Roman" w:hAnsi="Times New Roman" w:cs="Times New Roman"/>
-          <w:sz w:val="24"/>
-          <w:szCs w:val="24"/>
-        </w:rPr>
-        <w:t>»</w:t>
-      </w:r>
-      <w:r>
-        <w:rPr>
-          <w:rStyle w:val="keyword"/>
-          <w:rFonts w:ascii="Times New Roman" w:hAnsi="Times New Roman" w:cs="Times New Roman"/>
-          <w:sz w:val="24"/>
-          <w:szCs w:val="24"/>
-        </w:rPr>
-        <w:t xml:space="preserve">. </w:t>
-      </w:r>
-      <w:r>
-        <w:rPr>
-          <w:rStyle w:val="keyword"/>
-          <w:rFonts w:ascii="Times New Roman" w:hAnsi="Times New Roman" w:cs="Times New Roman"/>
-          <w:sz w:val="24"/>
-          <w:szCs w:val="24"/>
-        </w:rPr>
-        <w:t xml:space="preserve">Из рис.13 можно увидеть, что порты </w:t>
-      </w:r>
-      <w:proofErr w:type="spellStart"/>
-      <w:r>
-        <w:rPr>
-          <w:rStyle w:val="keyword"/>
-          <w:rFonts w:ascii="Times New Roman" w:hAnsi="Times New Roman" w:cs="Times New Roman"/>
-          <w:sz w:val="24"/>
-          <w:szCs w:val="24"/>
-          <w:lang w:val="en-US"/>
-        </w:rPr>
-        <w:t>fastEthernet</w:t>
-      </w:r>
-      <w:proofErr w:type="spellEnd"/>
-      <w:r>
-        <w:rPr>
-          <w:rStyle w:val="keyword"/>
-          <w:rFonts w:ascii="Times New Roman" w:hAnsi="Times New Roman" w:cs="Times New Roman"/>
-          <w:sz w:val="24"/>
-          <w:szCs w:val="24"/>
-        </w:rPr>
-        <w:t xml:space="preserve"> </w:t>
-      </w:r>
-      <w:r>
-        <w:rPr>
-          <w:rStyle w:val="keyword"/>
-          <w:rFonts w:ascii="Times New Roman" w:hAnsi="Times New Roman" w:cs="Times New Roman"/>
-          <w:sz w:val="24"/>
-          <w:szCs w:val="24"/>
-        </w:rPr>
-        <w:t>0/1</w:t>
-      </w:r>
-      <w:r>
-        <w:rPr>
-          <w:rStyle w:val="keyword"/>
-          <w:rFonts w:ascii="Times New Roman" w:hAnsi="Times New Roman" w:cs="Times New Roman"/>
-          <w:sz w:val="24"/>
-          <w:szCs w:val="24"/>
-        </w:rPr>
-        <w:t xml:space="preserve"> и </w:t>
-      </w:r>
-      <w:proofErr w:type="spellStart"/>
-      <w:r>
-        <w:rPr>
-          <w:rStyle w:val="keyword"/>
-          <w:rFonts w:ascii="Times New Roman" w:hAnsi="Times New Roman" w:cs="Times New Roman"/>
-          <w:sz w:val="24"/>
-          <w:szCs w:val="24"/>
-          <w:lang w:val="en-US"/>
-        </w:rPr>
-        <w:t>fastEthernet</w:t>
-      </w:r>
-      <w:proofErr w:type="spellEnd"/>
       <w:r>
         <w:rPr>
           <w:rStyle w:val="keyword"/>
@@ -2814,7 +2769,7 @@
           </mc:Choice>
           <mc:Fallback>
             <w:pict>
-              <v:oval id="Овал 3" o:spid="_x0000_s1026" style="position:absolute;margin-left:84.45pt;margin-top:208.65pt;width:272.25pt;height:15.75pt;z-index:251660288;visibility:visible;mso-wrap-style:square;mso-width-percent:0;mso-height-percent:0;mso-wrap-distance-left:9pt;mso-wrap-distance-top:0;mso-wrap-distance-right:9pt;mso-wrap-distance-bottom:0;mso-position-horizontal:absolute;mso-position-horizontal-relative:text;mso-position-vertical:absolute;mso-position-vertical-relative:text;mso-width-percent:0;mso-height-percent:0;mso-width-relative:page;mso-height-relative:page;v-text-anchor:top" o:gfxdata="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" filled="f" strokecolor="red" strokeweight="2.25pt"/>
+              <v:oval w14:anchorId="0EC47E1C" id="Овал 3" o:spid="_x0000_s1026" style="position:absolute;margin-left:84.45pt;margin-top:208.65pt;width:272.25pt;height:15.75pt;z-index:251660288;visibility:visible;mso-wrap-style:square;mso-width-percent:0;mso-height-percent:0;mso-wrap-distance-left:9pt;mso-wrap-distance-top:0;mso-wrap-distance-right:9pt;mso-wrap-distance-bottom:0;mso-position-horizontal:absolute;mso-position-horizontal-relative:text;mso-position-vertical:absolute;mso-position-vertical-relative:text;mso-width-percent:0;mso-height-percent:0;mso-width-relative:page;mso-height-relative:page;v-text-anchor:top" o:gfxdata="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" filled="f" strokecolor="red" strokeweight="2.25pt"/>
             </w:pict>
           </mc:Fallback>
         </mc:AlternateContent>
@@ -2844,7 +2799,7 @@
                     </pic:cNvPicPr>
                   </pic:nvPicPr>
                   <pic:blipFill>
-                    <a:blip r:embed="rId10" cstate="print"/>
+                    <a:blip r:embed="rId9" cstate="print"/>
                     <a:srcRect/>
                     <a:stretch>
                       <a:fillRect/>
@@ -2884,19 +2839,45 @@
           <w:rFonts w:ascii="Times New Roman" w:hAnsi="Times New Roman" w:cs="Times New Roman"/>
           <w:sz w:val="24"/>
           <w:szCs w:val="24"/>
+        </w:rPr>
+      </w:pPr>
+      <w:r>
+        <w:rPr>
+          <w:rStyle w:val="keyword"/>
+          <w:rFonts w:ascii="Times New Roman" w:hAnsi="Times New Roman" w:cs="Times New Roman"/>
+          <w:sz w:val="24"/>
+          <w:szCs w:val="24"/>
+        </w:rPr>
+        <w:t xml:space="preserve">Рисунок 13. Настройка портов </w:t>
+      </w:r>
+      <w:r>
+        <w:rPr>
+          <w:rStyle w:val="keyword"/>
+          <w:rFonts w:ascii="Times New Roman" w:hAnsi="Times New Roman" w:cs="Times New Roman"/>
+          <w:sz w:val="24"/>
+          <w:szCs w:val="24"/>
           <w:lang w:val="en-US"/>
         </w:rPr>
-      </w:pPr>
-      <w:r>
-        <w:rPr>
-          <w:rStyle w:val="keyword"/>
-          <w:rFonts w:ascii="Times New Roman" w:hAnsi="Times New Roman" w:cs="Times New Roman"/>
-          <w:sz w:val="24"/>
-          <w:szCs w:val="24"/>
-        </w:rPr>
-        <w:t xml:space="preserve">Рисунок 13. Настройка портов </w:t>
-      </w:r>
-      <w:proofErr w:type="spellStart"/>
+        <w:t>fastEthernet</w:t>
+      </w:r>
+      <w:r>
+        <w:rPr>
+          <w:rStyle w:val="keyword"/>
+          <w:rFonts w:ascii="Times New Roman" w:hAnsi="Times New Roman" w:cs="Times New Roman"/>
+          <w:sz w:val="24"/>
+          <w:szCs w:val="24"/>
+        </w:rPr>
+        <w:t>0/1</w:t>
+      </w:r>
+      <w:r>
+        <w:rPr>
+          <w:rStyle w:val="keyword"/>
+          <w:rFonts w:ascii="Times New Roman" w:hAnsi="Times New Roman" w:cs="Times New Roman"/>
+          <w:sz w:val="24"/>
+          <w:szCs w:val="24"/>
+        </w:rPr>
+        <w:t xml:space="preserve"> и </w:t>
+      </w:r>
       <w:r>
         <w:rPr>
           <w:rStyle w:val="keyword"/>
@@ -2907,37 +2888,6 @@
         </w:rPr>
         <w:t>fastEthernet</w:t>
       </w:r>
-      <w:proofErr w:type="spellEnd"/>
-      <w:r>
-        <w:rPr>
-          <w:rStyle w:val="keyword"/>
-          <w:rFonts w:ascii="Times New Roman" w:hAnsi="Times New Roman" w:cs="Times New Roman"/>
-          <w:sz w:val="24"/>
-          <w:szCs w:val="24"/>
-        </w:rPr>
-        <w:t>0/1</w:t>
-      </w:r>
-      <w:r>
-        <w:rPr>
-          <w:rStyle w:val="keyword"/>
-          <w:rFonts w:ascii="Times New Roman" w:hAnsi="Times New Roman" w:cs="Times New Roman"/>
-          <w:sz w:val="24"/>
-          <w:szCs w:val="24"/>
-        </w:rPr>
-        <w:t xml:space="preserve"> и </w:t>
-      </w:r>
-      <w:proofErr w:type="spellStart"/>
-      <w:r>
-        <w:rPr>
-          <w:rStyle w:val="keyword"/>
-          <w:rFonts w:ascii="Times New Roman" w:hAnsi="Times New Roman" w:cs="Times New Roman"/>
-          <w:sz w:val="24"/>
-          <w:szCs w:val="24"/>
-          <w:lang w:val="en-US"/>
-        </w:rPr>
-        <w:t>fastEthernet</w:t>
-      </w:r>
-      <w:proofErr w:type="spellEnd"/>
       <w:r>
         <w:rPr>
           <w:rStyle w:val="keyword"/>
@@ -2959,7 +2909,6 @@
           <w:rFonts w:ascii="Times New Roman" w:hAnsi="Times New Roman" w:cs="Times New Roman"/>
           <w:sz w:val="24"/>
           <w:szCs w:val="24"/>
-          <w:lang w:val="en-US"/>
         </w:rPr>
       </w:pPr>
     </w:p>
@@ -3006,7 +2955,6 @@
         </w:rPr>
         <w:t>3 с названием «</w:t>
       </w:r>
-      <w:proofErr w:type="spellStart"/>
       <w:r>
         <w:rPr>
           <w:rStyle w:val="shorttext"/>
@@ -3016,7 +2964,6 @@
         </w:rPr>
         <w:t>managers</w:t>
       </w:r>
-      <w:proofErr w:type="spellEnd"/>
       <w:r>
         <w:rPr>
           <w:rStyle w:val="keyword"/>
@@ -3130,7 +3077,7 @@
           </mc:Choice>
           <mc:Fallback>
             <w:pict>
-              <v:oval id="Овал 1" o:spid="_x0000_s1026" style="position:absolute;margin-left:85.2pt;margin-top:201.3pt;width:270pt;height:16.15pt;z-index:251661312;visibility:visible;mso-wrap-style:square;mso-width-percent:0;mso-height-percent:0;mso-wrap-distance-left:9pt;mso-wrap-distance-top:0;mso-wrap-distance-right:9pt;mso-wrap-distance-bottom:0;mso-position-horizontal:absolute;mso-position-horizontal-relative:text;mso-position-vertical:absolute;mso-position-vertical-relative:text;mso-width-percent:0;mso-height-percent:0;mso-width-relative:page;mso-height-relative:page;v-text-anchor:top" o:gfxdata="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" filled="f" strokecolor="red" strokeweight="1.5pt"/>
+              <v:oval w14:anchorId="3F925275" id="Овал 1" o:spid="_x0000_s1026" style="position:absolute;margin-left:85.2pt;margin-top:201.3pt;width:270pt;height:16.15pt;z-index:251661312;visibility:visible;mso-wrap-style:square;mso-width-percent:0;mso-height-percent:0;mso-wrap-distance-left:9pt;mso-wrap-distance-top:0;mso-wrap-distance-right:9pt;mso-wrap-distance-bottom:0;mso-position-horizontal:absolute;mso-position-horizontal-relative:text;mso-position-vertical:absolute;mso-position-vertical-relative:text;mso-width-percent:0;mso-height-percent:0;mso-width-relative:page;mso-height-relative:page;v-text-anchor:top" o:gfxdata="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" filled="f" strokecolor="red" strokeweight="1.5pt"/>
             </w:pict>
           </mc:Fallback>
         </mc:AlternateContent>
@@ -3160,7 +3107,7 @@
                     </pic:cNvPicPr>
                   </pic:nvPicPr>
                   <pic:blipFill>
-                    <a:blip r:embed="rId11" cstate="print"/>
+                    <a:blip r:embed="rId10" cstate="print"/>
                     <a:srcRect/>
                     <a:stretch>
                       <a:fillRect/>
@@ -3211,7 +3158,6 @@
         </w:rPr>
         <w:t xml:space="preserve">Рисунок 13. Настройка портов </w:t>
       </w:r>
-      <w:proofErr w:type="spellStart"/>
       <w:r>
         <w:rPr>
           <w:rStyle w:val="keyword"/>
@@ -3222,7 +3168,6 @@
         </w:rPr>
         <w:t>fastEthernet</w:t>
       </w:r>
-      <w:proofErr w:type="spellEnd"/>
       <w:r>
         <w:rPr>
           <w:rStyle w:val="keyword"/>
@@ -3241,7 +3186,6 @@
         </w:rPr>
         <w:t xml:space="preserve">2 и </w:t>
       </w:r>
-      <w:proofErr w:type="spellStart"/>
       <w:r>
         <w:rPr>
           <w:rStyle w:val="keyword"/>
@@ -3252,7 +3196,6 @@
         </w:rPr>
         <w:t>fastEthernet</w:t>
       </w:r>
-      <w:proofErr w:type="spellEnd"/>
       <w:r>
         <w:rPr>
           <w:rStyle w:val="keyword"/>
@@ -3446,7 +3389,6 @@
         </w:rPr>
         <w:t xml:space="preserve"> для сегмента «</w:t>
       </w:r>
-      <w:proofErr w:type="spellStart"/>
       <w:r>
         <w:rPr>
           <w:rFonts w:ascii="Times New Roman" w:hAnsi="Times New Roman" w:cs="Times New Roman"/>
@@ -3456,7 +3398,6 @@
         </w:rPr>
         <w:t>technologi</w:t>
       </w:r>
-      <w:proofErr w:type="spellEnd"/>
       <w:r>
         <w:rPr>
           <w:rFonts w:ascii="Times New Roman" w:hAnsi="Times New Roman" w:cs="Times New Roman"/>
@@ -3664,7 +3605,7 @@
                     </pic:cNvPicPr>
                   </pic:nvPicPr>
                   <pic:blipFill>
-                    <a:blip r:embed="rId12" cstate="print"/>
+                    <a:blip r:embed="rId11" cstate="print"/>
                     <a:srcRect/>
                     <a:stretch>
                       <a:fillRect/>
@@ -3759,9 +3700,24 @@
           <w:sz w:val="24"/>
           <w:szCs w:val="24"/>
         </w:rPr>
-        <w:t xml:space="preserve">Создадим еще одну сеть, состоящую из одного коммутатора и 4 компьютеров, соединим два коммутатора перекрестным кабелем к портам </w:t>
-      </w:r>
-      <w:proofErr w:type="spellStart"/>
+        <w:t xml:space="preserve">Создадим еще одну сеть, состоящую из одного коммутатора и 4 </w:t>
+      </w:r>
+      <w:r>
+        <w:rPr>
+          <w:rFonts w:ascii="Times New Roman" w:hAnsi="Times New Roman" w:cs="Times New Roman"/>
+          <w:sz w:val="24"/>
+          <w:szCs w:val="24"/>
+        </w:rPr>
+        <w:t>рабочих станций</w:t>
+      </w:r>
+      <w:r>
+        <w:rPr>
+          <w:rFonts w:ascii="Times New Roman" w:hAnsi="Times New Roman" w:cs="Times New Roman"/>
+          <w:sz w:val="24"/>
+          <w:szCs w:val="24"/>
+        </w:rPr>
+        <w:t xml:space="preserve">, соединим два коммутатора перекрестным кабелем к портам </w:t>
+      </w:r>
       <w:r>
         <w:rPr>
           <w:rFonts w:ascii="Times New Roman" w:hAnsi="Times New Roman" w:cs="Times New Roman"/>
@@ -3771,7 +3727,6 @@
         </w:rPr>
         <w:t>GigabitEthernet</w:t>
       </w:r>
-      <w:proofErr w:type="spellEnd"/>
       <w:r>
         <w:rPr>
           <w:rFonts w:ascii="Times New Roman" w:hAnsi="Times New Roman" w:cs="Times New Roman"/>
@@ -3832,7 +3787,7 @@
                     </pic:cNvPicPr>
                   </pic:nvPicPr>
                   <pic:blipFill>
-                    <a:blip r:embed="rId13" cstate="print"/>
+                    <a:blip r:embed="rId12" cstate="print"/>
                     <a:srcRect/>
                     <a:stretch>
                       <a:fillRect/>
@@ -3910,7 +3865,48 @@
           <w:szCs w:val="24"/>
           <w:lang w:val="en-US"/>
         </w:rPr>
-        <w:t>sw-04-2.</w:t>
+        <w:t>sw</w:t>
+      </w:r>
+      <w:r>
+        <w:rPr>
+          <w:rFonts w:ascii="Times New Roman" w:hAnsi="Times New Roman" w:cs="Times New Roman"/>
+          <w:sz w:val="24"/>
+          <w:szCs w:val="24"/>
+        </w:rPr>
+        <w:t>-0</w:t>
+      </w:r>
+      <w:r>
+        <w:rPr>
+          <w:rFonts w:ascii="Times New Roman" w:hAnsi="Times New Roman" w:cs="Times New Roman"/>
+          <w:sz w:val="24"/>
+          <w:szCs w:val="24"/>
+        </w:rPr>
+        <w:t>6</w:t>
+      </w:r>
+      <w:r>
+        <w:rPr>
+          <w:rFonts w:ascii="Times New Roman" w:hAnsi="Times New Roman" w:cs="Times New Roman"/>
+          <w:sz w:val="24"/>
+          <w:szCs w:val="24"/>
+        </w:rPr>
+        <w:t>-</w:t>
+      </w:r>
+      <w:r>
+        <w:rPr>
+          <w:rFonts w:ascii="Times New Roman" w:hAnsi="Times New Roman" w:cs="Times New Roman"/>
+          <w:sz w:val="24"/>
+          <w:szCs w:val="24"/>
+          <w:lang w:val="en-US"/>
+        </w:rPr>
+        <w:t>b</w:t>
+      </w:r>
+      <w:r>
+        <w:rPr>
+          <w:rFonts w:ascii="Times New Roman" w:hAnsi="Times New Roman" w:cs="Times New Roman"/>
+          <w:sz w:val="24"/>
+          <w:szCs w:val="24"/>
+        </w:rPr>
+        <w:t>.</w:t>
       </w:r>
     </w:p>
     <w:p>
@@ -4008,10 +4004,9 @@
           <w:rFonts w:ascii="Times New Roman" w:hAnsi="Times New Roman" w:cs="Times New Roman"/>
           <w:sz w:val="24"/>
           <w:szCs w:val="24"/>
-        </w:rPr>
-      </w:pPr>
-      <w:bookmarkStart w:id="2" w:name="_GoBack"/>
-      <w:bookmarkEnd w:id="2"/>
+          <w:lang w:val="en-US"/>
+        </w:rPr>
+      </w:pPr>
       <w:r>
         <w:rPr>
           <w:rFonts w:ascii="Times New Roman" w:hAnsi="Times New Roman" w:cs="Times New Roman"/>
@@ -4025,6 +4020,7 @@
           <w:rFonts w:ascii="Times New Roman" w:hAnsi="Times New Roman" w:cs="Times New Roman"/>
           <w:sz w:val="24"/>
           <w:szCs w:val="24"/>
+          <w:lang w:val="en-US"/>
         </w:rPr>
         <w:t xml:space="preserve"> </w:t>
       </w:r>
@@ -4041,6 +4037,7 @@
           <w:rFonts w:ascii="Times New Roman" w:hAnsi="Times New Roman" w:cs="Times New Roman"/>
           <w:sz w:val="24"/>
           <w:szCs w:val="24"/>
+          <w:lang w:val="en-US"/>
         </w:rPr>
         <w:t xml:space="preserve"> «</w:t>
       </w:r>
@@ -4058,10 +4055,10 @@
           <w:rFonts w:ascii="Times New Roman" w:hAnsi="Times New Roman" w:cs="Times New Roman"/>
           <w:sz w:val="24"/>
           <w:szCs w:val="24"/>
+          <w:lang w:val="en-US"/>
         </w:rPr>
         <w:t xml:space="preserve"> </w:t>
       </w:r>
-      <w:proofErr w:type="spellStart"/>
       <w:r>
         <w:rPr>
           <w:rFonts w:ascii="Times New Roman" w:hAnsi="Times New Roman" w:cs="Times New Roman"/>
@@ -4071,16 +4068,15 @@
         </w:rPr>
         <w:t>gigabitEthernet</w:t>
       </w:r>
-      <w:proofErr w:type="spellEnd"/>
-      <w:r>
-        <w:rPr>
-          <w:rFonts w:ascii="Times New Roman" w:hAnsi="Times New Roman" w:cs="Times New Roman"/>
-          <w:sz w:val="24"/>
-          <w:szCs w:val="24"/>
+      <w:r>
+        <w:rPr>
+          <w:rFonts w:ascii="Times New Roman" w:hAnsi="Times New Roman" w:cs="Times New Roman"/>
+          <w:sz w:val="24"/>
+          <w:szCs w:val="24"/>
+          <w:lang w:val="en-US"/>
         </w:rPr>
         <w:t xml:space="preserve"> 0/1», «</w:t>
       </w:r>
-      <w:proofErr w:type="spellStart"/>
       <w:r>
         <w:rPr>
           <w:rFonts w:ascii="Times New Roman" w:hAnsi="Times New Roman" w:cs="Times New Roman"/>
@@ -4090,12 +4086,12 @@
         </w:rPr>
         <w:t>switchport</w:t>
       </w:r>
-      <w:proofErr w:type="spellEnd"/>
-      <w:r>
-        <w:rPr>
-          <w:rFonts w:ascii="Times New Roman" w:hAnsi="Times New Roman" w:cs="Times New Roman"/>
-          <w:sz w:val="24"/>
-          <w:szCs w:val="24"/>
+      <w:r>
+        <w:rPr>
+          <w:rFonts w:ascii="Times New Roman" w:hAnsi="Times New Roman" w:cs="Times New Roman"/>
+          <w:sz w:val="24"/>
+          <w:szCs w:val="24"/>
+          <w:lang w:val="en-US"/>
         </w:rPr>
         <w:t xml:space="preserve"> </w:t>
       </w:r>
@@ -4113,6 +4109,7 @@
           <w:rFonts w:ascii="Times New Roman" w:hAnsi="Times New Roman" w:cs="Times New Roman"/>
           <w:sz w:val="24"/>
           <w:szCs w:val="24"/>
+          <w:lang w:val="en-US"/>
         </w:rPr>
         <w:t xml:space="preserve"> </w:t>
       </w:r>
@@ -4130,6 +4127,7 @@
           <w:rFonts w:ascii="Times New Roman" w:hAnsi="Times New Roman" w:cs="Times New Roman"/>
           <w:sz w:val="24"/>
           <w:szCs w:val="24"/>
+          <w:lang w:val="en-US"/>
         </w:rPr>
         <w:t xml:space="preserve">». </w:t>
       </w:r>
@@ -4274,7 +4272,7 @@
       </w:r>
     </w:p>
     <w:sectPr>
-      <w:footerReference w:type="default" r:id="rId14"/>
+      <w:footerReference w:type="default" r:id="rId13"/>
       <w:type w:val="continuous"/>
       <w:pgSz w:w="11906" w:h="16838"/>
       <w:pgMar w:top="1134" w:right="850" w:bottom="1134" w:left="1701" w:header="708" w:footer="708" w:gutter="0"/>
@@ -4286,7 +4284,7 @@
 </file>
 
 <file path=word/endnotes.xml><?xml version="1.0" encoding="utf-8"?>
-<w:endnotes xmlns:wpc="http://schemas.microsoft.com/office/word/2010/wordprocessingCanvas" xmlns:mc="http://schemas.openxmlformats.org/markup-compatibility/2006" xmlns:o="urn:schemas-microsoft-com:office:office" xmlns:r="http://schemas.openxmlformats.org/officeDocument/2006/relationships" xmlns:m="http://schemas.openxmlformats.org/officeDocument/2006/math" xmlns:v="urn:schemas-microsoft-com:vml" xmlns:wp14="http://schemas.microsoft.com/office/word/2010/wordprocessingDrawing" xmlns:wp="http://schemas.openxmlformats.org/drawingml/2006/wordprocessingDrawing" xmlns:w10="urn:schemas-microsoft-com:office:word" xmlns:w="http://schemas.openxmlformats.org/wordprocessingml/2006/main" xmlns:w14="http://schemas.microsoft.com/office/word/2010/wordml" xmlns:wpg="http://schemas.microsoft.com/office/word/2010/wordprocessingGroup" xmlns:wpi="http://schemas.microsoft.com/office/word/2010/wordprocessingInk" xmlns:wne="http://schemas.microsoft.com/office/word/2006/wordml" xmlns:wps="http://schemas.microsoft.com/office/word/2010/wordprocessingShape" mc:Ignorable="w14 wp14">
+<w:endnotes xmlns:wpc="http://schemas.microsoft.com/office/word/2010/wordprocessingCanvas" xmlns:cx="http://schemas.microsoft.com/office/drawing/2014/chartex" xmlns:cx1="http://schemas.microsoft.com/office/drawing/2015/9/8/chartex" xmlns:cx2="http://schemas.microsoft.com/office/drawing/2015/10/21/chartex" xmlns:cx3="http://schemas.microsoft.com/office/drawing/2016/5/9/chartex" xmlns:cx4="http://schemas.microsoft.com/office/drawing/2016/5/10/chartex" xmlns:cx5="http://schemas.microsoft.com/office/drawing/2016/5/11/chartex" xmlns:cx6="http://schemas.microsoft.com/office/drawing/2016/5/12/chartex" xmlns:cx7="http://schemas.microsoft.com/office/drawing/2016/5/13/chartex" xmlns:cx8="http://schemas.microsoft.com/office/drawing/2016/5/14/chartex" xmlns:mc="http://schemas.openxmlformats.org/markup-compatibility/2006" xmlns:aink="http://schemas.microsoft.com/office/drawing/2016/ink" xmlns:am3d="http://schemas.microsoft.com/office/drawing/2017/model3d" xmlns:o="urn:schemas-microsoft-com:office:office" xmlns:r="http://schemas.openxmlformats.org/officeDocument/2006/relationships" xmlns:m="http://schemas.openxmlformats.org/officeDocument/2006/math" xmlns:v="urn:schemas-microsoft-com:vml" xmlns:wp14="http://schemas.microsoft.com/office/word/2010/wordprocessingDrawing" xmlns:wp="http://schemas.openxmlformats.org/drawingml/2006/wordprocessingDrawing" xmlns:w10="urn:schemas-microsoft-com:office:word" xmlns:w="http://schemas.openxmlformats.org/wordprocessingml/2006/main" xmlns:w14="http://schemas.microsoft.com/office/word/2010/wordml" xmlns:w15="http://schemas.microsoft.com/office/word/2012/wordml" xmlns:w16cid="http://schemas.microsoft.com/office/word/2016/wordml/cid" xmlns:w16se="http://schemas.microsoft.com/office/word/2015/wordml/symex" xmlns:wpg="http://schemas.microsoft.com/office/word/2010/wordprocessingGroup" xmlns:wpi="http://schemas.microsoft.com/office/word/2010/wordprocessingInk" xmlns:wne="http://schemas.microsoft.com/office/word/2006/wordml" xmlns:wps="http://schemas.microsoft.com/office/word/2010/wordprocessingShape" mc:Ignorable="w14 w15 w16se w16cid wp14">
   <w:endnote w:type="separator" w:id="-1">
     <w:p>
       <w:pPr>
@@ -4311,7 +4309,7 @@
 </file>
 
 <file path=word/footer1.xml><?xml version="1.0" encoding="utf-8"?>
-<w:ftr xmlns:wpc="http://schemas.microsoft.com/office/word/2010/wordprocessingCanvas" xmlns:mc="http://schemas.openxmlformats.org/markup-compatibility/2006" xmlns:o="urn:schemas-microsoft-com:office:office" xmlns:r="http://schemas.openxmlformats.org/officeDocument/2006/relationships" xmlns:m="http://schemas.openxmlformats.org/officeDocument/2006/math" xmlns:v="urn:schemas-microsoft-com:vml" xmlns:wp14="http://schemas.microsoft.com/office/word/2010/wordprocessingDrawing" xmlns:wp="http://schemas.openxmlformats.org/drawingml/2006/wordprocessingDrawing" xmlns:w10="urn:schemas-microsoft-com:office:word" xmlns:w="http://schemas.openxmlformats.org/wordprocessingml/2006/main" xmlns:w14="http://schemas.microsoft.com/office/word/2010/wordml" xmlns:wpg="http://schemas.microsoft.com/office/word/2010/wordprocessingGroup" xmlns:wpi="http://schemas.microsoft.com/office/word/2010/wordprocessingInk" xmlns:wne="http://schemas.microsoft.com/office/word/2006/wordml" xmlns:wps="http://schemas.microsoft.com/office/word/2010/wordprocessingShape" mc:Ignorable="w14 wp14">
+<w:ftr xmlns:wpc="http://schemas.microsoft.com/office/word/2010/wordprocessingCanvas" xmlns:cx="http://schemas.microsoft.com/office/drawing/2014/chartex" xmlns:cx1="http://schemas.microsoft.com/office/drawing/2015/9/8/chartex" xmlns:cx2="http://schemas.microsoft.com/office/drawing/2015/10/21/chartex" xmlns:cx3="http://schemas.microsoft.com/office/drawing/2016/5/9/chartex" xmlns:cx4="http://schemas.microsoft.com/office/drawing/2016/5/10/chartex" xmlns:cx5="http://schemas.microsoft.com/office/drawing/2016/5/11/chartex" xmlns:cx6="http://schemas.microsoft.com/office/drawing/2016/5/12/chartex" xmlns:cx7="http://schemas.microsoft.com/office/drawing/2016/5/13/chartex" xmlns:cx8="http://schemas.microsoft.com/office/drawing/2016/5/14/chartex" xmlns:mc="http://schemas.openxmlformats.org/markup-compatibility/2006" xmlns:aink="http://schemas.microsoft.com/office/drawing/2016/ink" xmlns:am3d="http://schemas.microsoft.com/office/drawing/2017/model3d" xmlns:o="urn:schemas-microsoft-com:office:office" xmlns:r="http://schemas.openxmlformats.org/officeDocument/2006/relationships" xmlns:m="http://schemas.openxmlformats.org/officeDocument/2006/math" xmlns:v="urn:schemas-microsoft-com:vml" xmlns:wp14="http://schemas.microsoft.com/office/word/2010/wordprocessingDrawing" xmlns:wp="http://schemas.openxmlformats.org/drawingml/2006/wordprocessingDrawing" xmlns:w10="urn:schemas-microsoft-com:office:word" xmlns:w="http://schemas.openxmlformats.org/wordprocessingml/2006/main" xmlns:w14="http://schemas.microsoft.com/office/word/2010/wordml" xmlns:w15="http://schemas.microsoft.com/office/word/2012/wordml" xmlns:w16cid="http://schemas.microsoft.com/office/word/2016/wordml/cid" xmlns:w16se="http://schemas.microsoft.com/office/word/2015/wordml/symex" xmlns:wpg="http://schemas.microsoft.com/office/word/2010/wordprocessingGroup" xmlns:wpi="http://schemas.microsoft.com/office/word/2010/wordprocessingInk" xmlns:wne="http://schemas.microsoft.com/office/word/2006/wordml" xmlns:wps="http://schemas.microsoft.com/office/word/2010/wordprocessingShape" mc:Ignorable="w14 w15 w16se w16cid wp14">
   <w:sdt>
     <w:sdtPr>
       <w:rPr>
@@ -4378,7 +4376,7 @@
 </file>
 
 <file path=word/footnotes.xml><?xml version="1.0" encoding="utf-8"?>
-<w:footnotes xmlns:wpc="http://schemas.microsoft.com/office/word/2010/wordprocessingCanvas" xmlns:mc="http://schemas.openxmlformats.org/markup-compatibility/2006" xmlns:o="urn:schemas-microsoft-com:office:office" xmlns:r="http://schemas.openxmlformats.org/officeDocument/2006/relationships" xmlns:m="http://schemas.openxmlformats.org/officeDocument/2006/math" xmlns:v="urn:schemas-microsoft-com:vml" xmlns:wp14="http://schemas.microsoft.com/office/word/2010/wordprocessingDrawing" xmlns:wp="http://schemas.openxmlformats.org/drawingml/2006/wordprocessingDrawing" xmlns:w10="urn:schemas-microsoft-com:office:word" xmlns:w="http://schemas.openxmlformats.org/wordprocessingml/2006/main" xmlns:w14="http://schemas.microsoft.com/office/word/2010/wordml" xmlns:wpg="http://schemas.microsoft.com/office/word/2010/wordprocessingGroup" xmlns:wpi="http://schemas.microsoft.com/office/word/2010/wordprocessingInk" xmlns:wne="http://schemas.microsoft.com/office/word/2006/wordml" xmlns:wps="http://schemas.microsoft.com/office/word/2010/wordprocessingShape" mc:Ignorable="w14 wp14">
+<w:footnotes xmlns:wpc="http://schemas.microsoft.com/office/word/2010/wordprocessingCanvas" xmlns:cx="http://schemas.microsoft.com/office/drawing/2014/chartex" xmlns:cx1="http://schemas.microsoft.com/office/drawing/2015/9/8/chartex" xmlns:cx2="http://schemas.microsoft.com/office/drawing/2015/10/21/chartex" xmlns:cx3="http://schemas.microsoft.com/office/drawing/2016/5/9/chartex" xmlns:cx4="http://schemas.microsoft.com/office/drawing/2016/5/10/chartex" xmlns:cx5="http://schemas.microsoft.com/office/drawing/2016/5/11/chartex" xmlns:cx6="http://schemas.microsoft.com/office/drawing/2016/5/12/chartex" xmlns:cx7="http://schemas.microsoft.com/office/drawing/2016/5/13/chartex" xmlns:cx8="http://schemas.microsoft.com/office/drawing/2016/5/14/chartex" xmlns:mc="http://schemas.openxmlformats.org/markup-compatibility/2006" xmlns:aink="http://schemas.microsoft.com/office/drawing/2016/ink" xmlns:am3d="http://schemas.microsoft.com/office/drawing/2017/model3d" xmlns:o="urn:schemas-microsoft-com:office:office" xmlns:r="http://schemas.openxmlformats.org/officeDocument/2006/relationships" xmlns:m="http://schemas.openxmlformats.org/officeDocument/2006/math" xmlns:v="urn:schemas-microsoft-com:vml" xmlns:wp14="http://schemas.microsoft.com/office/word/2010/wordprocessingDrawing" xmlns:wp="http://schemas.openxmlformats.org/drawingml/2006/wordprocessingDrawing" xmlns:w10="urn:schemas-microsoft-com:office:word" xmlns:w="http://schemas.openxmlformats.org/wordprocessingml/2006/main" xmlns:w14="http://schemas.microsoft.com/office/word/2010/wordml" xmlns:w15="http://schemas.microsoft.com/office/word/2012/wordml" xmlns:w16cid="http://schemas.microsoft.com/office/word/2016/wordml/cid" xmlns:w16se="http://schemas.microsoft.com/office/word/2015/wordml/symex" xmlns:wpg="http://schemas.microsoft.com/office/word/2010/wordprocessingGroup" xmlns:wpi="http://schemas.microsoft.com/office/word/2010/wordprocessingInk" xmlns:wne="http://schemas.microsoft.com/office/word/2006/wordml" xmlns:wps="http://schemas.microsoft.com/office/word/2010/wordprocessingShape" mc:Ignorable="w14 w15 w16se w16cid wp14">
   <w:footnote w:type="separator" w:id="-1">
     <w:p>
       <w:pPr>
@@ -4403,8 +4401,8 @@
 </file>
 
 <file path=word/numbering.xml><?xml version="1.0" encoding="utf-8"?>
-<w:numbering xmlns:wpc="http://schemas.microsoft.com/office/word/2010/wordprocessingCanvas" xmlns:mc="http://schemas.openxmlformats.org/markup-compatibility/2006" xmlns:o="urn:schemas-microsoft-com:office:office" xmlns:r="http://schemas.openxmlformats.org/officeDocument/2006/relationships" xmlns:m="http://schemas.openxmlformats.org/officeDocument/2006/math" xmlns:v="urn:schemas-microsoft-com:vml" xmlns:wp14="http://schemas.microsoft.com/office/word/2010/wordprocessingDrawing" xmlns:wp="http://schemas.openxmlformats.org/drawingml/2006/wordprocessingDrawing" xmlns:w10="urn:schemas-microsoft-com:office:word" xmlns:w="http://schemas.openxmlformats.org/wordprocessingml/2006/main" xmlns:w14="http://schemas.microsoft.com/office/word/2010/wordml" xmlns:wpg="http://schemas.microsoft.com/office/word/2010/wordprocessingGroup" xmlns:wpi="http://schemas.microsoft.com/office/word/2010/wordprocessingInk" xmlns:wne="http://schemas.microsoft.com/office/word/2006/wordml" xmlns:wps="http://schemas.microsoft.com/office/word/2010/wordprocessingShape" mc:Ignorable="w14 wp14">
-  <w:abstractNum w:abstractNumId="0">
+<w:numbering xmlns:wpc="http://schemas.microsoft.com/office/word/2010/wordprocessingCanvas" xmlns:cx="http://schemas.microsoft.com/office/drawing/2014/chartex" xmlns:cx1="http://schemas.microsoft.com/office/drawing/2015/9/8/chartex" xmlns:cx2="http://schemas.microsoft.com/office/drawing/2015/10/21/chartex" xmlns:cx3="http://schemas.microsoft.com/office/drawing/2016/5/9/chartex" xmlns:cx4="http://schemas.microsoft.com/office/drawing/2016/5/10/chartex" xmlns:cx5="http://schemas.microsoft.com/office/drawing/2016/5/11/chartex" xmlns:cx6="http://schemas.microsoft.com/office/drawing/2016/5/12/chartex" xmlns:cx7="http://schemas.microsoft.com/office/drawing/2016/5/13/chartex" xmlns:cx8="http://schemas.microsoft.com/office/drawing/2016/5/14/chartex" xmlns:mc="http://schemas.openxmlformats.org/markup-compatibility/2006" xmlns:aink="http://schemas.microsoft.com/office/drawing/2016/ink" xmlns:am3d="http://schemas.microsoft.com/office/drawing/2017/model3d" xmlns:o="urn:schemas-microsoft-com:office:office" xmlns:r="http://schemas.openxmlformats.org/officeDocument/2006/relationships" xmlns:m="http://schemas.openxmlformats.org/officeDocument/2006/math" xmlns:v="urn:schemas-microsoft-com:vml" xmlns:wp14="http://schemas.microsoft.com/office/word/2010/wordprocessingDrawing" xmlns:wp="http://schemas.openxmlformats.org/drawingml/2006/wordprocessingDrawing" xmlns:w10="urn:schemas-microsoft-com:office:word" xmlns:w="http://schemas.openxmlformats.org/wordprocessingml/2006/main" xmlns:w14="http://schemas.microsoft.com/office/word/2010/wordml" xmlns:w15="http://schemas.microsoft.com/office/word/2012/wordml" xmlns:w16cid="http://schemas.microsoft.com/office/word/2016/wordml/cid" xmlns:w16se="http://schemas.microsoft.com/office/word/2015/wordml/symex" xmlns:wpg="http://schemas.microsoft.com/office/word/2010/wordprocessingGroup" xmlns:wpi="http://schemas.microsoft.com/office/word/2010/wordprocessingInk" xmlns:wne="http://schemas.microsoft.com/office/word/2006/wordml" xmlns:wps="http://schemas.microsoft.com/office/word/2010/wordprocessingShape" mc:Ignorable="w14 w15 w16se w16cid wp14">
+  <w:abstractNum w:abstractNumId="0" w15:restartNumberingAfterBreak="0">
     <w:nsid w:val="00421946"/>
     <w:multiLevelType w:val="hybridMultilevel"/>
     <w:tmpl w:val="6EF65260"/>
@@ -4517,7 +4515,7 @@
       </w:rPr>
     </w:lvl>
   </w:abstractNum>
-  <w:abstractNum w:abstractNumId="1">
+  <w:abstractNum w:abstractNumId="1" w15:restartNumberingAfterBreak="0">
     <w:nsid w:val="076C7012"/>
     <w:multiLevelType w:val="hybridMultilevel"/>
     <w:tmpl w:val="625254CA"/>
@@ -4630,7 +4628,7 @@
       </w:rPr>
     </w:lvl>
   </w:abstractNum>
-  <w:abstractNum w:abstractNumId="2">
+  <w:abstractNum w:abstractNumId="2" w15:restartNumberingAfterBreak="0">
     <w:nsid w:val="0C6112A1"/>
     <w:multiLevelType w:val="hybridMultilevel"/>
     <w:tmpl w:val="D4426E22"/>
@@ -4719,7 +4717,7 @@
       </w:pPr>
     </w:lvl>
   </w:abstractNum>
-  <w:abstractNum w:abstractNumId="3">
+  <w:abstractNum w:abstractNumId="3" w15:restartNumberingAfterBreak="0">
     <w:nsid w:val="0D1E7488"/>
     <w:multiLevelType w:val="hybridMultilevel"/>
     <w:tmpl w:val="B9324182"/>
@@ -4832,7 +4830,7 @@
       </w:rPr>
     </w:lvl>
   </w:abstractNum>
-  <w:abstractNum w:abstractNumId="4">
+  <w:abstractNum w:abstractNumId="4" w15:restartNumberingAfterBreak="0">
     <w:nsid w:val="0D56593C"/>
     <w:multiLevelType w:val="multilevel"/>
     <w:tmpl w:val="4012446E"/>
@@ -4953,7 +4951,7 @@
       </w:rPr>
     </w:lvl>
   </w:abstractNum>
-  <w:abstractNum w:abstractNumId="5">
+  <w:abstractNum w:abstractNumId="5" w15:restartNumberingAfterBreak="0">
     <w:nsid w:val="0DA36749"/>
     <w:multiLevelType w:val="hybridMultilevel"/>
     <w:tmpl w:val="22DEE800"/>
@@ -5042,7 +5040,7 @@
       </w:pPr>
     </w:lvl>
   </w:abstractNum>
-  <w:abstractNum w:abstractNumId="6">
+  <w:abstractNum w:abstractNumId="6" w15:restartNumberingAfterBreak="0">
     <w:nsid w:val="0DCD1EFE"/>
     <w:multiLevelType w:val="multilevel"/>
     <w:tmpl w:val="216A2E36"/>
@@ -5163,7 +5161,7 @@
       </w:rPr>
     </w:lvl>
   </w:abstractNum>
-  <w:abstractNum w:abstractNumId="7">
+  <w:abstractNum w:abstractNumId="7" w15:restartNumberingAfterBreak="0">
     <w:nsid w:val="0E2D0135"/>
     <w:multiLevelType w:val="hybridMultilevel"/>
     <w:tmpl w:val="D874737C"/>
@@ -5276,7 +5274,7 @@
       </w:rPr>
     </w:lvl>
   </w:abstractNum>
-  <w:abstractNum w:abstractNumId="8">
+  <w:abstractNum w:abstractNumId="8" w15:restartNumberingAfterBreak="0">
     <w:nsid w:val="0F364A7C"/>
     <w:multiLevelType w:val="hybridMultilevel"/>
     <w:tmpl w:val="701A108C"/>
@@ -5389,7 +5387,7 @@
       </w:rPr>
     </w:lvl>
   </w:abstractNum>
-  <w:abstractNum w:abstractNumId="9">
+  <w:abstractNum w:abstractNumId="9" w15:restartNumberingAfterBreak="0">
     <w:nsid w:val="16591746"/>
     <w:multiLevelType w:val="multilevel"/>
     <w:tmpl w:val="D0AE38A4"/>
@@ -5510,7 +5508,7 @@
       </w:rPr>
     </w:lvl>
   </w:abstractNum>
-  <w:abstractNum w:abstractNumId="10">
+  <w:abstractNum w:abstractNumId="10" w15:restartNumberingAfterBreak="0">
     <w:nsid w:val="16DD56DD"/>
     <w:multiLevelType w:val="multilevel"/>
     <w:tmpl w:val="484E33E8"/>
@@ -5631,7 +5629,7 @@
       </w:rPr>
     </w:lvl>
   </w:abstractNum>
-  <w:abstractNum w:abstractNumId="11">
+  <w:abstractNum w:abstractNumId="11" w15:restartNumberingAfterBreak="0">
     <w:nsid w:val="17A13B55"/>
     <w:multiLevelType w:val="hybridMultilevel"/>
     <w:tmpl w:val="6C14C178"/>
@@ -5720,7 +5718,7 @@
       </w:pPr>
     </w:lvl>
   </w:abstractNum>
-  <w:abstractNum w:abstractNumId="12">
+  <w:abstractNum w:abstractNumId="12" w15:restartNumberingAfterBreak="0">
     <w:nsid w:val="1BA66FA5"/>
     <w:multiLevelType w:val="multilevel"/>
     <w:tmpl w:val="AD32C2E8"/>
@@ -5841,7 +5839,7 @@
       </w:rPr>
     </w:lvl>
   </w:abstractNum>
-  <w:abstractNum w:abstractNumId="13">
+  <w:abstractNum w:abstractNumId="13" w15:restartNumberingAfterBreak="0">
     <w:nsid w:val="1CC018FF"/>
     <w:multiLevelType w:val="hybridMultilevel"/>
     <w:tmpl w:val="49A81E8E"/>
@@ -5954,7 +5952,7 @@
       </w:rPr>
     </w:lvl>
   </w:abstractNum>
-  <w:abstractNum w:abstractNumId="14">
+  <w:abstractNum w:abstractNumId="14" w15:restartNumberingAfterBreak="0">
     <w:nsid w:val="2A3C70D2"/>
     <w:multiLevelType w:val="hybridMultilevel"/>
     <w:tmpl w:val="FC503B48"/>
@@ -6067,7 +6065,7 @@
       </w:rPr>
     </w:lvl>
   </w:abstractNum>
-  <w:abstractNum w:abstractNumId="15">
+  <w:abstractNum w:abstractNumId="15" w15:restartNumberingAfterBreak="0">
     <w:nsid w:val="2CF454B0"/>
     <w:multiLevelType w:val="multilevel"/>
     <w:tmpl w:val="D86AFB48"/>
@@ -6188,7 +6186,7 @@
       </w:rPr>
     </w:lvl>
   </w:abstractNum>
-  <w:abstractNum w:abstractNumId="16">
+  <w:abstractNum w:abstractNumId="16" w15:restartNumberingAfterBreak="0">
     <w:nsid w:val="2CFD2F7A"/>
     <w:multiLevelType w:val="hybridMultilevel"/>
     <w:tmpl w:val="41B05712"/>
@@ -6301,7 +6299,7 @@
       </w:rPr>
     </w:lvl>
   </w:abstractNum>
-  <w:abstractNum w:abstractNumId="17">
+  <w:abstractNum w:abstractNumId="17" w15:restartNumberingAfterBreak="0">
     <w:nsid w:val="2D00119C"/>
     <w:multiLevelType w:val="hybridMultilevel"/>
     <w:tmpl w:val="DC2077FA"/>
@@ -6390,7 +6388,7 @@
       </w:pPr>
     </w:lvl>
   </w:abstractNum>
-  <w:abstractNum w:abstractNumId="18">
+  <w:abstractNum w:abstractNumId="18" w15:restartNumberingAfterBreak="0">
     <w:nsid w:val="2DB52922"/>
     <w:multiLevelType w:val="hybridMultilevel"/>
     <w:tmpl w:val="6B46B7F8"/>
@@ -6503,7 +6501,7 @@
       </w:rPr>
     </w:lvl>
   </w:abstractNum>
-  <w:abstractNum w:abstractNumId="19">
+  <w:abstractNum w:abstractNumId="19" w15:restartNumberingAfterBreak="0">
     <w:nsid w:val="2DF66546"/>
     <w:multiLevelType w:val="multilevel"/>
     <w:tmpl w:val="5A780716"/>
@@ -6624,7 +6622,7 @@
       </w:rPr>
     </w:lvl>
   </w:abstractNum>
-  <w:abstractNum w:abstractNumId="20">
+  <w:abstractNum w:abstractNumId="20" w15:restartNumberingAfterBreak="0">
     <w:nsid w:val="30100150"/>
     <w:multiLevelType w:val="multilevel"/>
     <w:tmpl w:val="B8B6AD7C"/>
@@ -6745,7 +6743,7 @@
       </w:rPr>
     </w:lvl>
   </w:abstractNum>
-  <w:abstractNum w:abstractNumId="21">
+  <w:abstractNum w:abstractNumId="21" w15:restartNumberingAfterBreak="0">
     <w:nsid w:val="30154CC6"/>
     <w:multiLevelType w:val="hybridMultilevel"/>
     <w:tmpl w:val="275A090A"/>
@@ -6858,7 +6856,7 @@
       </w:rPr>
     </w:lvl>
   </w:abstractNum>
-  <w:abstractNum w:abstractNumId="22">
+  <w:abstractNum w:abstractNumId="22" w15:restartNumberingAfterBreak="0">
     <w:nsid w:val="30AA31B9"/>
     <w:multiLevelType w:val="hybridMultilevel"/>
     <w:tmpl w:val="91D89E54"/>
@@ -6971,7 +6969,7 @@
       </w:rPr>
     </w:lvl>
   </w:abstractNum>
-  <w:abstractNum w:abstractNumId="23">
+  <w:abstractNum w:abstractNumId="23" w15:restartNumberingAfterBreak="0">
     <w:nsid w:val="3141406C"/>
     <w:multiLevelType w:val="hybridMultilevel"/>
     <w:tmpl w:val="5CBAB080"/>
@@ -7060,7 +7058,7 @@
       </w:pPr>
     </w:lvl>
   </w:abstractNum>
-  <w:abstractNum w:abstractNumId="24">
+  <w:abstractNum w:abstractNumId="24" w15:restartNumberingAfterBreak="0">
     <w:nsid w:val="361807A1"/>
     <w:multiLevelType w:val="hybridMultilevel"/>
     <w:tmpl w:val="0D943FE6"/>
@@ -7149,7 +7147,7 @@
       </w:pPr>
     </w:lvl>
   </w:abstractNum>
-  <w:abstractNum w:abstractNumId="25">
+  <w:abstractNum w:abstractNumId="25" w15:restartNumberingAfterBreak="0">
     <w:nsid w:val="372A0309"/>
     <w:multiLevelType w:val="multilevel"/>
     <w:tmpl w:val="AD32C2E8"/>
@@ -7270,7 +7268,7 @@
       </w:rPr>
     </w:lvl>
   </w:abstractNum>
-  <w:abstractNum w:abstractNumId="26">
+  <w:abstractNum w:abstractNumId="26" w15:restartNumberingAfterBreak="0">
     <w:nsid w:val="378B1DE0"/>
     <w:multiLevelType w:val="multilevel"/>
     <w:tmpl w:val="D6D2D5E2"/>
@@ -7359,7 +7357,7 @@
       </w:pPr>
     </w:lvl>
   </w:abstractNum>
-  <w:abstractNum w:abstractNumId="27">
+  <w:abstractNum w:abstractNumId="27" w15:restartNumberingAfterBreak="0">
     <w:nsid w:val="37E758E0"/>
     <w:multiLevelType w:val="hybridMultilevel"/>
     <w:tmpl w:val="97C01118"/>
@@ -7472,7 +7470,7 @@
       </w:rPr>
     </w:lvl>
   </w:abstractNum>
-  <w:abstractNum w:abstractNumId="28">
+  <w:abstractNum w:abstractNumId="28" w15:restartNumberingAfterBreak="0">
     <w:nsid w:val="39A06B15"/>
     <w:multiLevelType w:val="hybridMultilevel"/>
     <w:tmpl w:val="15F242AA"/>
@@ -7561,7 +7559,7 @@
       </w:pPr>
     </w:lvl>
   </w:abstractNum>
-  <w:abstractNum w:abstractNumId="29">
+  <w:abstractNum w:abstractNumId="29" w15:restartNumberingAfterBreak="0">
     <w:nsid w:val="3B98772B"/>
     <w:multiLevelType w:val="hybridMultilevel"/>
     <w:tmpl w:val="D9AA1196"/>
@@ -7674,7 +7672,7 @@
       </w:rPr>
     </w:lvl>
   </w:abstractNum>
-  <w:abstractNum w:abstractNumId="30">
+  <w:abstractNum w:abstractNumId="30" w15:restartNumberingAfterBreak="0">
     <w:nsid w:val="3BEC1594"/>
     <w:multiLevelType w:val="hybridMultilevel"/>
     <w:tmpl w:val="FBB4C774"/>
@@ -7787,7 +7785,7 @@
       </w:rPr>
     </w:lvl>
   </w:abstractNum>
-  <w:abstractNum w:abstractNumId="31">
+  <w:abstractNum w:abstractNumId="31" w15:restartNumberingAfterBreak="0">
     <w:nsid w:val="3D2A39A2"/>
     <w:multiLevelType w:val="hybridMultilevel"/>
     <w:tmpl w:val="B2481338"/>
@@ -7900,7 +7898,7 @@
       </w:rPr>
     </w:lvl>
   </w:abstractNum>
-  <w:abstractNum w:abstractNumId="32">
+  <w:abstractNum w:abstractNumId="32" w15:restartNumberingAfterBreak="0">
     <w:nsid w:val="3E947625"/>
     <w:multiLevelType w:val="multilevel"/>
     <w:tmpl w:val="5DF28D1E"/>
@@ -8030,7 +8028,7 @@
       </w:rPr>
     </w:lvl>
   </w:abstractNum>
-  <w:abstractNum w:abstractNumId="33">
+  <w:abstractNum w:abstractNumId="33" w15:restartNumberingAfterBreak="0">
     <w:nsid w:val="3F445759"/>
     <w:multiLevelType w:val="multilevel"/>
     <w:tmpl w:val="7128A56E"/>
@@ -8151,7 +8149,7 @@
       </w:rPr>
     </w:lvl>
   </w:abstractNum>
-  <w:abstractNum w:abstractNumId="34">
+  <w:abstractNum w:abstractNumId="34" w15:restartNumberingAfterBreak="0">
     <w:nsid w:val="428E7FDB"/>
     <w:multiLevelType w:val="multilevel"/>
     <w:tmpl w:val="6970693C"/>
@@ -8272,7 +8270,7 @@
       </w:rPr>
     </w:lvl>
   </w:abstractNum>
-  <w:abstractNum w:abstractNumId="35">
+  <w:abstractNum w:abstractNumId="35" w15:restartNumberingAfterBreak="0">
     <w:nsid w:val="42DA5972"/>
     <w:multiLevelType w:val="hybridMultilevel"/>
     <w:tmpl w:val="8D42A27E"/>
@@ -8385,7 +8383,7 @@
       </w:rPr>
     </w:lvl>
   </w:abstractNum>
-  <w:abstractNum w:abstractNumId="36">
+  <w:abstractNum w:abstractNumId="36" w15:restartNumberingAfterBreak="0">
     <w:nsid w:val="44F34F78"/>
     <w:multiLevelType w:val="hybridMultilevel"/>
     <w:tmpl w:val="7F5EBBE4"/>
@@ -8474,7 +8472,7 @@
       </w:pPr>
     </w:lvl>
   </w:abstractNum>
-  <w:abstractNum w:abstractNumId="37">
+  <w:abstractNum w:abstractNumId="37" w15:restartNumberingAfterBreak="0">
     <w:nsid w:val="485D598F"/>
     <w:multiLevelType w:val="hybridMultilevel"/>
     <w:tmpl w:val="3E4C6D96"/>
@@ -8587,7 +8585,7 @@
       </w:rPr>
     </w:lvl>
   </w:abstractNum>
-  <w:abstractNum w:abstractNumId="38">
+  <w:abstractNum w:abstractNumId="38" w15:restartNumberingAfterBreak="0">
     <w:nsid w:val="497316BD"/>
     <w:multiLevelType w:val="hybridMultilevel"/>
     <w:tmpl w:val="77883D2C"/>
@@ -8676,7 +8674,7 @@
       </w:pPr>
     </w:lvl>
   </w:abstractNum>
-  <w:abstractNum w:abstractNumId="39">
+  <w:abstractNum w:abstractNumId="39" w15:restartNumberingAfterBreak="0">
     <w:nsid w:val="4B262A78"/>
     <w:multiLevelType w:val="multilevel"/>
     <w:tmpl w:val="1B4A335C"/>
@@ -8797,7 +8795,7 @@
       </w:rPr>
     </w:lvl>
   </w:abstractNum>
-  <w:abstractNum w:abstractNumId="40">
+  <w:abstractNum w:abstractNumId="40" w15:restartNumberingAfterBreak="0">
     <w:nsid w:val="4C85557A"/>
     <w:multiLevelType w:val="multilevel"/>
     <w:tmpl w:val="AB4889C0"/>
@@ -8915,7 +8913,7 @@
       </w:rPr>
     </w:lvl>
   </w:abstractNum>
-  <w:abstractNum w:abstractNumId="41">
+  <w:abstractNum w:abstractNumId="41" w15:restartNumberingAfterBreak="0">
     <w:nsid w:val="4CF11160"/>
     <w:multiLevelType w:val="multilevel"/>
     <w:tmpl w:val="6D749364"/>
@@ -9036,7 +9034,7 @@
       </w:rPr>
     </w:lvl>
   </w:abstractNum>
-  <w:abstractNum w:abstractNumId="42">
+  <w:abstractNum w:abstractNumId="42" w15:restartNumberingAfterBreak="0">
     <w:nsid w:val="50883AE2"/>
     <w:multiLevelType w:val="hybridMultilevel"/>
     <w:tmpl w:val="B7FA99C6"/>
@@ -9125,7 +9123,7 @@
       </w:pPr>
     </w:lvl>
   </w:abstractNum>
-  <w:abstractNum w:abstractNumId="43">
+  <w:abstractNum w:abstractNumId="43" w15:restartNumberingAfterBreak="0">
     <w:nsid w:val="508848B7"/>
     <w:multiLevelType w:val="hybridMultilevel"/>
     <w:tmpl w:val="BF2A30DC"/>
@@ -9238,7 +9236,7 @@
       </w:rPr>
     </w:lvl>
   </w:abstractNum>
-  <w:abstractNum w:abstractNumId="44">
+  <w:abstractNum w:abstractNumId="44" w15:restartNumberingAfterBreak="0">
     <w:nsid w:val="50CB3803"/>
     <w:multiLevelType w:val="multilevel"/>
     <w:tmpl w:val="AD2AD194"/>
@@ -9359,7 +9357,7 @@
       </w:rPr>
     </w:lvl>
   </w:abstractNum>
-  <w:abstractNum w:abstractNumId="45">
+  <w:abstractNum w:abstractNumId="45" w15:restartNumberingAfterBreak="0">
     <w:nsid w:val="5156276B"/>
     <w:multiLevelType w:val="hybridMultilevel"/>
     <w:tmpl w:val="E17E316A"/>
@@ -9448,7 +9446,7 @@
       </w:pPr>
     </w:lvl>
   </w:abstractNum>
-  <w:abstractNum w:abstractNumId="46">
+  <w:abstractNum w:abstractNumId="46" w15:restartNumberingAfterBreak="0">
     <w:nsid w:val="578D0057"/>
     <w:multiLevelType w:val="hybridMultilevel"/>
     <w:tmpl w:val="3848AABA"/>
@@ -9537,7 +9535,7 @@
       </w:pPr>
     </w:lvl>
   </w:abstractNum>
-  <w:abstractNum w:abstractNumId="47">
+  <w:abstractNum w:abstractNumId="47" w15:restartNumberingAfterBreak="0">
     <w:nsid w:val="5EF22E38"/>
     <w:multiLevelType w:val="hybridMultilevel"/>
     <w:tmpl w:val="B72A5ECC"/>
@@ -9650,7 +9648,7 @@
       </w:rPr>
     </w:lvl>
   </w:abstractNum>
-  <w:abstractNum w:abstractNumId="48">
+  <w:abstractNum w:abstractNumId="48" w15:restartNumberingAfterBreak="0">
     <w:nsid w:val="6A0B0347"/>
     <w:multiLevelType w:val="hybridMultilevel"/>
     <w:tmpl w:val="A1220B12"/>
@@ -9739,7 +9737,7 @@
       </w:pPr>
     </w:lvl>
   </w:abstractNum>
-  <w:abstractNum w:abstractNumId="49">
+  <w:abstractNum w:abstractNumId="49" w15:restartNumberingAfterBreak="0">
     <w:nsid w:val="6A940F0E"/>
     <w:multiLevelType w:val="multilevel"/>
     <w:tmpl w:val="B5B0C8CA"/>
@@ -9860,7 +9858,7 @@
       </w:rPr>
     </w:lvl>
   </w:abstractNum>
-  <w:abstractNum w:abstractNumId="50">
+  <w:abstractNum w:abstractNumId="50" w15:restartNumberingAfterBreak="0">
     <w:nsid w:val="6B8A5120"/>
     <w:multiLevelType w:val="multilevel"/>
     <w:tmpl w:val="016614F6"/>
@@ -9981,7 +9979,7 @@
       </w:rPr>
     </w:lvl>
   </w:abstractNum>
-  <w:abstractNum w:abstractNumId="51">
+  <w:abstractNum w:abstractNumId="51" w15:restartNumberingAfterBreak="0">
     <w:nsid w:val="6CE71702"/>
     <w:multiLevelType w:val="multilevel"/>
     <w:tmpl w:val="DCCC0A30"/>
@@ -10102,7 +10100,7 @@
       </w:rPr>
     </w:lvl>
   </w:abstractNum>
-  <w:abstractNum w:abstractNumId="52">
+  <w:abstractNum w:abstractNumId="52" w15:restartNumberingAfterBreak="0">
     <w:nsid w:val="70665A56"/>
     <w:multiLevelType w:val="hybridMultilevel"/>
     <w:tmpl w:val="6FF0D83A"/>
@@ -10191,7 +10189,7 @@
       </w:pPr>
     </w:lvl>
   </w:abstractNum>
-  <w:abstractNum w:abstractNumId="53">
+  <w:abstractNum w:abstractNumId="53" w15:restartNumberingAfterBreak="0">
     <w:nsid w:val="70CA424E"/>
     <w:multiLevelType w:val="hybridMultilevel"/>
     <w:tmpl w:val="C4E2A9EA"/>
@@ -10304,7 +10302,7 @@
       </w:rPr>
     </w:lvl>
   </w:abstractNum>
-  <w:abstractNum w:abstractNumId="54">
+  <w:abstractNum w:abstractNumId="54" w15:restartNumberingAfterBreak="0">
     <w:nsid w:val="723070ED"/>
     <w:multiLevelType w:val="multilevel"/>
     <w:tmpl w:val="F78EA340"/>
@@ -10425,7 +10423,7 @@
       </w:rPr>
     </w:lvl>
   </w:abstractNum>
-  <w:abstractNum w:abstractNumId="55">
+  <w:abstractNum w:abstractNumId="55" w15:restartNumberingAfterBreak="0">
     <w:nsid w:val="72F451F1"/>
     <w:multiLevelType w:val="hybridMultilevel"/>
     <w:tmpl w:val="141613CC"/>
@@ -10538,7 +10536,7 @@
       </w:rPr>
     </w:lvl>
   </w:abstractNum>
-  <w:abstractNum w:abstractNumId="56">
+  <w:abstractNum w:abstractNumId="56" w15:restartNumberingAfterBreak="0">
     <w:nsid w:val="75051488"/>
     <w:multiLevelType w:val="multilevel"/>
     <w:tmpl w:val="B0262F6C"/>
@@ -10659,7 +10657,7 @@
       </w:rPr>
     </w:lvl>
   </w:abstractNum>
-  <w:abstractNum w:abstractNumId="57">
+  <w:abstractNum w:abstractNumId="57" w15:restartNumberingAfterBreak="0">
     <w:nsid w:val="77513755"/>
     <w:multiLevelType w:val="multilevel"/>
     <w:tmpl w:val="5814496A"/>
@@ -10780,7 +10778,7 @@
       </w:rPr>
     </w:lvl>
   </w:abstractNum>
-  <w:abstractNum w:abstractNumId="58">
+  <w:abstractNum w:abstractNumId="58" w15:restartNumberingAfterBreak="0">
     <w:nsid w:val="77CA5F9B"/>
     <w:multiLevelType w:val="hybridMultilevel"/>
     <w:tmpl w:val="2586DBA2"/>
@@ -10893,7 +10891,7 @@
       </w:rPr>
     </w:lvl>
   </w:abstractNum>
-  <w:abstractNum w:abstractNumId="59">
+  <w:abstractNum w:abstractNumId="59" w15:restartNumberingAfterBreak="0">
     <w:nsid w:val="79021EB6"/>
     <w:multiLevelType w:val="multilevel"/>
     <w:tmpl w:val="E34EB556"/>
@@ -11014,7 +11012,7 @@
       </w:rPr>
     </w:lvl>
   </w:abstractNum>
-  <w:abstractNum w:abstractNumId="60">
+  <w:abstractNum w:abstractNumId="60" w15:restartNumberingAfterBreak="0">
     <w:nsid w:val="7B4133D2"/>
     <w:multiLevelType w:val="multilevel"/>
     <w:tmpl w:val="FDBCB168"/>
@@ -11136,7 +11134,7 @@
       </w:rPr>
     </w:lvl>
   </w:abstractNum>
-  <w:abstractNum w:abstractNumId="61">
+  <w:abstractNum w:abstractNumId="61" w15:restartNumberingAfterBreak="0">
     <w:nsid w:val="7F006779"/>
     <w:multiLevelType w:val="hybridMultilevel"/>
     <w:tmpl w:val="9FCE1886"/>
@@ -11416,7 +11414,7 @@
 </file>
 
 <file path=word/styles.xml><?xml version="1.0" encoding="utf-8"?>
-<w:styles xmlns:mc="http://schemas.openxmlformats.org/markup-compatibility/2006" xmlns:r="http://schemas.openxmlformats.org/officeDocument/2006/relationships" xmlns:w="http://schemas.openxmlformats.org/wordprocessingml/2006/main" xmlns:w14="http://schemas.microsoft.com/office/word/2010/wordml" mc:Ignorable="w14">
+<w:styles xmlns:mc="http://schemas.openxmlformats.org/markup-compatibility/2006" xmlns:r="http://schemas.openxmlformats.org/officeDocument/2006/relationships" xmlns:w="http://schemas.openxmlformats.org/wordprocessingml/2006/main" xmlns:w14="http://schemas.microsoft.com/office/word/2010/wordml" xmlns:w15="http://schemas.microsoft.com/office/word/2012/wordml" xmlns:w16cid="http://schemas.microsoft.com/office/word/2016/wordml/cid" xmlns:w16se="http://schemas.microsoft.com/office/word/2015/wordml/symex" mc:Ignorable="w14 w15 w16se w16cid">
   <w:docDefaults>
     <w:rPrDefault>
       <w:rPr>
@@ -11432,144 +11430,383 @@
       </w:pPr>
     </w:pPrDefault>
   </w:docDefaults>
-  <w:latentStyles w:defLockedState="0" w:defUIPriority="99" w:defSemiHidden="1" w:defUnhideWhenUsed="1" w:defQFormat="0" w:count="267">
-    <w:lsdException w:name="Normal" w:semiHidden="0" w:uiPriority="0" w:unhideWhenUsed="0" w:qFormat="1"/>
-    <w:lsdException w:name="heading 1" w:semiHidden="0" w:uiPriority="9" w:unhideWhenUsed="0" w:qFormat="1"/>
-    <w:lsdException w:name="heading 2" w:uiPriority="9" w:qFormat="1"/>
-    <w:lsdException w:name="heading 3" w:uiPriority="9" w:qFormat="1"/>
-    <w:lsdException w:name="heading 4" w:uiPriority="9" w:qFormat="1"/>
-    <w:lsdException w:name="heading 5" w:uiPriority="9" w:qFormat="1"/>
-    <w:lsdException w:name="heading 6" w:uiPriority="9" w:qFormat="1"/>
-    <w:lsdException w:name="heading 7" w:uiPriority="9" w:qFormat="1"/>
-    <w:lsdException w:name="heading 8" w:uiPriority="9" w:qFormat="1"/>
-    <w:lsdException w:name="heading 9" w:uiPriority="9" w:qFormat="1"/>
-    <w:lsdException w:name="toc 1" w:uiPriority="39"/>
-    <w:lsdException w:name="toc 2" w:uiPriority="39"/>
-    <w:lsdException w:name="toc 3" w:uiPriority="39"/>
-    <w:lsdException w:name="toc 4" w:uiPriority="39"/>
-    <w:lsdException w:name="toc 5" w:uiPriority="39"/>
-    <w:lsdException w:name="toc 6" w:uiPriority="39"/>
-    <w:lsdException w:name="toc 7" w:uiPriority="39"/>
-    <w:lsdException w:name="toc 8" w:uiPriority="39"/>
-    <w:lsdException w:name="toc 9" w:uiPriority="39"/>
-    <w:lsdException w:name="caption" w:uiPriority="35" w:qFormat="1"/>
-    <w:lsdException w:name="Title" w:semiHidden="0" w:uiPriority="10" w:unhideWhenUsed="0" w:qFormat="1"/>
-    <w:lsdException w:name="Default Paragraph Font" w:uiPriority="1"/>
-    <w:lsdException w:name="Subtitle" w:semiHidden="0" w:uiPriority="11" w:unhideWhenUsed="0" w:qFormat="1"/>
-    <w:lsdException w:name="Strong" w:semiHidden="0" w:uiPriority="22" w:unhideWhenUsed="0" w:qFormat="1"/>
-    <w:lsdException w:name="Emphasis" w:semiHidden="0" w:uiPriority="20" w:unhideWhenUsed="0" w:qFormat="1"/>
-    <w:lsdException w:name="Table Grid" w:semiHidden="0" w:uiPriority="59" w:unhideWhenUsed="0"/>
-    <w:lsdException w:name="Placeholder Text" w:unhideWhenUsed="0"/>
-    <w:lsdException w:name="No Spacing" w:semiHidden="0" w:uiPriority="1" w:unhideWhenUsed="0" w:qFormat="1"/>
-    <w:lsdException w:name="Light Shading" w:semiHidden="0" w:uiPriority="60" w:unhideWhenUsed="0"/>
-    <w:lsdException w:name="Light List" w:semiHidden="0" w:uiPriority="61" w:unhideWhenUsed="0"/>
-    <w:lsdException w:name="Light Grid" w:semiHidden="0" w:uiPriority="62" w:unhideWhenUsed="0"/>
-    <w:lsdException w:name="Medium Shading 1" w:semiHidden="0" w:uiPriority="63" w:unhideWhenUsed="0"/>
-    <w:lsdException w:name="Medium Shading 2" w:semiHidden="0" w:uiPriority="64" w:unhideWhenUsed="0"/>
-    <w:lsdException w:name="Medium List 1" w:semiHidden="0" w:uiPriority="65" w:unhideWhenUsed="0"/>
-    <w:lsdException w:name="Medium List 2" w:semiHidden="0" w:uiPriority="66" w:unhideWhenUsed="0"/>
-    <w:lsdException w:name="Medium Grid 1" w:semiHidden="0" w:uiPriority="67" w:unhideWhenUsed="0"/>
-    <w:lsdException w:name="Medium Grid 2" w:semiHidden="0" w:uiPriority="68" w:unhideWhenUsed="0"/>
-    <w:lsdException w:name="Medium Grid 3" w:semiHidden="0" w:uiPriority="69" w:unhideWhenUsed="0"/>
-    <w:lsdException w:name="Dark List" w:semiHidden="0" w:uiPriority="70" w:unhideWhenUsed="0"/>
-    <w:lsdException w:name="Colorful Shading" w:semiHidden="0" w:uiPriority="71" w:unhideWhenUsed="0"/>
-    <w:lsdException w:name="Colorful List" w:semiHidden="0" w:uiPriority="72" w:unhideWhenUsed="0"/>
-    <w:lsdException w:name="Colorful Grid" w:semiHidden="0" w:uiPriority="73" w:unhideWhenUsed="0"/>
-    <w:lsdException w:name="Light Shading Accent 1" w:semiHidden="0" w:uiPriority="60" w:unhideWhenUsed="0"/>
-    <w:lsdException w:name="Light List Accent 1" w:semiHidden="0" w:uiPriority="61" w:unhideWhenUsed="0"/>
-    <w:lsdException w:name="Light Grid Accent 1" w:semiHidden="0" w:uiPriority="62" w:unhideWhenUsed="0"/>
-    <w:lsdException w:name="Medium Shading 1 Accent 1" w:semiHidden="0" w:uiPriority="63" w:unhideWhenUsed="0"/>
-    <w:lsdException w:name="Medium Shading 2 Accent 1" w:semiHidden="0" w:uiPriority="64" w:unhideWhenUsed="0"/>
-    <w:lsdException w:name="Medium List 1 Accent 1" w:semiHidden="0" w:uiPriority="65" w:unhideWhenUsed="0"/>
-    <w:lsdException w:name="Revision" w:unhideWhenUsed="0"/>
-    <w:lsdException w:name="List Paragraph" w:semiHidden="0" w:uiPriority="34" w:unhideWhenUsed="0" w:qFormat="1"/>
-    <w:lsdException w:name="Quote" w:semiHidden="0" w:uiPriority="29" w:unhideWhenUsed="0" w:qFormat="1"/>
-    <w:lsdException w:name="Intense Quote" w:semiHidden="0" w:uiPriority="30" w:unhideWhenUsed="0" w:qFormat="1"/>
-    <w:lsdException w:name="Medium List 2 Accent 1" w:semiHidden="0" w:uiPriority="66" w:unhideWhenUsed="0"/>
-    <w:lsdException w:name="Medium Grid 1 Accent 1" w:semiHidden="0" w:uiPriority="67" w:unhideWhenUsed="0"/>
-    <w:lsdException w:name="Medium Grid 2 Accent 1" w:semiHidden="0" w:uiPriority="68" w:unhideWhenUsed="0"/>
-    <w:lsdException w:name="Medium Grid 3 Accent 1" w:semiHidden="0" w:uiPriority="69" w:unhideWhenUsed="0"/>
-    <w:lsdException w:name="Dark List Accent 1" w:semiHidden="0" w:uiPriority="70" w:unhideWhenUsed="0"/>
-    <w:lsdException w:name="Colorful Shading Accent 1" w:semiHidden="0" w:uiPriority="71" w:unhideWhenUsed="0"/>
-    <w:lsdException w:name="Colorful List Accent 1" w:semiHidden="0" w:uiPriority="72" w:unhideWhenUsed="0"/>
-    <w:lsdException w:name="Colorful Grid Accent 1" w:semiHidden="0" w:uiPriority="73" w:unhideWhenUsed="0"/>
-    <w:lsdException w:name="Light Shading Accent 2" w:semiHidden="0" w:uiPriority="60" w:unhideWhenUsed="0"/>
-    <w:lsdException w:name="Light List Accent 2" w:semiHidden="0" w:uiPriority="61" w:unhideWhenUsed="0"/>
-    <w:lsdException w:name="Light Grid Accent 2" w:semiHidden="0" w:uiPriority="62" w:unhideWhenUsed="0"/>
-    <w:lsdException w:name="Medium Shading 1 Accent 2" w:semiHidden="0" w:uiPriority="63" w:unhideWhenUsed="0"/>
-    <w:lsdException w:name="Medium Shading 2 Accent 2" w:semiHidden="0" w:uiPriority="64" w:unhideWhenUsed="0"/>
-    <w:lsdException w:name="Medium List 1 Accent 2" w:semiHidden="0" w:uiPriority="65" w:unhideWhenUsed="0"/>
-    <w:lsdException w:name="Medium List 2 Accent 2" w:semiHidden="0" w:uiPriority="66" w:unhideWhenUsed="0"/>
-    <w:lsdException w:name="Medium Grid 1 Accent 2" w:semiHidden="0" w:uiPriority="67" w:unhideWhenUsed="0"/>
-    <w:lsdException w:name="Medium Grid 2 Accent 2" w:semiHidden="0" w:uiPriority="68" w:unhideWhenUsed="0"/>
-    <w:lsdException w:name="Medium Grid 3 Accent 2" w:semiHidden="0" w:uiPriority="69" w:unhideWhenUsed="0"/>
-    <w:lsdException w:name="Dark List Accent 2" w:semiHidden="0" w:uiPriority="70" w:unhideWhenUsed="0"/>
-    <w:lsdException w:name="Colorful Shading Accent 2" w:semiHidden="0" w:uiPriority="71" w:unhideWhenUsed="0"/>
-    <w:lsdException w:name="Colorful List Accent 2" w:semiHidden="0" w:uiPriority="72" w:unhideWhenUsed="0"/>
-    <w:lsdException w:name="Colorful Grid Accent 2" w:semiHidden="0" w:uiPriority="73" w:unhideWhenUsed="0"/>
-    <w:lsdException w:name="Light Shading Accent 3" w:semiHidden="0" w:uiPriority="60" w:unhideWhenUsed="0"/>
-    <w:lsdException w:name="Light List Accent 3" w:semiHidden="0" w:uiPriority="61" w:unhideWhenUsed="0"/>
-    <w:lsdException w:name="Light Grid Accent 3" w:semiHidden="0" w:uiPriority="62" w:unhideWhenUsed="0"/>
-    <w:lsdException w:name="Medium Shading 1 Accent 3" w:semiHidden="0" w:uiPriority="63" w:unhideWhenUsed="0"/>
-    <w:lsdException w:name="Medium Shading 2 Accent 3" w:semiHidden="0" w:uiPriority="64" w:unhideWhenUsed="0"/>
-    <w:lsdException w:name="Medium List 1 Accent 3" w:semiHidden="0" w:uiPriority="65" w:unhideWhenUsed="0"/>
-    <w:lsdException w:name="Medium List 2 Accent 3" w:semiHidden="0" w:uiPriority="66" w:unhideWhenUsed="0"/>
-    <w:lsdException w:name="Medium Grid 1 Accent 3" w:semiHidden="0" w:uiPriority="67" w:unhideWhenUsed="0"/>
-    <w:lsdException w:name="Medium Grid 2 Accent 3" w:semiHidden="0" w:uiPriority="68" w:unhideWhenUsed="0"/>
-    <w:lsdException w:name="Medium Grid 3 Accent 3" w:semiHidden="0" w:uiPriority="69" w:unhideWhenUsed="0"/>
-    <w:lsdException w:name="Dark List Accent 3" w:semiHidden="0" w:uiPriority="70" w:unhideWhenUsed="0"/>
-    <w:lsdException w:name="Colorful Shading Accent 3" w:semiHidden="0" w:uiPriority="71" w:unhideWhenUsed="0"/>
-    <w:lsdException w:name="Colorful List Accent 3" w:semiHidden="0" w:uiPriority="72" w:unhideWhenUsed="0"/>
-    <w:lsdException w:name="Colorful Grid Accent 3" w:semiHidden="0" w:uiPriority="73" w:unhideWhenUsed="0"/>
-    <w:lsdException w:name="Light Shading Accent 4" w:semiHidden="0" w:uiPriority="60" w:unhideWhenUsed="0"/>
-    <w:lsdException w:name="Light List Accent 4" w:semiHidden="0" w:uiPriority="61" w:unhideWhenUsed="0"/>
-    <w:lsdException w:name="Light Grid Accent 4" w:semiHidden="0" w:uiPriority="62" w:unhideWhenUsed="0"/>
-    <w:lsdException w:name="Medium Shading 1 Accent 4" w:semiHidden="0" w:uiPriority="63" w:unhideWhenUsed="0"/>
-    <w:lsdException w:name="Medium Shading 2 Accent 4" w:semiHidden="0" w:uiPriority="64" w:unhideWhenUsed="0"/>
-    <w:lsdException w:name="Medium List 1 Accent 4" w:semiHidden="0" w:uiPriority="65" w:unhideWhenUsed="0"/>
-    <w:lsdException w:name="Medium List 2 Accent 4" w:semiHidden="0" w:uiPriority="66" w:unhideWhenUsed="0"/>
-    <w:lsdException w:name="Medium Grid 1 Accent 4" w:semiHidden="0" w:uiPriority="67" w:unhideWhenUsed="0"/>
-    <w:lsdException w:name="Medium Grid 2 Accent 4" w:semiHidden="0" w:uiPriority="68" w:unhideWhenUsed="0"/>
-    <w:lsdException w:name="Medium Grid 3 Accent 4" w:semiHidden="0" w:uiPriority="69" w:unhideWhenUsed="0"/>
-    <w:lsdException w:name="Dark List Accent 4" w:semiHidden="0" w:uiPriority="70" w:unhideWhenUsed="0"/>
-    <w:lsdException w:name="Colorful Shading Accent 4" w:semiHidden="0" w:uiPriority="71" w:unhideWhenUsed="0"/>
-    <w:lsdException w:name="Colorful List Accent 4" w:semiHidden="0" w:uiPriority="72" w:unhideWhenUsed="0"/>
-    <w:lsdException w:name="Colorful Grid Accent 4" w:semiHidden="0" w:uiPriority="73" w:unhideWhenUsed="0"/>
-    <w:lsdException w:name="Light Shading Accent 5" w:semiHidden="0" w:uiPriority="60" w:unhideWhenUsed="0"/>
-    <w:lsdException w:name="Light List Accent 5" w:semiHidden="0" w:uiPriority="61" w:unhideWhenUsed="0"/>
-    <w:lsdException w:name="Light Grid Accent 5" w:semiHidden="0" w:uiPriority="62" w:unhideWhenUsed="0"/>
-    <w:lsdException w:name="Medium Shading 1 Accent 5" w:semiHidden="0" w:uiPriority="63" w:unhideWhenUsed="0"/>
-    <w:lsdException w:name="Medium Shading 2 Accent 5" w:semiHidden="0" w:uiPriority="64" w:unhideWhenUsed="0"/>
-    <w:lsdException w:name="Medium List 1 Accent 5" w:semiHidden="0" w:uiPriority="65" w:unhideWhenUsed="0"/>
-    <w:lsdException w:name="Medium List 2 Accent 5" w:semiHidden="0" w:uiPriority="66" w:unhideWhenUsed="0"/>
-    <w:lsdException w:name="Medium Grid 1 Accent 5" w:semiHidden="0" w:uiPriority="67" w:unhideWhenUsed="0"/>
-    <w:lsdException w:name="Medium Grid 2 Accent 5" w:semiHidden="0" w:uiPriority="68" w:unhideWhenUsed="0"/>
-    <w:lsdException w:name="Medium Grid 3 Accent 5" w:semiHidden="0" w:uiPriority="69" w:unhideWhenUsed="0"/>
-    <w:lsdException w:name="Dark List Accent 5" w:semiHidden="0" w:uiPriority="70" w:unhideWhenUsed="0"/>
-    <w:lsdException w:name="Colorful Shading Accent 5" w:semiHidden="0" w:uiPriority="71" w:unhideWhenUsed="0"/>
-    <w:lsdException w:name="Colorful List Accent 5" w:semiHidden="0" w:uiPriority="72" w:unhideWhenUsed="0"/>
-    <w:lsdException w:name="Colorful Grid Accent 5" w:semiHidden="0" w:uiPriority="73" w:unhideWhenUsed="0"/>
-    <w:lsdException w:name="Light Shading Accent 6" w:semiHidden="0" w:uiPriority="60" w:unhideWhenUsed="0"/>
-    <w:lsdException w:name="Light List Accent 6" w:semiHidden="0" w:uiPriority="61" w:unhideWhenUsed="0"/>
-    <w:lsdException w:name="Light Grid Accent 6" w:semiHidden="0" w:uiPriority="62" w:unhideWhenUsed="0"/>
-    <w:lsdException w:name="Medium Shading 1 Accent 6" w:semiHidden="0" w:uiPriority="63" w:unhideWhenUsed="0"/>
-    <w:lsdException w:name="Medium Shading 2 Accent 6" w:semiHidden="0" w:uiPriority="64" w:unhideWhenUsed="0"/>
-    <w:lsdException w:name="Medium List 1 Accent 6" w:semiHidden="0" w:uiPriority="65" w:unhideWhenUsed="0"/>
-    <w:lsdException w:name="Medium List 2 Accent 6" w:semiHidden="0" w:uiPriority="66" w:unhideWhenUsed="0"/>
-    <w:lsdException w:name="Medium Grid 1 Accent 6" w:semiHidden="0" w:uiPriority="67" w:unhideWhenUsed="0"/>
-    <w:lsdException w:name="Medium Grid 2 Accent 6" w:semiHidden="0" w:uiPriority="68" w:unhideWhenUsed="0"/>
-    <w:lsdException w:name="Medium Grid 3 Accent 6" w:semiHidden="0" w:uiPriority="69" w:unhideWhenUsed="0"/>
-    <w:lsdException w:name="Dark List Accent 6" w:semiHidden="0" w:uiPriority="70" w:unhideWhenUsed="0"/>
-    <w:lsdException w:name="Colorful Shading Accent 6" w:semiHidden="0" w:uiPriority="71" w:unhideWhenUsed="0"/>
-    <w:lsdException w:name="Colorful List Accent 6" w:semiHidden="0" w:uiPriority="72" w:unhideWhenUsed="0"/>
-    <w:lsdException w:name="Colorful Grid Accent 6" w:semiHidden="0" w:uiPriority="73" w:unhideWhenUsed="0"/>
-    <w:lsdException w:name="Subtle Emphasis" w:semiHidden="0" w:uiPriority="19" w:unhideWhenUsed="0" w:qFormat="1"/>
-    <w:lsdException w:name="Intense Emphasis" w:semiHidden="0" w:uiPriority="21" w:unhideWhenUsed="0" w:qFormat="1"/>
-    <w:lsdException w:name="Subtle Reference" w:semiHidden="0" w:uiPriority="31" w:unhideWhenUsed="0" w:qFormat="1"/>
-    <w:lsdException w:name="Intense Reference" w:semiHidden="0" w:uiPriority="32" w:unhideWhenUsed="0" w:qFormat="1"/>
-    <w:lsdException w:name="Book Title" w:semiHidden="0" w:uiPriority="33" w:unhideWhenUsed="0" w:qFormat="1"/>
-    <w:lsdException w:name="Bibliography" w:uiPriority="37"/>
-    <w:lsdException w:name="TOC Heading" w:uiPriority="39" w:qFormat="1"/>
+  <w:latentStyles w:defLockedState="0" w:defUIPriority="99" w:defSemiHidden="0" w:defUnhideWhenUsed="0" w:defQFormat="0" w:count="376">
+    <w:lsdException w:name="Normal" w:uiPriority="0" w:qFormat="1"/>
+    <w:lsdException w:name="heading 1" w:uiPriority="9" w:qFormat="1"/>
+    <w:lsdException w:name="heading 2" w:semiHidden="1" w:uiPriority="9" w:unhideWhenUsed="1" w:qFormat="1"/>
+    <w:lsdException w:name="heading 3" w:semiHidden="1" w:uiPriority="9" w:unhideWhenUsed="1" w:qFormat="1"/>
+    <w:lsdException w:name="heading 4" w:semiHidden="1" w:uiPriority="9" w:unhideWhenUsed="1" w:qFormat="1"/>
+    <w:lsdException w:name="heading 5" w:semiHidden="1" w:uiPriority="9" w:unhideWhenUsed="1" w:qFormat="1"/>
+    <w:lsdException w:name="heading 6" w:semiHidden="1" w:uiPriority="9" w:unhideWhenUsed="1" w:qFormat="1"/>
+    <w:lsdException w:name="heading 7" w:semiHidden="1" w:uiPriority="9" w:unhideWhenUsed="1" w:qFormat="1"/>
+    <w:lsdException w:name="heading 8" w:semiHidden="1" w:uiPriority="9" w:unhideWhenUsed="1" w:qFormat="1"/>
+    <w:lsdException w:name="heading 9" w:semiHidden="1" w:uiPriority="9" w:unhideWhenUsed="1" w:qFormat="1"/>
+    <w:lsdException w:name="index 1" w:semiHidden="1" w:unhideWhenUsed="1"/>
+    <w:lsdException w:name="index 2" w:semiHidden="1" w:unhideWhenUsed="1"/>
+    <w:lsdException w:name="index 3" w:semiHidden="1" w:unhideWhenUsed="1"/>
+    <w:lsdException w:name="index 4" w:semiHidden="1" w:unhideWhenUsed="1"/>
+    <w:lsdException w:name="index 5" w:semiHidden="1" w:unhideWhenUsed="1"/>
+    <w:lsdException w:name="index 6" w:semiHidden="1" w:unhideWhenUsed="1"/>
+    <w:lsdException w:name="index 7" w:semiHidden="1" w:unhideWhenUsed="1"/>
+    <w:lsdException w:name="index 8" w:semiHidden="1" w:unhideWhenUsed="1"/>
+    <w:lsdException w:name="index 9" w:semiHidden="1" w:unhideWhenUsed="1"/>
+    <w:lsdException w:name="toc 1" w:semiHidden="1" w:uiPriority="39" w:unhideWhenUsed="1"/>
+    <w:lsdException w:name="toc 2" w:semiHidden="1" w:uiPriority="39" w:unhideWhenUsed="1"/>
+    <w:lsdException w:name="toc 3" w:semiHidden="1" w:uiPriority="39" w:unhideWhenUsed="1"/>
+    <w:lsdException w:name="toc 4" w:semiHidden="1" w:uiPriority="39" w:unhideWhenUsed="1"/>
+    <w:lsdException w:name="toc 5" w:semiHidden="1" w:uiPriority="39" w:unhideWhenUsed="1"/>
+    <w:lsdException w:name="toc 6" w:semiHidden="1" w:uiPriority="39" w:unhideWhenUsed="1"/>
+    <w:lsdException w:name="toc 7" w:semiHidden="1" w:uiPriority="39" w:unhideWhenUsed="1"/>
+    <w:lsdException w:name="toc 8" w:semiHidden="1" w:uiPriority="39" w:unhideWhenUsed="1"/>
+    <w:lsdException w:name="toc 9" w:semiHidden="1" w:uiPriority="39" w:unhideWhenUsed="1"/>
+    <w:lsdException w:name="Normal Indent" w:semiHidden="1" w:unhideWhenUsed="1"/>
+    <w:lsdException w:name="footnote text" w:semiHidden="1" w:unhideWhenUsed="1"/>
+    <w:lsdException w:name="annotation text" w:semiHidden="1" w:unhideWhenUsed="1"/>
+    <w:lsdException w:name="header" w:semiHidden="1" w:unhideWhenUsed="1"/>
+    <w:lsdException w:name="footer" w:semiHidden="1" w:unhideWhenUsed="1"/>
+    <w:lsdException w:name="index heading" w:semiHidden="1" w:unhideWhenUsed="1"/>
+    <w:lsdException w:name="caption" w:semiHidden="1" w:uiPriority="35" w:unhideWhenUsed="1" w:qFormat="1"/>
+    <w:lsdException w:name="table of figures" w:semiHidden="1" w:unhideWhenUsed="1"/>
+    <w:lsdException w:name="envelope address" w:semiHidden="1" w:unhideWhenUsed="1"/>
+    <w:lsdException w:name="envelope return" w:semiHidden="1" w:unhideWhenUsed="1"/>
+    <w:lsdException w:name="footnote reference" w:semiHidden="1" w:unhideWhenUsed="1"/>
+    <w:lsdException w:name="annotation reference" w:semiHidden="1" w:unhideWhenUsed="1"/>
+    <w:lsdException w:name="line number" w:semiHidden="1" w:unhideWhenUsed="1"/>
+    <w:lsdException w:name="page number" w:semiHidden="1" w:unhideWhenUsed="1"/>
+    <w:lsdException w:name="endnote reference" w:semiHidden="1" w:unhideWhenUsed="1"/>
+    <w:lsdException w:name="endnote text" w:semiHidden="1" w:unhideWhenUsed="1"/>
+    <w:lsdException w:name="table of authorities" w:semiHidden="1" w:unhideWhenUsed="1"/>
+    <w:lsdException w:name="macro" w:semiHidden="1" w:unhideWhenUsed="1"/>
+    <w:lsdException w:name="toa heading" w:semiHidden="1" w:unhideWhenUsed="1"/>
+    <w:lsdException w:name="List" w:semiHidden="1" w:unhideWhenUsed="1"/>
+    <w:lsdException w:name="List Bullet" w:semiHidden="1" w:unhideWhenUsed="1"/>
+    <w:lsdException w:name="List Number" w:semiHidden="1" w:unhideWhenUsed="1"/>
+    <w:lsdException w:name="List 2" w:semiHidden="1" w:unhideWhenUsed="1"/>
+    <w:lsdException w:name="List 3" w:semiHidden="1" w:unhideWhenUsed="1"/>
+    <w:lsdException w:name="List 4" w:semiHidden="1" w:unhideWhenUsed="1"/>
+    <w:lsdException w:name="List 5" w:semiHidden="1" w:unhideWhenUsed="1"/>
+    <w:lsdException w:name="List Bullet 2" w:semiHidden="1" w:unhideWhenUsed="1"/>
+    <w:lsdException w:name="List Bullet 3" w:semiHidden="1" w:unhideWhenUsed="1"/>
+    <w:lsdException w:name="List Bullet 4" w:semiHidden="1" w:unhideWhenUsed="1"/>
+    <w:lsdException w:name="List Bullet 5" w:semiHidden="1" w:unhideWhenUsed="1"/>
+    <w:lsdException w:name="List Number 2" w:semiHidden="1" w:unhideWhenUsed="1"/>
+    <w:lsdException w:name="List Number 3" w:semiHidden="1" w:unhideWhenUsed="1"/>
+    <w:lsdException w:name="List Number 4" w:semiHidden="1" w:unhideWhenUsed="1"/>
+    <w:lsdException w:name="List Number 5" w:semiHidden="1" w:unhideWhenUsed="1"/>
+    <w:lsdException w:name="Title" w:uiPriority="10" w:qFormat="1"/>
+    <w:lsdException w:name="Closing" w:semiHidden="1" w:unhideWhenUsed="1"/>
+    <w:lsdException w:name="Signature" w:semiHidden="1" w:unhideWhenUsed="1"/>
+    <w:lsdException w:name="Default Paragraph Font" w:semiHidden="1" w:uiPriority="1" w:unhideWhenUsed="1"/>
+    <w:lsdException w:name="Body Text" w:semiHidden="1" w:unhideWhenUsed="1"/>
+    <w:lsdException w:name="Body Text Indent" w:semiHidden="1" w:unhideWhenUsed="1"/>
+    <w:lsdException w:name="List Continue" w:semiHidden="1" w:unhideWhenUsed="1"/>
+    <w:lsdException w:name="List Continue 2" w:semiHidden="1" w:unhideWhenUsed="1"/>
+    <w:lsdException w:name="List Continue 3" w:semiHidden="1" w:unhideWhenUsed="1"/>
+    <w:lsdException w:name="List Continue 4" w:semiHidden="1" w:unhideWhenUsed="1"/>
+    <w:lsdException w:name="List Continue 5" w:semiHidden="1" w:unhideWhenUsed="1"/>
+    <w:lsdException w:name="Message Header" w:semiHidden="1" w:unhideWhenUsed="1"/>
+    <w:lsdException w:name="Subtitle" w:uiPriority="11" w:qFormat="1"/>
+    <w:lsdException w:name="Salutation" w:semiHidden="1" w:unhideWhenUsed="1"/>
+    <w:lsdException w:name="Date" w:semiHidden="1" w:unhideWhenUsed="1"/>
+    <w:lsdException w:name="Body Text First Indent" w:semiHidden="1" w:unhideWhenUsed="1"/>
+    <w:lsdException w:name="Body Text First Indent 2" w:semiHidden="1" w:unhideWhenUsed="1"/>
+    <w:lsdException w:name="Note Heading" w:semiHidden="1" w:unhideWhenUsed="1"/>
+    <w:lsdException w:name="Body Text 2" w:semiHidden="1" w:unhideWhenUsed="1"/>
+    <w:lsdException w:name="Body Text 3" w:semiHidden="1" w:unhideWhenUsed="1"/>
+    <w:lsdException w:name="Body Text Indent 2" w:semiHidden="1" w:unhideWhenUsed="1"/>
+    <w:lsdException w:name="Body Text Indent 3" w:semiHidden="1" w:unhideWhenUsed="1"/>
+    <w:lsdException w:name="Block Text" w:semiHidden="1" w:unhideWhenUsed="1"/>
+    <w:lsdException w:name="Hyperlink" w:semiHidden="1" w:unhideWhenUsed="1"/>
+    <w:lsdException w:name="FollowedHyperlink" w:semiHidden="1" w:unhideWhenUsed="1"/>
+    <w:lsdException w:name="Strong" w:uiPriority="22" w:qFormat="1"/>
+    <w:lsdException w:name="Emphasis" w:uiPriority="20" w:qFormat="1"/>
+    <w:lsdException w:name="Document Map" w:semiHidden="1" w:unhideWhenUsed="1"/>
+    <w:lsdException w:name="Plain Text" w:semiHidden="1" w:unhideWhenUsed="1"/>
+    <w:lsdException w:name="E-mail Signature" w:semiHidden="1" w:unhideWhenUsed="1"/>
+    <w:lsdException w:name="HTML Top of Form" w:semiHidden="1" w:unhideWhenUsed="1"/>
+    <w:lsdException w:name="HTML Bottom of Form" w:semiHidden="1" w:unhideWhenUsed="1"/>
+    <w:lsdException w:name="Normal (Web)" w:semiHidden="1" w:unhideWhenUsed="1"/>
+    <w:lsdException w:name="HTML Acronym" w:semiHidden="1" w:unhideWhenUsed="1"/>
+    <w:lsdException w:name="HTML Address" w:semiHidden="1" w:unhideWhenUsed="1"/>
+    <w:lsdException w:name="HTML Cite" w:semiHidden="1" w:unhideWhenUsed="1"/>
+    <w:lsdException w:name="HTML Code" w:semiHidden="1" w:unhideWhenUsed="1"/>
+    <w:lsdException w:name="HTML Definition" w:semiHidden="1" w:unhideWhenUsed="1"/>
+    <w:lsdException w:name="HTML Keyboard" w:semiHidden="1" w:unhideWhenUsed="1"/>
+    <w:lsdException w:name="HTML Preformatted" w:semiHidden="1" w:unhideWhenUsed="1"/>
+    <w:lsdException w:name="HTML Sample" w:semiHidden="1" w:unhideWhenUsed="1"/>
+    <w:lsdException w:name="HTML Typewriter" w:semiHidden="1" w:unhideWhenUsed="1"/>
+    <w:lsdException w:name="HTML Variable" w:semiHidden="1" w:unhideWhenUsed="1"/>
+    <w:lsdException w:name="Normal Table" w:semiHidden="1" w:unhideWhenUsed="1"/>
+    <w:lsdException w:name="annotation subject" w:semiHidden="1" w:unhideWhenUsed="1"/>
+    <w:lsdException w:name="No List" w:semiHidden="1" w:unhideWhenUsed="1"/>
+    <w:lsdException w:name="Outline List 1" w:semiHidden="1" w:unhideWhenUsed="1"/>
+    <w:lsdException w:name="Outline List 2" w:semiHidden="1" w:unhideWhenUsed="1"/>
+    <w:lsdException w:name="Outline List 3" w:semiHidden="1" w:unhideWhenUsed="1"/>
+    <w:lsdException w:name="Table Simple 1" w:semiHidden="1" w:unhideWhenUsed="1"/>
+    <w:lsdException w:name="Table Simple 2" w:semiHidden="1" w:unhideWhenUsed="1"/>
+    <w:lsdException w:name="Table Simple 3" w:semiHidden="1" w:unhideWhenUsed="1"/>
+    <w:lsdException w:name="Table Classic 1" w:semiHidden="1" w:unhideWhenUsed="1"/>
+    <w:lsdException w:name="Table Classic 2" w:semiHidden="1" w:unhideWhenUsed="1"/>
+    <w:lsdException w:name="Table Classic 3" w:semiHidden="1" w:unhideWhenUsed="1"/>
+    <w:lsdException w:name="Table Classic 4" w:semiHidden="1" w:unhideWhenUsed="1"/>
+    <w:lsdException w:name="Table Colorful 1" w:semiHidden="1" w:unhideWhenUsed="1"/>
+    <w:lsdException w:name="Table Colorful 2" w:semiHidden="1" w:unhideWhenUsed="1"/>
+    <w:lsdException w:name="Table Colorful 3" w:semiHidden="1" w:unhideWhenUsed="1"/>
+    <w:lsdException w:name="Table Columns 1" w:semiHidden="1" w:unhideWhenUsed="1"/>
+    <w:lsdException w:name="Table Columns 2" w:semiHidden="1" w:unhideWhenUsed="1"/>
+    <w:lsdException w:name="Table Columns 3" w:semiHidden="1" w:unhideWhenUsed="1"/>
+    <w:lsdException w:name="Table Columns 4" w:semiHidden="1" w:unhideWhenUsed="1"/>
+    <w:lsdException w:name="Table Columns 5" w:semiHidden="1" w:unhideWhenUsed="1"/>
+    <w:lsdException w:name="Table Grid 1" w:semiHidden="1" w:unhideWhenUsed="1"/>
+    <w:lsdException w:name="Table Grid 2" w:semiHidden="1" w:unhideWhenUsed="1"/>
+    <w:lsdException w:name="Table Grid 3" w:semiHidden="1" w:unhideWhenUsed="1"/>
+    <w:lsdException w:name="Table Grid 4" w:semiHidden="1" w:unhideWhenUsed="1"/>
+    <w:lsdException w:name="Table Grid 5" w:semiHidden="1" w:unhideWhenUsed="1"/>
+    <w:lsdException w:name="Table Grid 6" w:semiHidden="1" w:unhideWhenUsed="1"/>
+    <w:lsdException w:name="Table Grid 7" w:semiHidden="1" w:unhideWhenUsed="1"/>
+    <w:lsdException w:name="Table Grid 8" w:semiHidden="1" w:unhideWhenUsed="1"/>
+    <w:lsdException w:name="Table List 1" w:semiHidden="1" w:unhideWhenUsed="1"/>
+    <w:lsdException w:name="Table List 2" w:semiHidden="1" w:unhideWhenUsed="1"/>
+    <w:lsdException w:name="Table List 3" w:semiHidden="1" w:unhideWhenUsed="1"/>
+    <w:lsdException w:name="Table List 4" w:semiHidden="1" w:unhideWhenUsed="1"/>
+    <w:lsdException w:name="Table List 5" w:semiHidden="1" w:unhideWhenUsed="1"/>
+    <w:lsdException w:name="Table List 6" w:semiHidden="1" w:unhideWhenUsed="1"/>
+    <w:lsdException w:name="Table List 7" w:semiHidden="1" w:unhideWhenUsed="1"/>
+    <w:lsdException w:name="Table List 8" w:semiHidden="1" w:unhideWhenUsed="1"/>
+    <w:lsdException w:name="Table 3D effects 1" w:semiHidden="1" w:unhideWhenUsed="1"/>
+    <w:lsdException w:name="Table 3D effects 2" w:semiHidden="1" w:unhideWhenUsed="1"/>
+    <w:lsdException w:name="Table 3D effects 3" w:semiHidden="1" w:unhideWhenUsed="1"/>
+    <w:lsdException w:name="Table Contemporary" w:semiHidden="1" w:unhideWhenUsed="1"/>
+    <w:lsdException w:name="Table Elegant" w:semiHidden="1" w:unhideWhenUsed="1"/>
+    <w:lsdException w:name="Table Professional" w:semiHidden="1" w:unhideWhenUsed="1"/>
+    <w:lsdException w:name="Table Subtle 1" w:semiHidden="1" w:unhideWhenUsed="1"/>
+    <w:lsdException w:name="Table Subtle 2" w:semiHidden="1" w:unhideWhenUsed="1"/>
+    <w:lsdException w:name="Table Web 1" w:semiHidden="1" w:unhideWhenUsed="1"/>
+    <w:lsdException w:name="Table Web 2" w:semiHidden="1" w:unhideWhenUsed="1"/>
+    <w:lsdException w:name="Table Web 3" w:semiHidden="1" w:unhideWhenUsed="1"/>
+    <w:lsdException w:name="Balloon Text" w:semiHidden="1" w:unhideWhenUsed="1"/>
+    <w:lsdException w:name="Table Grid" w:semiHidden="1" w:uiPriority="59" w:unhideWhenUsed="1"/>
+    <w:lsdException w:name="Table Theme" w:semiHidden="1" w:unhideWhenUsed="1"/>
+    <w:lsdException w:name="Placeholder Text" w:semiHidden="1"/>
+    <w:lsdException w:name="No Spacing" w:uiPriority="1" w:qFormat="1"/>
+    <w:lsdException w:name="Light Shading" w:uiPriority="60"/>
+    <w:lsdException w:name="Light List" w:uiPriority="61"/>
+    <w:lsdException w:name="Light Grid" w:uiPriority="62"/>
+    <w:lsdException w:name="Medium Shading 1" w:uiPriority="63"/>
+    <w:lsdException w:name="Medium Shading 2" w:uiPriority="64"/>
+    <w:lsdException w:name="Medium List 1" w:uiPriority="65"/>
+    <w:lsdException w:name="Medium List 2" w:uiPriority="66"/>
+    <w:lsdException w:name="Medium Grid 1" w:uiPriority="67"/>
+    <w:lsdException w:name="Medium Grid 2" w:uiPriority="68"/>
+    <w:lsdException w:name="Medium Grid 3" w:uiPriority="69"/>
+    <w:lsdException w:name="Dark List" w:uiPriority="70"/>
+    <w:lsdException w:name="Colorful Shading" w:uiPriority="71"/>
+    <w:lsdException w:name="Colorful List" w:uiPriority="72"/>
+    <w:lsdException w:name="Colorful Grid" w:uiPriority="73"/>
+    <w:lsdException w:name="Light Shading Accent 1" w:uiPriority="60"/>
+    <w:lsdException w:name="Light List Accent 1" w:uiPriority="61"/>
+    <w:lsdException w:name="Light Grid Accent 1" w:uiPriority="62"/>
+    <w:lsdException w:name="Medium Shading 1 Accent 1" w:uiPriority="63"/>
+    <w:lsdException w:name="Medium Shading 2 Accent 1" w:uiPriority="64"/>
+    <w:lsdException w:name="Medium List 1 Accent 1" w:uiPriority="65"/>
+    <w:lsdException w:name="Revision" w:semiHidden="1"/>
+    <w:lsdException w:name="List Paragraph" w:uiPriority="34" w:qFormat="1"/>
+    <w:lsdException w:name="Quote" w:uiPriority="29" w:qFormat="1"/>
+    <w:lsdException w:name="Intense Quote" w:uiPriority="30" w:qFormat="1"/>
+    <w:lsdException w:name="Medium List 2 Accent 1" w:uiPriority="66"/>
+    <w:lsdException w:name="Medium Grid 1 Accent 1" w:uiPriority="67"/>
+    <w:lsdException w:name="Medium Grid 2 Accent 1" w:uiPriority="68"/>
+    <w:lsdException w:name="Medium Grid 3 Accent 1" w:uiPriority="69"/>
+    <w:lsdException w:name="Dark List Accent 1" w:uiPriority="70"/>
+    <w:lsdException w:name="Colorful Shading Accent 1" w:uiPriority="71"/>
+    <w:lsdException w:name="Colorful List Accent 1" w:uiPriority="72"/>
+    <w:lsdException w:name="Colorful Grid Accent 1" w:uiPriority="73"/>
+    <w:lsdException w:name="Light Shading Accent 2" w:uiPriority="60"/>
+    <w:lsdException w:name="Light List Accent 2" w:uiPriority="61"/>
+    <w:lsdException w:name="Light Grid Accent 2" w:uiPriority="62"/>
+    <w:lsdException w:name="Medium Shading 1 Accent 2" w:uiPriority="63"/>
+    <w:lsdException w:name="Medium Shading 2 Accent 2" w:uiPriority="64"/>
+    <w:lsdException w:name="Medium List 1 Accent 2" w:uiPriority="65"/>
+    <w:lsdException w:name="Medium List 2 Accent 2" w:uiPriority="66"/>
+    <w:lsdException w:name="Medium Grid 1 Accent 2" w:uiPriority="67"/>
+    <w:lsdException w:name="Medium Grid 2 Accent 2" w:uiPriority="68"/>
+    <w:lsdException w:name="Medium Grid 3 Accent 2" w:uiPriority="69"/>
+    <w:lsdException w:name="Dark List Accent 2" w:uiPriority="70"/>
+    <w:lsdException w:name="Colorful Shading Accent 2" w:uiPriority="71"/>
+    <w:lsdException w:name="Colorful List Accent 2" w:uiPriority="72"/>
+    <w:lsdException w:name="Colorful Grid Accent 2" w:uiPriority="73"/>
+    <w:lsdException w:name="Light Shading Accent 3" w:uiPriority="60"/>
+    <w:lsdException w:name="Light List Accent 3" w:uiPriority="61"/>
+    <w:lsdException w:name="Light Grid Accent 3" w:uiPriority="62"/>
+    <w:lsdException w:name="Medium Shading 1 Accent 3" w:uiPriority="63"/>
+    <w:lsdException w:name="Medium Shading 2 Accent 3" w:uiPriority="64"/>
+    <w:lsdException w:name="Medium List 1 Accent 3" w:uiPriority="65"/>
+    <w:lsdException w:name="Medium List 2 Accent 3" w:uiPriority="66"/>
+    <w:lsdException w:name="Medium Grid 1 Accent 3" w:uiPriority="67"/>
+    <w:lsdException w:name="Medium Grid 2 Accent 3" w:uiPriority="68"/>
+    <w:lsdException w:name="Medium Grid 3 Accent 3" w:uiPriority="69"/>
+    <w:lsdException w:name="Dark List Accent 3" w:uiPriority="70"/>
+    <w:lsdException w:name="Colorful Shading Accent 3" w:uiPriority="71"/>
+    <w:lsdException w:name="Colorful List Accent 3" w:uiPriority="72"/>
+    <w:lsdException w:name="Colorful Grid Accent 3" w:uiPriority="73"/>
+    <w:lsdException w:name="Light Shading Accent 4" w:uiPriority="60"/>
+    <w:lsdException w:name="Light List Accent 4" w:uiPriority="61"/>
+    <w:lsdException w:name="Light Grid Accent 4" w:uiPriority="62"/>
+    <w:lsdException w:name="Medium Shading 1 Accent 4" w:uiPriority="63"/>
+    <w:lsdException w:name="Medium Shading 2 Accent 4" w:uiPriority="64"/>
+    <w:lsdException w:name="Medium List 1 Accent 4" w:uiPriority="65"/>
+    <w:lsdException w:name="Medium List 2 Accent 4" w:uiPriority="66"/>
+    <w:lsdException w:name="Medium Grid 1 Accent 4" w:uiPriority="67"/>
+    <w:lsdException w:name="Medium Grid 2 Accent 4" w:uiPriority="68"/>
+    <w:lsdException w:name="Medium Grid 3 Accent 4" w:uiPriority="69"/>
+    <w:lsdException w:name="Dark List Accent 4" w:uiPriority="70"/>
+    <w:lsdException w:name="Colorful Shading Accent 4" w:uiPriority="71"/>
+    <w:lsdException w:name="Colorful List Accent 4" w:uiPriority="72"/>
+    <w:lsdException w:name="Colorful Grid Accent 4" w:uiPriority="73"/>
+    <w:lsdException w:name="Light Shading Accent 5" w:uiPriority="60"/>
+    <w:lsdException w:name="Light List Accent 5" w:uiPriority="61"/>
+    <w:lsdException w:name="Light Grid Accent 5" w:uiPriority="62"/>
+    <w:lsdException w:name="Medium Shading 1 Accent 5" w:uiPriority="63"/>
+    <w:lsdException w:name="Medium Shading 2 Accent 5" w:uiPriority="64"/>
+    <w:lsdException w:name="Medium List 1 Accent 5" w:uiPriority="65"/>
+    <w:lsdException w:name="Medium List 2 Accent 5" w:uiPriority="66"/>
+    <w:lsdException w:name="Medium Grid 1 Accent 5" w:uiPriority="67"/>
+    <w:lsdException w:name="Medium Grid 2 Accent 5" w:uiPriority="68"/>
+    <w:lsdException w:name="Medium Grid 3 Accent 5" w:uiPriority="69"/>
+    <w:lsdException w:name="Dark List Accent 5" w:uiPriority="70"/>
+    <w:lsdException w:name="Colorful Shading Accent 5" w:uiPriority="71"/>
+    <w:lsdException w:name="Colorful List Accent 5" w:uiPriority="72"/>
+    <w:lsdException w:name="Colorful Grid Accent 5" w:uiPriority="73"/>
+    <w:lsdException w:name="Light Shading Accent 6" w:uiPriority="60"/>
+    <w:lsdException w:name="Light List Accent 6" w:uiPriority="61"/>
+    <w:lsdException w:name="Light Grid Accent 6" w:uiPriority="62"/>
+    <w:lsdException w:name="Medium Shading 1 Accent 6" w:uiPriority="63"/>
+    <w:lsdException w:name="Medium Shading 2 Accent 6" w:uiPriority="64"/>
+    <w:lsdException w:name="Medium List 1 Accent 6" w:uiPriority="65"/>
+    <w:lsdException w:name="Medium List 2 Accent 6" w:uiPriority="66"/>
+    <w:lsdException w:name="Medium Grid 1 Accent 6" w:uiPriority="67"/>
+    <w:lsdException w:name="Medium Grid 2 Accent 6" w:uiPriority="68"/>
+    <w:lsdException w:name="Medium Grid 3 Accent 6" w:uiPriority="69"/>
+    <w:lsdException w:name="Dark List Accent 6" w:uiPriority="70"/>
+    <w:lsdException w:name="Colorful Shading Accent 6" w:uiPriority="71"/>
+    <w:lsdException w:name="Colorful List Accent 6" w:uiPriority="72"/>
+    <w:lsdException w:name="Colorful Grid Accent 6" w:uiPriority="73"/>
+    <w:lsdException w:name="Subtle Emphasis" w:uiPriority="19" w:qFormat="1"/>
+    <w:lsdException w:name="Intense Emphasis" w:uiPriority="21" w:qFormat="1"/>
+    <w:lsdException w:name="Subtle Reference" w:uiPriority="31" w:qFormat="1"/>
+    <w:lsdException w:name="Intense Reference" w:uiPriority="32" w:qFormat="1"/>
+    <w:lsdException w:name="Book Title" w:uiPriority="33" w:qFormat="1"/>
+    <w:lsdException w:name="Bibliography" w:semiHidden="1" w:uiPriority="37" w:unhideWhenUsed="1"/>
+    <w:lsdException w:name="TOC Heading" w:semiHidden="1" w:uiPriority="39" w:unhideWhenUsed="1" w:qFormat="1"/>
+    <w:lsdException w:name="Plain Table 1" w:uiPriority="41"/>
+    <w:lsdException w:name="Plain Table 2" w:uiPriority="42"/>
+    <w:lsdException w:name="Plain Table 3" w:uiPriority="43"/>
+    <w:lsdException w:name="Plain Table 4" w:uiPriority="44"/>
+    <w:lsdException w:name="Plain Table 5" w:uiPriority="45"/>
+    <w:lsdException w:name="Grid Table Light" w:uiPriority="40"/>
+    <w:lsdException w:name="Grid Table 1 Light" w:uiPriority="46"/>
+    <w:lsdException w:name="Grid Table 2" w:uiPriority="47"/>
+    <w:lsdException w:name="Grid Table 3" w:uiPriority="48"/>
+    <w:lsdException w:name="Grid Table 4" w:uiPriority="49"/>
+    <w:lsdException w:name="Grid Table 5 Dark" w:uiPriority="50"/>
+    <w:lsdException w:name="Grid Table 6 Colorful" w:uiPriority="51"/>
+    <w:lsdException w:name="Grid Table 7 Colorful" w:uiPriority="52"/>
+    <w:lsdException w:name="Grid Table 1 Light Accent 1" w:uiPriority="46"/>
+    <w:lsdException w:name="Grid Table 2 Accent 1" w:uiPriority="47"/>
+    <w:lsdException w:name="Grid Table 3 Accent 1" w:uiPriority="48"/>
+    <w:lsdException w:name="Grid Table 4 Accent 1" w:uiPriority="49"/>
+    <w:lsdException w:name="Grid Table 5 Dark Accent 1" w:uiPriority="50"/>
+    <w:lsdException w:name="Grid Table 6 Colorful Accent 1" w:uiPriority="51"/>
+    <w:lsdException w:name="Grid Table 7 Colorful Accent 1" w:uiPriority="52"/>
+    <w:lsdException w:name="Grid Table 1 Light Accent 2" w:uiPriority="46"/>
+    <w:lsdException w:name="Grid Table 2 Accent 2" w:uiPriority="47"/>
+    <w:lsdException w:name="Grid Table 3 Accent 2" w:uiPriority="48"/>
+    <w:lsdException w:name="Grid Table 4 Accent 2" w:uiPriority="49"/>
+    <w:lsdException w:name="Grid Table 5 Dark Accent 2" w:uiPriority="50"/>
+    <w:lsdException w:name="Grid Table 6 Colorful Accent 2" w:uiPriority="51"/>
+    <w:lsdException w:name="Grid Table 7 Colorful Accent 2" w:uiPriority="52"/>
+    <w:lsdException w:name="Grid Table 1 Light Accent 3" w:uiPriority="46"/>
+    <w:lsdException w:name="Grid Table 2 Accent 3" w:uiPriority="47"/>
+    <w:lsdException w:name="Grid Table 3 Accent 3" w:uiPriority="48"/>
+    <w:lsdException w:name="Grid Table 4 Accent 3" w:uiPriority="49"/>
+    <w:lsdException w:name="Grid Table 5 Dark Accent 3" w:uiPriority="50"/>
+    <w:lsdException w:name="Grid Table 6 Colorful Accent 3" w:uiPriority="51"/>
+    <w:lsdException w:name="Grid Table 7 Colorful Accent 3" w:uiPriority="52"/>
+    <w:lsdException w:name="Grid Table 1 Light Accent 4" w:uiPriority="46"/>
+    <w:lsdException w:name="Grid Table 2 Accent 4" w:uiPriority="47"/>
+    <w:lsdException w:name="Grid Table 3 Accent 4" w:uiPriority="48"/>
+    <w:lsdException w:name="Grid Table 4 Accent 4" w:uiPriority="49"/>
+    <w:lsdException w:name="Grid Table 5 Dark Accent 4" w:uiPriority="50"/>
+    <w:lsdException w:name="Grid Table 6 Colorful Accent 4" w:uiPriority="51"/>
+    <w:lsdException w:name="Grid Table 7 Colorful Accent 4" w:uiPriority="52"/>
+    <w:lsdException w:name="Grid Table 1 Light Accent 5" w:uiPriority="46"/>
+    <w:lsdException w:name="Grid Table 2 Accent 5" w:uiPriority="47"/>
+    <w:lsdException w:name="Grid Table 3 Accent 5" w:uiPriority="48"/>
+    <w:lsdException w:name="Grid Table 4 Accent 5" w:uiPriority="49"/>
+    <w:lsdException w:name="Grid Table 5 Dark Accent 5" w:uiPriority="50"/>
+    <w:lsdException w:name="Grid Table 6 Colorful Accent 5" w:uiPriority="51"/>
+    <w:lsdException w:name="Grid Table 7 Colorful Accent 5" w:uiPriority="52"/>
+    <w:lsdException w:name="Grid Table 1 Light Accent 6" w:uiPriority="46"/>
+    <w:lsdException w:name="Grid Table 2 Accent 6" w:uiPriority="47"/>
+    <w:lsdException w:name="Grid Table 3 Accent 6" w:uiPriority="48"/>
+    <w:lsdException w:name="Grid Table 4 Accent 6" w:uiPriority="49"/>
+    <w:lsdException w:name="Grid Table 5 Dark Accent 6" w:uiPriority="50"/>
+    <w:lsdException w:name="Grid Table 6 Colorful Accent 6" w:uiPriority="51"/>
+    <w:lsdException w:name="Grid Table 7 Colorful Accent 6" w:uiPriority="52"/>
+    <w:lsdException w:name="List Table 1 Light" w:uiPriority="46"/>
+    <w:lsdException w:name="List Table 2" w:uiPriority="47"/>
+    <w:lsdException w:name="List Table 3" w:uiPriority="48"/>
+    <w:lsdException w:name="List Table 4" w:uiPriority="49"/>
+    <w:lsdException w:name="List Table 5 Dark" w:uiPriority="50"/>
+    <w:lsdException w:name="List Table 6 Colorful" w:uiPriority="51"/>
+    <w:lsdException w:name="List Table 7 Colorful" w:uiPriority="52"/>
+    <w:lsdException w:name="List Table 1 Light Accent 1" w:uiPriority="46"/>
+    <w:lsdException w:name="List Table 2 Accent 1" w:uiPriority="47"/>
+    <w:lsdException w:name="List Table 3 Accent 1" w:uiPriority="48"/>
+    <w:lsdException w:name="List Table 4 Accent 1" w:uiPriority="49"/>
+    <w:lsdException w:name="List Table 5 Dark Accent 1" w:uiPriority="50"/>
+    <w:lsdException w:name="List Table 6 Colorful Accent 1" w:uiPriority="51"/>
+    <w:lsdException w:name="List Table 7 Colorful Accent 1" w:uiPriority="52"/>
+    <w:lsdException w:name="List Table 1 Light Accent 2" w:uiPriority="46"/>
+    <w:lsdException w:name="List Table 2 Accent 2" w:uiPriority="47"/>
+    <w:lsdException w:name="List Table 3 Accent 2" w:uiPriority="48"/>
+    <w:lsdException w:name="List Table 4 Accent 2" w:uiPriority="49"/>
+    <w:lsdException w:name="List Table 5 Dark Accent 2" w:uiPriority="50"/>
+    <w:lsdException w:name="List Table 6 Colorful Accent 2" w:uiPriority="51"/>
+    <w:lsdException w:name="List Table 7 Colorful Accent 2" w:uiPriority="52"/>
+    <w:lsdException w:name="List Table 1 Light Accent 3" w:uiPriority="46"/>
+    <w:lsdException w:name="List Table 2 Accent 3" w:uiPriority="47"/>
+    <w:lsdException w:name="List Table 3 Accent 3" w:uiPriority="48"/>
+    <w:lsdException w:name="List Table 4 Accent 3" w:uiPriority="49"/>
+    <w:lsdException w:name="List Table 5 Dark Accent 3" w:uiPriority="50"/>
+    <w:lsdException w:name="List Table 6 Colorful Accent 3" w:uiPriority="51"/>
+    <w:lsdException w:name="List Table 7 Colorful Accent 3" w:uiPriority="52"/>
+    <w:lsdException w:name="List Table 1 Light Accent 4" w:uiPriority="46"/>
+    <w:lsdException w:name="List Table 2 Accent 4" w:uiPriority="47"/>
+    <w:lsdException w:name="List Table 3 Accent 4" w:uiPriority="48"/>
+    <w:lsdException w:name="List Table 4 Accent 4" w:uiPriority="49"/>
+    <w:lsdException w:name="List Table 5 Dark Accent 4" w:uiPriority="50"/>
+    <w:lsdException w:name="List Table 6 Colorful Accent 4" w:uiPriority="51"/>
+    <w:lsdException w:name="List Table 7 Colorful Accent 4" w:uiPriority="52"/>
+    <w:lsdException w:name="List Table 1 Light Accent 5" w:uiPriority="46"/>
+    <w:lsdException w:name="List Table 2 Accent 5" w:uiPriority="47"/>
+    <w:lsdException w:name="List Table 3 Accent 5" w:uiPriority="48"/>
+    <w:lsdException w:name="List Table 4 Accent 5" w:uiPriority="49"/>
+    <w:lsdException w:name="List Table 5 Dark Accent 5" w:uiPriority="50"/>
+    <w:lsdException w:name="List Table 6 Colorful Accent 5" w:uiPriority="51"/>
+    <w:lsdException w:name="List Table 7 Colorful Accent 5" w:uiPriority="52"/>
+    <w:lsdException w:name="List Table 1 Light Accent 6" w:uiPriority="46"/>
+    <w:lsdException w:name="List Table 2 Accent 6" w:uiPriority="47"/>
+    <w:lsdException w:name="List Table 3 Accent 6" w:uiPriority="48"/>
+    <w:lsdException w:name="List Table 4 Accent 6" w:uiPriority="49"/>
+    <w:lsdException w:name="List Table 5 Dark Accent 6" w:uiPriority="50"/>
+    <w:lsdException w:name="List Table 6 Colorful Accent 6" w:uiPriority="51"/>
+    <w:lsdException w:name="List Table 7 Colorful Accent 6" w:uiPriority="52"/>
+    <w:lsdException w:name="Mention" w:semiHidden="1" w:unhideWhenUsed="1"/>
+    <w:lsdException w:name="Smart Hyperlink" w:semiHidden="1" w:unhideWhenUsed="1"/>
+    <w:lsdException w:name="Hashtag" w:semiHidden="1" w:unhideWhenUsed="1"/>
+    <w:lsdException w:name="Unresolved Mention" w:semiHidden="1" w:unhideWhenUsed="1"/>
+    <w:lsdException w:name="Smart Link" w:semiHidden="1" w:unhideWhenUsed="1"/>
   </w:latentStyles>
   <w:style w:type="paragraph" w:default="1" w:styleId="a">
     <w:name w:val="Normal"/>
@@ -11741,471 +11978,7 @@
     </w:rPr>
   </w:style>
   <w:style w:type="character" w:customStyle="1" w:styleId="a7">
-    <w:name w:val="Название Знак"/>
-    <w:basedOn w:val="a0"/>
-    <w:link w:val="a6"/>
-    <w:uiPriority w:val="10"/>
-    <w:rsid w:val="00321F02"/>
-    <w:rPr>
-      <w:rFonts w:asciiTheme="majorHAnsi" w:eastAsiaTheme="majorEastAsia" w:hAnsiTheme="majorHAnsi" w:cstheme="majorBidi"/>
-      <w:color w:val="17365D" w:themeColor="text2" w:themeShade="BF"/>
-      <w:spacing w:val="5"/>
-      <w:kern w:val="28"/>
-      <w:sz w:val="52"/>
-      <w:szCs w:val="52"/>
-    </w:rPr>
-  </w:style>
-  <w:style w:type="character" w:customStyle="1" w:styleId="10">
-    <w:name w:val="Заголовок 1 Знак"/>
-    <w:basedOn w:val="a0"/>
-    <w:link w:val="1"/>
-    <w:uiPriority w:val="9"/>
-    <w:rsid w:val="00321F02"/>
-    <w:rPr>
-      <w:rFonts w:asciiTheme="majorHAnsi" w:eastAsiaTheme="majorEastAsia" w:hAnsiTheme="majorHAnsi" w:cstheme="majorBidi"/>
-      <w:b/>
-      <w:bCs/>
-      <w:color w:val="365F91" w:themeColor="accent1" w:themeShade="BF"/>
-      <w:sz w:val="28"/>
-      <w:szCs w:val="28"/>
-    </w:rPr>
-  </w:style>
-  <w:style w:type="paragraph" w:styleId="a8">
-    <w:name w:val="TOC Heading"/>
-    <w:basedOn w:val="1"/>
-    <w:next w:val="a"/>
-    <w:uiPriority w:val="39"/>
-    <w:semiHidden/>
-    <w:unhideWhenUsed/>
-    <w:qFormat/>
-    <w:rsid w:val="00321F02"/>
-    <w:pPr>
-      <w:outlineLvl w:val="9"/>
-    </w:pPr>
-  </w:style>
-  <w:style w:type="paragraph" w:styleId="21">
-    <w:name w:val="toc 2"/>
-    <w:basedOn w:val="a"/>
-    <w:next w:val="a"/>
-    <w:autoRedefine/>
-    <w:uiPriority w:val="39"/>
-    <w:unhideWhenUsed/>
-    <w:rsid w:val="00321F02"/>
-    <w:pPr>
-      <w:spacing w:after="100"/>
-      <w:ind w:left="220"/>
-    </w:pPr>
-  </w:style>
-  <w:style w:type="character" w:styleId="a9">
-    <w:name w:val="Hyperlink"/>
-    <w:basedOn w:val="a0"/>
-    <w:uiPriority w:val="99"/>
-    <w:unhideWhenUsed/>
-    <w:rsid w:val="00321F02"/>
-    <w:rPr>
-      <w:color w:val="0000FF" w:themeColor="hyperlink"/>
-      <w:u w:val="single"/>
-    </w:rPr>
-  </w:style>
-  <w:style w:type="paragraph" w:styleId="aa">
-    <w:name w:val="footer"/>
-    <w:basedOn w:val="a"/>
-    <w:link w:val="ab"/>
-    <w:uiPriority w:val="99"/>
-    <w:unhideWhenUsed/>
-    <w:rsid w:val="00CD6A5D"/>
-    <w:pPr>
-      <w:tabs>
-        <w:tab w:val="center" w:pos="4677"/>
-        <w:tab w:val="right" w:pos="9355"/>
-      </w:tabs>
-      <w:spacing w:after="0" w:line="240" w:lineRule="auto"/>
-      <w:ind w:firstLine="720"/>
-      <w:jc w:val="both"/>
-    </w:pPr>
-    <w:rPr>
-      <w:rFonts w:ascii="Times New Roman" w:eastAsia="Times New Roman" w:hAnsi="Times New Roman" w:cs="Times New Roman"/>
-      <w:sz w:val="28"/>
-      <w:lang w:val="en-US"/>
-    </w:rPr>
-  </w:style>
-  <w:style w:type="character" w:customStyle="1" w:styleId="ab">
-    <w:name w:val="Нижний колонтитул Знак"/>
-    <w:basedOn w:val="a0"/>
-    <w:link w:val="aa"/>
-    <w:uiPriority w:val="99"/>
-    <w:rsid w:val="00CD6A5D"/>
-    <w:rPr>
-      <w:rFonts w:ascii="Times New Roman" w:eastAsia="Times New Roman" w:hAnsi="Times New Roman" w:cs="Times New Roman"/>
-      <w:sz w:val="28"/>
-      <w:lang w:val="en-US"/>
-    </w:rPr>
-  </w:style>
-  <w:style w:type="paragraph" w:styleId="ac">
-    <w:name w:val="header"/>
-    <w:basedOn w:val="a"/>
-    <w:link w:val="ad"/>
-    <w:uiPriority w:val="99"/>
-    <w:unhideWhenUsed/>
-    <w:rsid w:val="000014BD"/>
-    <w:pPr>
-      <w:tabs>
-        <w:tab w:val="center" w:pos="4677"/>
-        <w:tab w:val="right" w:pos="9355"/>
-      </w:tabs>
-      <w:spacing w:after="0" w:line="240" w:lineRule="auto"/>
-    </w:pPr>
-  </w:style>
-  <w:style w:type="character" w:customStyle="1" w:styleId="ad">
-    <w:name w:val="Верхний колонтитул Знак"/>
-    <w:basedOn w:val="a0"/>
-    <w:link w:val="ac"/>
-    <w:uiPriority w:val="99"/>
-    <w:rsid w:val="000014BD"/>
-  </w:style>
-  <w:style w:type="paragraph" w:styleId="11">
-    <w:name w:val="toc 1"/>
-    <w:basedOn w:val="a"/>
-    <w:next w:val="a"/>
-    <w:autoRedefine/>
-    <w:uiPriority w:val="39"/>
-    <w:semiHidden/>
-    <w:unhideWhenUsed/>
-    <w:rsid w:val="000014BD"/>
-    <w:pPr>
-      <w:spacing w:after="100"/>
-    </w:pPr>
-  </w:style>
-</w:styles>
-</file>
-
-<file path=word/stylesWithEffects.xml><?xml version="1.0" encoding="utf-8"?>
-<w:styles xmlns:wpc="http://schemas.microsoft.com/office/word/2010/wordprocessingCanvas" xmlns:mc="http://schemas.openxmlformats.org/markup-compatibility/2006" xmlns:o="urn:schemas-microsoft-com:office:office" xmlns:r="http://schemas.openxmlformats.org/officeDocument/2006/relationships" xmlns:m="http://schemas.openxmlformats.org/officeDocument/2006/math" xmlns:v="urn:schemas-microsoft-com:vml" xmlns:wp14="http://schemas.microsoft.com/office/word/2010/wordprocessingDrawing" xmlns:wp="http://schemas.openxmlformats.org/drawingml/2006/wordprocessingDrawing" xmlns:w10="urn:schemas-microsoft-com:office:word" xmlns:w="http://schemas.openxmlformats.org/wordprocessingml/2006/main" xmlns:w14="http://schemas.microsoft.com/office/word/2010/wordml" xmlns:wpg="http://schemas.microsoft.com/office/word/2010/wordprocessingGroup" xmlns:wpi="http://schemas.microsoft.com/office/word/2010/wordprocessingInk" xmlns:wne="http://schemas.microsoft.com/office/word/2006/wordml" xmlns:wps="http://schemas.microsoft.com/office/word/2010/wordprocessingShape" mc:Ignorable="w14 wp14">
-  <w:docDefaults>
-    <w:rPrDefault>
-      <w:rPr>
-        <w:rFonts w:asciiTheme="minorHAnsi" w:eastAsiaTheme="minorEastAsia" w:hAnsiTheme="minorHAnsi" w:cstheme="minorBidi"/>
-        <w:sz w:val="22"/>
-        <w:szCs w:val="22"/>
-        <w:lang w:val="ru-RU" w:eastAsia="ru-RU" w:bidi="ar-SA"/>
-      </w:rPr>
-    </w:rPrDefault>
-    <w:pPrDefault>
-      <w:pPr>
-        <w:spacing w:after="200" w:line="276" w:lineRule="auto"/>
-      </w:pPr>
-    </w:pPrDefault>
-  </w:docDefaults>
-  <w:latentStyles w:defLockedState="0" w:defUIPriority="99" w:defSemiHidden="1" w:defUnhideWhenUsed="1" w:defQFormat="0" w:count="267">
-    <w:lsdException w:name="Normal" w:semiHidden="0" w:uiPriority="0" w:unhideWhenUsed="0" w:qFormat="1"/>
-    <w:lsdException w:name="heading 1" w:semiHidden="0" w:uiPriority="9" w:unhideWhenUsed="0" w:qFormat="1"/>
-    <w:lsdException w:name="heading 2" w:uiPriority="9" w:qFormat="1"/>
-    <w:lsdException w:name="heading 3" w:uiPriority="9" w:qFormat="1"/>
-    <w:lsdException w:name="heading 4" w:uiPriority="9" w:qFormat="1"/>
-    <w:lsdException w:name="heading 5" w:uiPriority="9" w:qFormat="1"/>
-    <w:lsdException w:name="heading 6" w:uiPriority="9" w:qFormat="1"/>
-    <w:lsdException w:name="heading 7" w:uiPriority="9" w:qFormat="1"/>
-    <w:lsdException w:name="heading 8" w:uiPriority="9" w:qFormat="1"/>
-    <w:lsdException w:name="heading 9" w:uiPriority="9" w:qFormat="1"/>
-    <w:lsdException w:name="toc 1" w:uiPriority="39"/>
-    <w:lsdException w:name="toc 2" w:uiPriority="39"/>
-    <w:lsdException w:name="toc 3" w:uiPriority="39"/>
-    <w:lsdException w:name="toc 4" w:uiPriority="39"/>
-    <w:lsdException w:name="toc 5" w:uiPriority="39"/>
-    <w:lsdException w:name="toc 6" w:uiPriority="39"/>
-    <w:lsdException w:name="toc 7" w:uiPriority="39"/>
-    <w:lsdException w:name="toc 8" w:uiPriority="39"/>
-    <w:lsdException w:name="toc 9" w:uiPriority="39"/>
-    <w:lsdException w:name="caption" w:uiPriority="35" w:qFormat="1"/>
-    <w:lsdException w:name="Title" w:semiHidden="0" w:uiPriority="10" w:unhideWhenUsed="0" w:qFormat="1"/>
-    <w:lsdException w:name="Default Paragraph Font" w:uiPriority="1"/>
-    <w:lsdException w:name="Subtitle" w:semiHidden="0" w:uiPriority="11" w:unhideWhenUsed="0" w:qFormat="1"/>
-    <w:lsdException w:name="Strong" w:semiHidden="0" w:uiPriority="22" w:unhideWhenUsed="0" w:qFormat="1"/>
-    <w:lsdException w:name="Emphasis" w:semiHidden="0" w:uiPriority="20" w:unhideWhenUsed="0" w:qFormat="1"/>
-    <w:lsdException w:name="Table Grid" w:semiHidden="0" w:uiPriority="59" w:unhideWhenUsed="0"/>
-    <w:lsdException w:name="Placeholder Text" w:unhideWhenUsed="0"/>
-    <w:lsdException w:name="No Spacing" w:semiHidden="0" w:uiPriority="1" w:unhideWhenUsed="0" w:qFormat="1"/>
-    <w:lsdException w:name="Light Shading" w:semiHidden="0" w:uiPriority="60" w:unhideWhenUsed="0"/>
-    <w:lsdException w:name="Light List" w:semiHidden="0" w:uiPriority="61" w:unhideWhenUsed="0"/>
-    <w:lsdException w:name="Light Grid" w:semiHidden="0" w:uiPriority="62" w:unhideWhenUsed="0"/>
-    <w:lsdException w:name="Medium Shading 1" w:semiHidden="0" w:uiPriority="63" w:unhideWhenUsed="0"/>
-    <w:lsdException w:name="Medium Shading 2" w:semiHidden="0" w:uiPriority="64" w:unhideWhenUsed="0"/>
-    <w:lsdException w:name="Medium List 1" w:semiHidden="0" w:uiPriority="65" w:unhideWhenUsed="0"/>
-    <w:lsdException w:name="Medium List 2" w:semiHidden="0" w:uiPriority="66" w:unhideWhenUsed="0"/>
-    <w:lsdException w:name="Medium Grid 1" w:semiHidden="0" w:uiPriority="67" w:unhideWhenUsed="0"/>
-    <w:lsdException w:name="Medium Grid 2" w:semiHidden="0" w:uiPriority="68" w:unhideWhenUsed="0"/>
-    <w:lsdException w:name="Medium Grid 3" w:semiHidden="0" w:uiPriority="69" w:unhideWhenUsed="0"/>
-    <w:lsdException w:name="Dark List" w:semiHidden="0" w:uiPriority="70" w:unhideWhenUsed="0"/>
-    <w:lsdException w:name="Colorful Shading" w:semiHidden="0" w:uiPriority="71" w:unhideWhenUsed="0"/>
-    <w:lsdException w:name="Colorful List" w:semiHidden="0" w:uiPriority="72" w:unhideWhenUsed="0"/>
-    <w:lsdException w:name="Colorful Grid" w:semiHidden="0" w:uiPriority="73" w:unhideWhenUsed="0"/>
-    <w:lsdException w:name="Light Shading Accent 1" w:semiHidden="0" w:uiPriority="60" w:unhideWhenUsed="0"/>
-    <w:lsdException w:name="Light List Accent 1" w:semiHidden="0" w:uiPriority="61" w:unhideWhenUsed="0"/>
-    <w:lsdException w:name="Light Grid Accent 1" w:semiHidden="0" w:uiPriority="62" w:unhideWhenUsed="0"/>
-    <w:lsdException w:name="Medium Shading 1 Accent 1" w:semiHidden="0" w:uiPriority="63" w:unhideWhenUsed="0"/>
-    <w:lsdException w:name="Medium Shading 2 Accent 1" w:semiHidden="0" w:uiPriority="64" w:unhideWhenUsed="0"/>
-    <w:lsdException w:name="Medium List 1 Accent 1" w:semiHidden="0" w:uiPriority="65" w:unhideWhenUsed="0"/>
-    <w:lsdException w:name="Revision" w:unhideWhenUsed="0"/>
-    <w:lsdException w:name="List Paragraph" w:semiHidden="0" w:uiPriority="34" w:unhideWhenUsed="0" w:qFormat="1"/>
-    <w:lsdException w:name="Quote" w:semiHidden="0" w:uiPriority="29" w:unhideWhenUsed="0" w:qFormat="1"/>
-    <w:lsdException w:name="Intense Quote" w:semiHidden="0" w:uiPriority="30" w:unhideWhenUsed="0" w:qFormat="1"/>
-    <w:lsdException w:name="Medium List 2 Accent 1" w:semiHidden="0" w:uiPriority="66" w:unhideWhenUsed="0"/>
-    <w:lsdException w:name="Medium Grid 1 Accent 1" w:semiHidden="0" w:uiPriority="67" w:unhideWhenUsed="0"/>
-    <w:lsdException w:name="Medium Grid 2 Accent 1" w:semiHidden="0" w:uiPriority="68" w:unhideWhenUsed="0"/>
-    <w:lsdException w:name="Medium Grid 3 Accent 1" w:semiHidden="0" w:uiPriority="69" w:unhideWhenUsed="0"/>
-    <w:lsdException w:name="Dark List Accent 1" w:semiHidden="0" w:uiPriority="70" w:unhideWhenUsed="0"/>
-    <w:lsdException w:name="Colorful Shading Accent 1" w:semiHidden="0" w:uiPriority="71" w:unhideWhenUsed="0"/>
-    <w:lsdException w:name="Colorful List Accent 1" w:semiHidden="0" w:uiPriority="72" w:unhideWhenUsed="0"/>
-    <w:lsdException w:name="Colorful Grid Accent 1" w:semiHidden="0" w:uiPriority="73" w:unhideWhenUsed="0"/>
-    <w:lsdException w:name="Light Shading Accent 2" w:semiHidden="0" w:uiPriority="60" w:unhideWhenUsed="0"/>
-    <w:lsdException w:name="Light List Accent 2" w:semiHidden="0" w:uiPriority="61" w:unhideWhenUsed="0"/>
-    <w:lsdException w:name="Light Grid Accent 2" w:semiHidden="0" w:uiPriority="62" w:unhideWhenUsed="0"/>
-    <w:lsdException w:name="Medium Shading 1 Accent 2" w:semiHidden="0" w:uiPriority="63" w:unhideWhenUsed="0"/>
-    <w:lsdException w:name="Medium Shading 2 Accent 2" w:semiHidden="0" w:uiPriority="64" w:unhideWhenUsed="0"/>
-    <w:lsdException w:name="Medium List 1 Accent 2" w:semiHidden="0" w:uiPriority="65" w:unhideWhenUsed="0"/>
-    <w:lsdException w:name="Medium List 2 Accent 2" w:semiHidden="0" w:uiPriority="66" w:unhideWhenUsed="0"/>
-    <w:lsdException w:name="Medium Grid 1 Accent 2" w:semiHidden="0" w:uiPriority="67" w:unhideWhenUsed="0"/>
-    <w:lsdException w:name="Medium Grid 2 Accent 2" w:semiHidden="0" w:uiPriority="68" w:unhideWhenUsed="0"/>
-    <w:lsdException w:name="Medium Grid 3 Accent 2" w:semiHidden="0" w:uiPriority="69" w:unhideWhenUsed="0"/>
-    <w:lsdException w:name="Dark List Accent 2" w:semiHidden="0" w:uiPriority="70" w:unhideWhenUsed="0"/>
-    <w:lsdException w:name="Colorful Shading Accent 2" w:semiHidden="0" w:uiPriority="71" w:unhideWhenUsed="0"/>
-    <w:lsdException w:name="Colorful List Accent 2" w:semiHidden="0" w:uiPriority="72" w:unhideWhenUsed="0"/>
-    <w:lsdException w:name="Colorful Grid Accent 2" w:semiHidden="0" w:uiPriority="73" w:unhideWhenUsed="0"/>
-    <w:lsdException w:name="Light Shading Accent 3" w:semiHidden="0" w:uiPriority="60" w:unhideWhenUsed="0"/>
-    <w:lsdException w:name="Light List Accent 3" w:semiHidden="0" w:uiPriority="61" w:unhideWhenUsed="0"/>
-    <w:lsdException w:name="Light Grid Accent 3" w:semiHidden="0" w:uiPriority="62" w:unhideWhenUsed="0"/>
-    <w:lsdException w:name="Medium Shading 1 Accent 3" w:semiHidden="0" w:uiPriority="63" w:unhideWhenUsed="0"/>
-    <w:lsdException w:name="Medium Shading 2 Accent 3" w:semiHidden="0" w:uiPriority="64" w:unhideWhenUsed="0"/>
-    <w:lsdException w:name="Medium List 1 Accent 3" w:semiHidden="0" w:uiPriority="65" w:unhideWhenUsed="0"/>
-    <w:lsdException w:name="Medium List 2 Accent 3" w:semiHidden="0" w:uiPriority="66" w:unhideWhenUsed="0"/>
-    <w:lsdException w:name="Medium Grid 1 Accent 3" w:semiHidden="0" w:uiPriority="67" w:unhideWhenUsed="0"/>
-    <w:lsdException w:name="Medium Grid 2 Accent 3" w:semiHidden="0" w:uiPriority="68" w:unhideWhenUsed="0"/>
-    <w:lsdException w:name="Medium Grid 3 Accent 3" w:semiHidden="0" w:uiPriority="69" w:unhideWhenUsed="0"/>
-    <w:lsdException w:name="Dark List Accent 3" w:semiHidden="0" w:uiPriority="70" w:unhideWhenUsed="0"/>
-    <w:lsdException w:name="Colorful Shading Accent 3" w:semiHidden="0" w:uiPriority="71" w:unhideWhenUsed="0"/>
-    <w:lsdException w:name="Colorful List Accent 3" w:semiHidden="0" w:uiPriority="72" w:unhideWhenUsed="0"/>
-    <w:lsdException w:name="Colorful Grid Accent 3" w:semiHidden="0" w:uiPriority="73" w:unhideWhenUsed="0"/>
-    <w:lsdException w:name="Light Shading Accent 4" w:semiHidden="0" w:uiPriority="60" w:unhideWhenUsed="0"/>
-    <w:lsdException w:name="Light List Accent 4" w:semiHidden="0" w:uiPriority="61" w:unhideWhenUsed="0"/>
-    <w:lsdException w:name="Light Grid Accent 4" w:semiHidden="0" w:uiPriority="62" w:unhideWhenUsed="0"/>
-    <w:lsdException w:name="Medium Shading 1 Accent 4" w:semiHidden="0" w:uiPriority="63" w:unhideWhenUsed="0"/>
-    <w:lsdException w:name="Medium Shading 2 Accent 4" w:semiHidden="0" w:uiPriority="64" w:unhideWhenUsed="0"/>
-    <w:lsdException w:name="Medium List 1 Accent 4" w:semiHidden="0" w:uiPriority="65" w:unhideWhenUsed="0"/>
-    <w:lsdException w:name="Medium List 2 Accent 4" w:semiHidden="0" w:uiPriority="66" w:unhideWhenUsed="0"/>
-    <w:lsdException w:name="Medium Grid 1 Accent 4" w:semiHidden="0" w:uiPriority="67" w:unhideWhenUsed="0"/>
-    <w:lsdException w:name="Medium Grid 2 Accent 4" w:semiHidden="0" w:uiPriority="68" w:unhideWhenUsed="0"/>
-    <w:lsdException w:name="Medium Grid 3 Accent 4" w:semiHidden="0" w:uiPriority="69" w:unhideWhenUsed="0"/>
-    <w:lsdException w:name="Dark List Accent 4" w:semiHidden="0" w:uiPriority="70" w:unhideWhenUsed="0"/>
-    <w:lsdException w:name="Colorful Shading Accent 4" w:semiHidden="0" w:uiPriority="71" w:unhideWhenUsed="0"/>
-    <w:lsdException w:name="Colorful List Accent 4" w:semiHidden="0" w:uiPriority="72" w:unhideWhenUsed="0"/>
-    <w:lsdException w:name="Colorful Grid Accent 4" w:semiHidden="0" w:uiPriority="73" w:unhideWhenUsed="0"/>
-    <w:lsdException w:name="Light Shading Accent 5" w:semiHidden="0" w:uiPriority="60" w:unhideWhenUsed="0"/>
-    <w:lsdException w:name="Light List Accent 5" w:semiHidden="0" w:uiPriority="61" w:unhideWhenUsed="0"/>
-    <w:lsdException w:name="Light Grid Accent 5" w:semiHidden="0" w:uiPriority="62" w:unhideWhenUsed="0"/>
-    <w:lsdException w:name="Medium Shading 1 Accent 5" w:semiHidden="0" w:uiPriority="63" w:unhideWhenUsed="0"/>
-    <w:lsdException w:name="Medium Shading 2 Accent 5" w:semiHidden="0" w:uiPriority="64" w:unhideWhenUsed="0"/>
-    <w:lsdException w:name="Medium List 1 Accent 5" w:semiHidden="0" w:uiPriority="65" w:unhideWhenUsed="0"/>
-    <w:lsdException w:name="Medium List 2 Accent 5" w:semiHidden="0" w:uiPriority="66" w:unhideWhenUsed="0"/>
-    <w:lsdException w:name="Medium Grid 1 Accent 5" w:semiHidden="0" w:uiPriority="67" w:unhideWhenUsed="0"/>
-    <w:lsdException w:name="Medium Grid 2 Accent 5" w:semiHidden="0" w:uiPriority="68" w:unhideWhenUsed="0"/>
-    <w:lsdException w:name="Medium Grid 3 Accent 5" w:semiHidden="0" w:uiPriority="69" w:unhideWhenUsed="0"/>
-    <w:lsdException w:name="Dark List Accent 5" w:semiHidden="0" w:uiPriority="70" w:unhideWhenUsed="0"/>
-    <w:lsdException w:name="Colorful Shading Accent 5" w:semiHidden="0" w:uiPriority="71" w:unhideWhenUsed="0"/>
-    <w:lsdException w:name="Colorful List Accent 5" w:semiHidden="0" w:uiPriority="72" w:unhideWhenUsed="0"/>
-    <w:lsdException w:name="Colorful Grid Accent 5" w:semiHidden="0" w:uiPriority="73" w:unhideWhenUsed="0"/>
-    <w:lsdException w:name="Light Shading Accent 6" w:semiHidden="0" w:uiPriority="60" w:unhideWhenUsed="0"/>
-    <w:lsdException w:name="Light List Accent 6" w:semiHidden="0" w:uiPriority="61" w:unhideWhenUsed="0"/>
-    <w:lsdException w:name="Light Grid Accent 6" w:semiHidden="0" w:uiPriority="62" w:unhideWhenUsed="0"/>
-    <w:lsdException w:name="Medium Shading 1 Accent 6" w:semiHidden="0" w:uiPriority="63" w:unhideWhenUsed="0"/>
-    <w:lsdException w:name="Medium Shading 2 Accent 6" w:semiHidden="0" w:uiPriority="64" w:unhideWhenUsed="0"/>
-    <w:lsdException w:name="Medium List 1 Accent 6" w:semiHidden="0" w:uiPriority="65" w:unhideWhenUsed="0"/>
-    <w:lsdException w:name="Medium List 2 Accent 6" w:semiHidden="0" w:uiPriority="66" w:unhideWhenUsed="0"/>
-    <w:lsdException w:name="Medium Grid 1 Accent 6" w:semiHidden="0" w:uiPriority="67" w:unhideWhenUsed="0"/>
-    <w:lsdException w:name="Medium Grid 2 Accent 6" w:semiHidden="0" w:uiPriority="68" w:unhideWhenUsed="0"/>
-    <w:lsdException w:name="Medium Grid 3 Accent 6" w:semiHidden="0" w:uiPriority="69" w:unhideWhenUsed="0"/>
-    <w:lsdException w:name="Dark List Accent 6" w:semiHidden="0" w:uiPriority="70" w:unhideWhenUsed="0"/>
-    <w:lsdException w:name="Colorful Shading Accent 6" w:semiHidden="0" w:uiPriority="71" w:unhideWhenUsed="0"/>
-    <w:lsdException w:name="Colorful List Accent 6" w:semiHidden="0" w:uiPriority="72" w:unhideWhenUsed="0"/>
-    <w:lsdException w:name="Colorful Grid Accent 6" w:semiHidden="0" w:uiPriority="73" w:unhideWhenUsed="0"/>
-    <w:lsdException w:name="Subtle Emphasis" w:semiHidden="0" w:uiPriority="19" w:unhideWhenUsed="0" w:qFormat="1"/>
-    <w:lsdException w:name="Intense Emphasis" w:semiHidden="0" w:uiPriority="21" w:unhideWhenUsed="0" w:qFormat="1"/>
-    <w:lsdException w:name="Subtle Reference" w:semiHidden="0" w:uiPriority="31" w:unhideWhenUsed="0" w:qFormat="1"/>
-    <w:lsdException w:name="Intense Reference" w:semiHidden="0" w:uiPriority="32" w:unhideWhenUsed="0" w:qFormat="1"/>
-    <w:lsdException w:name="Book Title" w:semiHidden="0" w:uiPriority="33" w:unhideWhenUsed="0" w:qFormat="1"/>
-    <w:lsdException w:name="Bibliography" w:uiPriority="37"/>
-    <w:lsdException w:name="TOC Heading" w:uiPriority="39" w:qFormat="1"/>
-  </w:latentStyles>
-  <w:style w:type="paragraph" w:default="1" w:styleId="a">
-    <w:name w:val="Normal"/>
-    <w:qFormat/>
-  </w:style>
-  <w:style w:type="paragraph" w:styleId="1">
-    <w:name w:val="heading 1"/>
-    <w:basedOn w:val="a"/>
-    <w:next w:val="a"/>
-    <w:link w:val="10"/>
-    <w:uiPriority w:val="9"/>
-    <w:qFormat/>
-    <w:rsid w:val="00321F02"/>
-    <w:pPr>
-      <w:keepNext/>
-      <w:keepLines/>
-      <w:spacing w:before="480" w:after="0"/>
-      <w:outlineLvl w:val="0"/>
-    </w:pPr>
-    <w:rPr>
-      <w:rFonts w:asciiTheme="majorHAnsi" w:eastAsiaTheme="majorEastAsia" w:hAnsiTheme="majorHAnsi" w:cstheme="majorBidi"/>
-      <w:b/>
-      <w:bCs/>
-      <w:color w:val="365F91" w:themeColor="accent1" w:themeShade="BF"/>
-      <w:sz w:val="28"/>
-      <w:szCs w:val="28"/>
-    </w:rPr>
-  </w:style>
-  <w:style w:type="paragraph" w:styleId="2">
-    <w:name w:val="heading 2"/>
-    <w:basedOn w:val="a"/>
-    <w:next w:val="a"/>
-    <w:link w:val="20"/>
-    <w:uiPriority w:val="9"/>
-    <w:unhideWhenUsed/>
-    <w:qFormat/>
-    <w:rsid w:val="00321F02"/>
-    <w:pPr>
-      <w:keepNext/>
-      <w:keepLines/>
-      <w:pageBreakBefore/>
-      <w:spacing w:before="200" w:after="0"/>
-      <w:outlineLvl w:val="1"/>
-    </w:pPr>
-    <w:rPr>
-      <w:rFonts w:asciiTheme="majorHAnsi" w:eastAsiaTheme="majorEastAsia" w:hAnsiTheme="majorHAnsi" w:cstheme="majorBidi"/>
-      <w:b/>
-      <w:bCs/>
-      <w:color w:val="4F81BD" w:themeColor="accent1"/>
-      <w:sz w:val="26"/>
-      <w:szCs w:val="26"/>
-    </w:rPr>
-  </w:style>
-  <w:style w:type="character" w:default="1" w:styleId="a0">
-    <w:name w:val="Default Paragraph Font"/>
-    <w:uiPriority w:val="1"/>
-    <w:semiHidden/>
-    <w:unhideWhenUsed/>
-  </w:style>
-  <w:style w:type="table" w:default="1" w:styleId="a1">
-    <w:name w:val="Normal Table"/>
-    <w:uiPriority w:val="99"/>
-    <w:semiHidden/>
-    <w:unhideWhenUsed/>
-    <w:tblPr>
-      <w:tblInd w:w="0" w:type="dxa"/>
-      <w:tblCellMar>
-        <w:top w:w="0" w:type="dxa"/>
-        <w:left w:w="108" w:type="dxa"/>
-        <w:bottom w:w="0" w:type="dxa"/>
-        <w:right w:w="108" w:type="dxa"/>
-      </w:tblCellMar>
-    </w:tblPr>
-  </w:style>
-  <w:style w:type="numbering" w:default="1" w:styleId="a2">
-    <w:name w:val="No List"/>
-    <w:uiPriority w:val="99"/>
-    <w:semiHidden/>
-    <w:unhideWhenUsed/>
-  </w:style>
-  <w:style w:type="paragraph" w:styleId="a3">
-    <w:name w:val="List Paragraph"/>
-    <w:basedOn w:val="a"/>
-    <w:uiPriority w:val="34"/>
-    <w:qFormat/>
-    <w:rsid w:val="00610993"/>
-    <w:pPr>
-      <w:ind w:left="720"/>
-      <w:contextualSpacing/>
-    </w:pPr>
-  </w:style>
-  <w:style w:type="character" w:customStyle="1" w:styleId="keyword">
-    <w:name w:val="keyword"/>
-    <w:basedOn w:val="a0"/>
-    <w:rsid w:val="00610993"/>
-  </w:style>
-  <w:style w:type="paragraph" w:styleId="a4">
-    <w:name w:val="Balloon Text"/>
-    <w:basedOn w:val="a"/>
-    <w:link w:val="a5"/>
-    <w:uiPriority w:val="99"/>
-    <w:semiHidden/>
-    <w:unhideWhenUsed/>
-    <w:rsid w:val="009F6CCA"/>
-    <w:pPr>
-      <w:spacing w:after="0" w:line="240" w:lineRule="auto"/>
-    </w:pPr>
-    <w:rPr>
-      <w:rFonts w:ascii="Tahoma" w:hAnsi="Tahoma" w:cs="Tahoma"/>
-      <w:sz w:val="16"/>
-      <w:szCs w:val="16"/>
-    </w:rPr>
-  </w:style>
-  <w:style w:type="character" w:customStyle="1" w:styleId="a5">
-    <w:name w:val="Текст выноски Знак"/>
-    <w:basedOn w:val="a0"/>
-    <w:link w:val="a4"/>
-    <w:uiPriority w:val="99"/>
-    <w:semiHidden/>
-    <w:rsid w:val="009F6CCA"/>
-    <w:rPr>
-      <w:rFonts w:ascii="Tahoma" w:hAnsi="Tahoma" w:cs="Tahoma"/>
-      <w:sz w:val="16"/>
-      <w:szCs w:val="16"/>
-    </w:rPr>
-  </w:style>
-  <w:style w:type="character" w:customStyle="1" w:styleId="shorttext">
-    <w:name w:val="short_text"/>
-    <w:basedOn w:val="a0"/>
-    <w:rsid w:val="00CA312E"/>
-  </w:style>
-  <w:style w:type="character" w:customStyle="1" w:styleId="20">
-    <w:name w:val="Заголовок 2 Знак"/>
-    <w:basedOn w:val="a0"/>
-    <w:link w:val="2"/>
-    <w:uiPriority w:val="9"/>
-    <w:rsid w:val="00321F02"/>
-    <w:rPr>
-      <w:rFonts w:asciiTheme="majorHAnsi" w:eastAsiaTheme="majorEastAsia" w:hAnsiTheme="majorHAnsi" w:cstheme="majorBidi"/>
-      <w:b/>
-      <w:bCs/>
-      <w:color w:val="4F81BD" w:themeColor="accent1"/>
-      <w:sz w:val="26"/>
-      <w:szCs w:val="26"/>
-    </w:rPr>
-  </w:style>
-  <w:style w:type="paragraph" w:styleId="a6">
-    <w:name w:val="Title"/>
-    <w:basedOn w:val="a"/>
-    <w:next w:val="a"/>
-    <w:link w:val="a7"/>
-    <w:uiPriority w:val="10"/>
-    <w:qFormat/>
-    <w:rsid w:val="00321F02"/>
-    <w:pPr>
-      <w:pBdr>
-        <w:bottom w:val="single" w:sz="8" w:space="4" w:color="4F81BD" w:themeColor="accent1"/>
-      </w:pBdr>
-      <w:spacing w:after="300" w:line="240" w:lineRule="auto"/>
-      <w:contextualSpacing/>
-    </w:pPr>
-    <w:rPr>
-      <w:rFonts w:asciiTheme="majorHAnsi" w:eastAsiaTheme="majorEastAsia" w:hAnsiTheme="majorHAnsi" w:cstheme="majorBidi"/>
-      <w:color w:val="17365D" w:themeColor="text2" w:themeShade="BF"/>
-      <w:spacing w:val="5"/>
-      <w:kern w:val="28"/>
-      <w:sz w:val="52"/>
-      <w:szCs w:val="52"/>
-    </w:rPr>
-  </w:style>
-  <w:style w:type="character" w:customStyle="1" w:styleId="a7">
-    <w:name w:val="Название Знак"/>
+    <w:name w:val="Заголовок Знак"/>
     <w:basedOn w:val="a0"/>
     <w:link w:val="a6"/>
     <w:uiPriority w:val="10"/>
@@ -12631,7 +12404,7 @@
 </file>
 
 <file path=customXml/itemProps1.xml><?xml version="1.0" encoding="utf-8"?>
-<ds:datastoreItem xmlns:ds="http://schemas.openxmlformats.org/officeDocument/2006/customXml" ds:itemID="{768FB77A-1448-4A12-B549-2A3399D8D440}">
+<ds:datastoreItem xmlns:ds="http://schemas.openxmlformats.org/officeDocument/2006/customXml" ds:itemID="{5E4CB4B8-E2BC-4887-88D1-3DDD611CEA88}">
   <ds:schemaRefs>
     <ds:schemaRef ds:uri="http://schemas.openxmlformats.org/officeDocument/2006/bibliography"/>
   </ds:schemaRefs>

</xml_diff>